<commit_message>
feat: Add progress #2 'Learn Typescript'
</commit_message>
<xml_diff>
--- a/learn-typescript/Chatper 1 - Types.docx
+++ b/learn-typescript/Chatper 1 - Types.docx
@@ -3,8 +3,248 @@
 <w:document xmlns:wpc="http://schemas.microsoft.com/office/word/2010/wordprocessingCanvas" xmlns:cx="http://schemas.microsoft.com/office/drawing/2014/chartex" xmlns:cx1="http://schemas.microsoft.com/office/drawing/2015/9/8/chartex" xmlns:cx2="http://schemas.microsoft.com/office/drawing/2015/10/21/chartex" xmlns:cx3="http://schemas.microsoft.com/office/drawing/2016/5/9/chartex" xmlns:cx4="http://schemas.microsoft.com/office/drawing/2016/5/10/chartex" xmlns:cx5="http://schemas.microsoft.com/office/drawing/2016/5/11/chartex" xmlns:cx6="http://schemas.microsoft.com/office/drawing/2016/5/12/chartex" xmlns:cx7="http://schemas.microsoft.com/office/drawing/2016/5/13/chartex" xmlns:cx8="http://schemas.microsoft.com/office/drawing/2016/5/14/chartex" xmlns:mc="http://schemas.openxmlformats.org/markup-compatibility/2006" xmlns:aink="http://schemas.microsoft.com/office/drawing/2016/ink" xmlns:am3d="http://schemas.microsoft.com/office/drawing/2017/model3d" xmlns:o="urn:schemas-microsoft-com:office:office" xmlns:r="http://schemas.openxmlformats.org/officeDocument/2006/relationships" xmlns:m="http://schemas.openxmlformats.org/officeDocument/2006/math" xmlns:v="urn:schemas-microsoft-com:vml" xmlns:wp14="http://schemas.microsoft.com/office/word/2010/wordprocessingDrawing" xmlns:wp="http://schemas.openxmlformats.org/drawingml/2006/wordprocessingDrawing" xmlns:w10="urn:schemas-microsoft-com:office:word" xmlns:w="http://schemas.openxmlformats.org/wordprocessingml/2006/main" xmlns:w14="http://schemas.microsoft.com/office/word/2010/wordml" xmlns:w15="http://schemas.microsoft.com/office/word/2012/wordml" xmlns:w16cex="http://schemas.microsoft.com/office/word/2018/wordml/cex" xmlns:w16cid="http://schemas.microsoft.com/office/word/2016/wordml/cid" xmlns:w16="http://schemas.microsoft.com/office/word/2018/wordml" xmlns:w16se="http://schemas.microsoft.com/office/word/2015/wordml/symex" xmlns:wpg="http://schemas.microsoft.com/office/word/2010/wordprocessingGroup" xmlns:wpi="http://schemas.microsoft.com/office/word/2010/wordprocessingInk" xmlns:wne="http://schemas.microsoft.com/office/word/2006/wordml" xmlns:wps="http://schemas.microsoft.com/office/word/2010/wordprocessingShape" mc:Ignorable="w14 w15 w16se w16cid w16 w16cex wp14">
   <w:body>
     <w:p>
-      <w:r>
-        <w:t>Learn Typescript</w:t>
+      <w:pPr>
+        <w:rPr>
+          <w:sz w:val="44"/>
+          <w:szCs w:val="44"/>
+        </w:rPr>
+      </w:pPr>
+      <w:proofErr w:type="spellStart"/>
+      <w:r>
+        <w:rPr>
+          <w:sz w:val="44"/>
+          <w:szCs w:val="44"/>
+        </w:rPr>
+        <w:t>Chatper</w:t>
+      </w:r>
+      <w:proofErr w:type="spellEnd"/>
+      <w:r>
+        <w:rPr>
+          <w:sz w:val="44"/>
+          <w:szCs w:val="44"/>
+        </w:rPr>
+        <w:t xml:space="preserve"> 1 – Types</w:t>
+      </w:r>
+    </w:p>
+    <w:p>
+      <w:pPr>
+        <w:rPr>
+          <w:sz w:val="44"/>
+          <w:szCs w:val="44"/>
+        </w:rPr>
+      </w:pPr>
+    </w:p>
+    <w:p>
+      <w:pPr>
+        <w:rPr>
+          <w:sz w:val="44"/>
+          <w:szCs w:val="44"/>
+        </w:rPr>
+      </w:pPr>
+    </w:p>
+    <w:p>
+      <w:pPr>
+        <w:pStyle w:val="ListParagraph"/>
+        <w:numPr>
+          <w:ilvl w:val="0"/>
+          <w:numId w:val="1"/>
+        </w:numPr>
+        <w:rPr>
+          <w:sz w:val="28"/>
+          <w:szCs w:val="28"/>
+        </w:rPr>
+      </w:pPr>
+      <w:r>
+        <w:rPr>
+          <w:sz w:val="28"/>
+          <w:szCs w:val="28"/>
+        </w:rPr>
+        <w:t>What is Typescript?</w:t>
+      </w:r>
+    </w:p>
+    <w:p>
+      <w:pPr>
+        <w:pStyle w:val="ListParagraph"/>
+        <w:numPr>
+          <w:ilvl w:val="1"/>
+          <w:numId w:val="1"/>
+        </w:numPr>
+        <w:rPr>
+          <w:rFonts w:ascii="Times New Roman" w:eastAsia="Times New Roman" w:hAnsi="Times New Roman" w:cs="Times New Roman"/>
+        </w:rPr>
+      </w:pPr>
+      <w:r>
+        <w:rPr>
+          <w:rFonts w:ascii="Segoe UI" w:eastAsia="Times New Roman" w:hAnsi="Segoe UI" w:cs="Segoe UI"/>
+          <w:color w:val="484848"/>
+          <w:sz w:val="26"/>
+          <w:szCs w:val="26"/>
+          <w:shd w:val="clear" w:color="auto" w:fill="FFFFFF"/>
+        </w:rPr>
+        <w:t>TypeScript is a programming language that adds </w:t>
+      </w:r>
+      <w:r>
+        <w:rPr>
+          <w:rFonts w:ascii="Segoe UI" w:eastAsia="Times New Roman" w:hAnsi="Segoe UI" w:cs="Segoe UI"/>
+          <w:i/>
+          <w:iCs/>
+          <w:color w:val="484848"/>
+          <w:sz w:val="26"/>
+          <w:szCs w:val="26"/>
+          <w:shd w:val="clear" w:color="auto" w:fill="FFFFFF"/>
+        </w:rPr>
+        <w:t>types</w:t>
+      </w:r>
+      <w:r>
+        <w:rPr>
+          <w:rFonts w:ascii="Segoe UI" w:eastAsia="Times New Roman" w:hAnsi="Segoe UI" w:cs="Segoe UI"/>
+          <w:color w:val="484848"/>
+          <w:sz w:val="26"/>
+          <w:szCs w:val="26"/>
+          <w:shd w:val="clear" w:color="auto" w:fill="FFFFFF"/>
+        </w:rPr>
+        <w:t> to JavaScript</w:t>
+      </w:r>
+    </w:p>
+    <w:p>
+      <w:pPr>
+        <w:pStyle w:val="ListParagraph"/>
+        <w:numPr>
+          <w:ilvl w:val="1"/>
+          <w:numId w:val="1"/>
+        </w:numPr>
+        <w:rPr>
+          <w:rFonts w:ascii="Times New Roman" w:eastAsia="Times New Roman" w:hAnsi="Times New Roman" w:cs="Times New Roman"/>
+        </w:rPr>
+      </w:pPr>
+      <w:r>
+        <w:rPr>
+          <w:rFonts w:ascii="Segoe UI" w:eastAsia="Times New Roman" w:hAnsi="Segoe UI" w:cs="Segoe UI"/>
+          <w:color w:val="484848"/>
+          <w:sz w:val="26"/>
+          <w:szCs w:val="26"/>
+          <w:shd w:val="clear" w:color="auto" w:fill="FFFFFF"/>
+        </w:rPr>
+        <w:t>A</w:t>
+      </w:r>
+      <w:r>
+        <w:rPr>
+          <w:rFonts w:ascii="Segoe UI" w:eastAsia="Times New Roman" w:hAnsi="Segoe UI" w:cs="Segoe UI"/>
+          <w:color w:val="484848"/>
+          <w:sz w:val="26"/>
+          <w:szCs w:val="26"/>
+          <w:shd w:val="clear" w:color="auto" w:fill="FFFFFF"/>
+        </w:rPr>
+        <w:t>llows us to write JavaScript with a set of tools called a </w:t>
+      </w:r>
+      <w:r>
+        <w:rPr>
+          <w:rFonts w:ascii="Segoe UI" w:eastAsia="Times New Roman" w:hAnsi="Segoe UI" w:cs="Segoe UI"/>
+          <w:i/>
+          <w:iCs/>
+          <w:color w:val="484848"/>
+          <w:sz w:val="26"/>
+          <w:szCs w:val="26"/>
+          <w:shd w:val="clear" w:color="auto" w:fill="FFFFFF"/>
+        </w:rPr>
+        <w:t>type system</w:t>
+      </w:r>
+      <w:r>
+        <w:rPr>
+          <w:rFonts w:ascii="Segoe UI" w:eastAsia="Times New Roman" w:hAnsi="Segoe UI" w:cs="Segoe UI"/>
+          <w:color w:val="484848"/>
+          <w:sz w:val="26"/>
+          <w:szCs w:val="26"/>
+          <w:shd w:val="clear" w:color="auto" w:fill="FFFFFF"/>
+        </w:rPr>
+        <w:t> that can spot potential bugs in, clarify the structure of, and help refactor our code</w:t>
+      </w:r>
+    </w:p>
+    <w:p>
+      <w:pPr>
+        <w:pStyle w:val="ListParagraph"/>
+        <w:numPr>
+          <w:ilvl w:val="1"/>
+          <w:numId w:val="1"/>
+        </w:numPr>
+        <w:rPr>
+          <w:rFonts w:ascii="Times New Roman" w:eastAsia="Times New Roman" w:hAnsi="Times New Roman" w:cs="Times New Roman"/>
+        </w:rPr>
+      </w:pPr>
+      <w:r>
+        <w:rPr>
+          <w:rFonts w:ascii="Segoe UI" w:eastAsia="Times New Roman" w:hAnsi="Segoe UI" w:cs="Segoe UI"/>
+          <w:color w:val="484848"/>
+          <w:sz w:val="26"/>
+          <w:szCs w:val="26"/>
+          <w:shd w:val="clear" w:color="auto" w:fill="FFFFFF"/>
+        </w:rPr>
+        <w:t>A</w:t>
+      </w:r>
+      <w:r>
+        <w:rPr>
+          <w:rFonts w:ascii="Segoe UI" w:eastAsia="Times New Roman" w:hAnsi="Segoe UI" w:cs="Segoe UI"/>
+          <w:color w:val="484848"/>
+          <w:sz w:val="26"/>
+          <w:szCs w:val="26"/>
+          <w:shd w:val="clear" w:color="auto" w:fill="FFFFFF"/>
+        </w:rPr>
+        <w:t>dded newer JavaScript language features, such as arrow functions and classes, years before they were added to JavaScript officially</w:t>
+      </w:r>
+    </w:p>
+    <w:p>
+      <w:pPr>
+        <w:pStyle w:val="ListParagraph"/>
+        <w:ind w:left="1440"/>
+        <w:rPr>
+          <w:sz w:val="28"/>
+          <w:szCs w:val="28"/>
+        </w:rPr>
+      </w:pPr>
+    </w:p>
+    <w:p>
+      <w:pPr>
+        <w:pStyle w:val="ListParagraph"/>
+        <w:ind w:left="1440"/>
+        <w:rPr>
+          <w:sz w:val="28"/>
+          <w:szCs w:val="28"/>
+        </w:rPr>
+      </w:pPr>
+      <w:r>
+        <w:rPr>
+          <w:sz w:val="28"/>
+          <w:szCs w:val="28"/>
+        </w:rPr>
+        <w:t xml:space="preserve"> </w:t>
+      </w:r>
+      <w:r>
+        <w:rPr>
+          <w:sz w:val="28"/>
+          <w:szCs w:val="28"/>
+        </w:rPr>
+        <w:br/>
+      </w:r>
+      <w:r>
+        <w:rPr>
+          <w:sz w:val="28"/>
+          <w:szCs w:val="28"/>
+        </w:rPr>
+        <w:br/>
+      </w:r>
+      <w:r>
+        <w:rPr>
+          <w:sz w:val="28"/>
+          <w:szCs w:val="28"/>
+        </w:rPr>
+        <w:br/>
+      </w:r>
+      <w:r>
+        <w:rPr>
+          <w:sz w:val="28"/>
+          <w:szCs w:val="28"/>
+        </w:rPr>
+        <w:br/>
       </w:r>
     </w:p>
     <w:sectPr>
@@ -15,6 +255,103 @@
     </w:sectPr>
   </w:body>
 </w:document>
+</file>
+
+<file path=word/numbering.xml><?xml version="1.0" encoding="utf-8"?>
+<w:numbering xmlns:wpc="http://schemas.microsoft.com/office/word/2010/wordprocessingCanvas" xmlns:cx="http://schemas.microsoft.com/office/drawing/2014/chartex" xmlns:cx1="http://schemas.microsoft.com/office/drawing/2015/9/8/chartex" xmlns:cx2="http://schemas.microsoft.com/office/drawing/2015/10/21/chartex" xmlns:cx3="http://schemas.microsoft.com/office/drawing/2016/5/9/chartex" xmlns:cx4="http://schemas.microsoft.com/office/drawing/2016/5/10/chartex" xmlns:cx5="http://schemas.microsoft.com/office/drawing/2016/5/11/chartex" xmlns:cx6="http://schemas.microsoft.com/office/drawing/2016/5/12/chartex" xmlns:cx7="http://schemas.microsoft.com/office/drawing/2016/5/13/chartex" xmlns:cx8="http://schemas.microsoft.com/office/drawing/2016/5/14/chartex" xmlns:mc="http://schemas.openxmlformats.org/markup-compatibility/2006" xmlns:aink="http://schemas.microsoft.com/office/drawing/2016/ink" xmlns:am3d="http://schemas.microsoft.com/office/drawing/2017/model3d" xmlns:o="urn:schemas-microsoft-com:office:office" xmlns:r="http://schemas.openxmlformats.org/officeDocument/2006/relationships" xmlns:m="http://schemas.openxmlformats.org/officeDocument/2006/math" xmlns:v="urn:schemas-microsoft-com:vml" xmlns:wp14="http://schemas.microsoft.com/office/word/2010/wordprocessingDrawing" xmlns:wp="http://schemas.openxmlformats.org/drawingml/2006/wordprocessingDrawing" xmlns:w10="urn:schemas-microsoft-com:office:word" xmlns:w="http://schemas.openxmlformats.org/wordprocessingml/2006/main" xmlns:w14="http://schemas.microsoft.com/office/word/2010/wordml" xmlns:w15="http://schemas.microsoft.com/office/word/2012/wordml" xmlns:w16cex="http://schemas.microsoft.com/office/word/2018/wordml/cex" xmlns:w16cid="http://schemas.microsoft.com/office/word/2016/wordml/cid" xmlns:w16="http://schemas.microsoft.com/office/word/2018/wordml" xmlns:w16se="http://schemas.microsoft.com/office/word/2015/wordml/symex" xmlns:wpg="http://schemas.microsoft.com/office/word/2010/wordprocessingGroup" xmlns:wpi="http://schemas.microsoft.com/office/word/2010/wordprocessingInk" xmlns:wne="http://schemas.microsoft.com/office/word/2006/wordml" xmlns:wps="http://schemas.microsoft.com/office/word/2010/wordprocessingShape" mc:Ignorable="w14 w15 w16se w16cid w16 w16cex wp14">
+  <w:abstractNum w:abstractNumId="0" w15:restartNumberingAfterBreak="0">
+    <w:nsid w:val="11BF0D1B"/>
+    <w:multiLevelType w:val="hybridMultilevel"/>
+    <w:tmpl w:val="0D0E1E98"/>
+    <w:lvl w:ilvl="0" w:tplc="04090011">
+      <w:start w:val="1"/>
+      <w:numFmt w:val="decimal"/>
+      <w:lvlText w:val="%1)"/>
+      <w:lvlJc w:val="left"/>
+      <w:pPr>
+        <w:ind w:left="720" w:hanging="360"/>
+      </w:pPr>
+      <w:rPr>
+        <w:rFonts w:hint="default"/>
+      </w:rPr>
+    </w:lvl>
+    <w:lvl w:ilvl="1" w:tplc="04090019">
+      <w:start w:val="1"/>
+      <w:numFmt w:val="lowerLetter"/>
+      <w:lvlText w:val="%2."/>
+      <w:lvlJc w:val="left"/>
+      <w:pPr>
+        <w:ind w:left="1440" w:hanging="360"/>
+      </w:pPr>
+    </w:lvl>
+    <w:lvl w:ilvl="2" w:tplc="0409001B">
+      <w:start w:val="1"/>
+      <w:numFmt w:val="lowerRoman"/>
+      <w:lvlText w:val="%3."/>
+      <w:lvlJc w:val="right"/>
+      <w:pPr>
+        <w:ind w:left="2160" w:hanging="180"/>
+      </w:pPr>
+    </w:lvl>
+    <w:lvl w:ilvl="3" w:tplc="0409000F" w:tentative="1">
+      <w:start w:val="1"/>
+      <w:numFmt w:val="decimal"/>
+      <w:lvlText w:val="%4."/>
+      <w:lvlJc w:val="left"/>
+      <w:pPr>
+        <w:ind w:left="2880" w:hanging="360"/>
+      </w:pPr>
+    </w:lvl>
+    <w:lvl w:ilvl="4" w:tplc="04090019" w:tentative="1">
+      <w:start w:val="1"/>
+      <w:numFmt w:val="lowerLetter"/>
+      <w:lvlText w:val="%5."/>
+      <w:lvlJc w:val="left"/>
+      <w:pPr>
+        <w:ind w:left="3600" w:hanging="360"/>
+      </w:pPr>
+    </w:lvl>
+    <w:lvl w:ilvl="5" w:tplc="0409001B" w:tentative="1">
+      <w:start w:val="1"/>
+      <w:numFmt w:val="lowerRoman"/>
+      <w:lvlText w:val="%6."/>
+      <w:lvlJc w:val="right"/>
+      <w:pPr>
+        <w:ind w:left="4320" w:hanging="180"/>
+      </w:pPr>
+    </w:lvl>
+    <w:lvl w:ilvl="6" w:tplc="0409000F" w:tentative="1">
+      <w:start w:val="1"/>
+      <w:numFmt w:val="decimal"/>
+      <w:lvlText w:val="%7."/>
+      <w:lvlJc w:val="left"/>
+      <w:pPr>
+        <w:ind w:left="5040" w:hanging="360"/>
+      </w:pPr>
+    </w:lvl>
+    <w:lvl w:ilvl="7" w:tplc="04090019" w:tentative="1">
+      <w:start w:val="1"/>
+      <w:numFmt w:val="lowerLetter"/>
+      <w:lvlText w:val="%8."/>
+      <w:lvlJc w:val="left"/>
+      <w:pPr>
+        <w:ind w:left="5760" w:hanging="360"/>
+      </w:pPr>
+    </w:lvl>
+    <w:lvl w:ilvl="8" w:tplc="0409001B" w:tentative="1">
+      <w:start w:val="1"/>
+      <w:numFmt w:val="lowerRoman"/>
+      <w:lvlText w:val="%9."/>
+      <w:lvlJc w:val="right"/>
+      <w:pPr>
+        <w:ind w:left="6480" w:hanging="180"/>
+      </w:pPr>
+    </w:lvl>
+  </w:abstractNum>
+  <w:num w:numId="1">
+    <w:abstractNumId w:val="0"/>
+  </w:num>
+</w:numbering>
 </file>
 
 <file path=word/styles.xml><?xml version="1.0" encoding="utf-8"?>
@@ -439,6 +776,28 @@
     <w:semiHidden/>
     <w:unhideWhenUsed/>
   </w:style>
+  <w:style w:type="paragraph" w:styleId="ListParagraph">
+    <w:name w:val="List Paragraph"/>
+    <w:basedOn w:val="Normal"/>
+    <w:uiPriority w:val="34"/>
+    <w:qFormat/>
+    <w:rsid w:val="0026472D"/>
+    <w:pPr>
+      <w:ind w:left="720"/>
+      <w:contextualSpacing/>
+    </w:pPr>
+  </w:style>
+  <w:style w:type="character" w:styleId="Emphasis">
+    <w:name w:val="Emphasis"/>
+    <w:basedOn w:val="DefaultParagraphFont"/>
+    <w:uiPriority w:val="20"/>
+    <w:qFormat/>
+    <w:rsid w:val="005B0221"/>
+    <w:rPr>
+      <w:i/>
+      <w:iCs/>
+    </w:rPr>
+  </w:style>
 </w:styles>
 </file>
 

</xml_diff>

<commit_message>
feat: Add progress #3 'Learn Typescript'
</commit_message>
<xml_diff>
--- a/learn-typescript/Chatper 1 - Types.docx
+++ b/learn-typescript/Chatper 1 - Types.docx
@@ -9,21 +9,12 @@
           <w:szCs w:val="44"/>
         </w:rPr>
       </w:pPr>
-      <w:proofErr w:type="spellStart"/>
       <w:r>
         <w:rPr>
           <w:sz w:val="44"/>
           <w:szCs w:val="44"/>
         </w:rPr>
-        <w:t>Chatper</w:t>
-      </w:r>
-      <w:proofErr w:type="spellEnd"/>
-      <w:r>
-        <w:rPr>
-          <w:sz w:val="44"/>
-          <w:szCs w:val="44"/>
-        </w:rPr>
-        <w:t xml:space="preserve"> 1 – Types</w:t>
+        <w:t>Chatper 1 – Types</w:t>
       </w:r>
     </w:p>
     <w:p>
@@ -70,37 +61,32 @@
           <w:numId w:val="1"/>
         </w:numPr>
         <w:rPr>
-          <w:rFonts w:ascii="Times New Roman" w:eastAsia="Times New Roman" w:hAnsi="Times New Roman" w:cs="Times New Roman"/>
-        </w:rPr>
-      </w:pPr>
-      <w:r>
-        <w:rPr>
-          <w:rFonts w:ascii="Segoe UI" w:eastAsia="Times New Roman" w:hAnsi="Segoe UI" w:cs="Segoe UI"/>
-          <w:color w:val="484848"/>
-          <w:sz w:val="26"/>
-          <w:szCs w:val="26"/>
+          <w:rFonts w:eastAsia="Times New Roman" w:cs="Times New Roman"/>
+          <w:color w:val="000000" w:themeColor="text1"/>
+        </w:rPr>
+      </w:pPr>
+      <w:r>
+        <w:rPr>
+          <w:rFonts w:eastAsia="Times New Roman" w:cs="Segoe UI"/>
+          <w:color w:val="000000" w:themeColor="text1"/>
           <w:shd w:val="clear" w:color="auto" w:fill="FFFFFF"/>
         </w:rPr>
         <w:t>TypeScript is a programming language that adds </w:t>
       </w:r>
       <w:r>
         <w:rPr>
-          <w:rFonts w:ascii="Segoe UI" w:eastAsia="Times New Roman" w:hAnsi="Segoe UI" w:cs="Segoe UI"/>
+          <w:rFonts w:eastAsia="Times New Roman" w:cs="Segoe UI"/>
           <w:i/>
           <w:iCs/>
-          <w:color w:val="484848"/>
-          <w:sz w:val="26"/>
-          <w:szCs w:val="26"/>
+          <w:color w:val="000000" w:themeColor="text1"/>
           <w:shd w:val="clear" w:color="auto" w:fill="FFFFFF"/>
         </w:rPr>
         <w:t>types</w:t>
       </w:r>
       <w:r>
         <w:rPr>
-          <w:rFonts w:ascii="Segoe UI" w:eastAsia="Times New Roman" w:hAnsi="Segoe UI" w:cs="Segoe UI"/>
-          <w:color w:val="484848"/>
-          <w:sz w:val="26"/>
-          <w:szCs w:val="26"/>
+          <w:rFonts w:eastAsia="Times New Roman" w:cs="Segoe UI"/>
+          <w:color w:val="000000" w:themeColor="text1"/>
           <w:shd w:val="clear" w:color="auto" w:fill="FFFFFF"/>
         </w:rPr>
         <w:t> to JavaScript</w:t>
@@ -114,47 +100,40 @@
           <w:numId w:val="1"/>
         </w:numPr>
         <w:rPr>
-          <w:rFonts w:ascii="Times New Roman" w:eastAsia="Times New Roman" w:hAnsi="Times New Roman" w:cs="Times New Roman"/>
-        </w:rPr>
-      </w:pPr>
-      <w:r>
-        <w:rPr>
-          <w:rFonts w:ascii="Segoe UI" w:eastAsia="Times New Roman" w:hAnsi="Segoe UI" w:cs="Segoe UI"/>
-          <w:color w:val="484848"/>
-          <w:sz w:val="26"/>
-          <w:szCs w:val="26"/>
+          <w:rFonts w:eastAsia="Times New Roman" w:cs="Times New Roman"/>
+          <w:color w:val="000000" w:themeColor="text1"/>
+        </w:rPr>
+      </w:pPr>
+      <w:r>
+        <w:rPr>
+          <w:rFonts w:eastAsia="Times New Roman" w:cs="Segoe UI"/>
+          <w:color w:val="000000" w:themeColor="text1"/>
           <w:shd w:val="clear" w:color="auto" w:fill="FFFFFF"/>
         </w:rPr>
         <w:t>A</w:t>
       </w:r>
       <w:r>
         <w:rPr>
-          <w:rFonts w:ascii="Segoe UI" w:eastAsia="Times New Roman" w:hAnsi="Segoe UI" w:cs="Segoe UI"/>
-          <w:color w:val="484848"/>
-          <w:sz w:val="26"/>
-          <w:szCs w:val="26"/>
+          <w:rFonts w:eastAsia="Times New Roman" w:cs="Segoe UI"/>
+          <w:color w:val="000000" w:themeColor="text1"/>
           <w:shd w:val="clear" w:color="auto" w:fill="FFFFFF"/>
         </w:rPr>
         <w:t>llows us to write JavaScript with a set of tools called a </w:t>
       </w:r>
       <w:r>
         <w:rPr>
-          <w:rFonts w:ascii="Segoe UI" w:eastAsia="Times New Roman" w:hAnsi="Segoe UI" w:cs="Segoe UI"/>
+          <w:rFonts w:eastAsia="Times New Roman" w:cs="Segoe UI"/>
           <w:i/>
           <w:iCs/>
-          <w:color w:val="484848"/>
-          <w:sz w:val="26"/>
-          <w:szCs w:val="26"/>
+          <w:color w:val="000000" w:themeColor="text1"/>
           <w:shd w:val="clear" w:color="auto" w:fill="FFFFFF"/>
         </w:rPr>
         <w:t>type system</w:t>
       </w:r>
       <w:r>
         <w:rPr>
-          <w:rFonts w:ascii="Segoe UI" w:eastAsia="Times New Roman" w:hAnsi="Segoe UI" w:cs="Segoe UI"/>
-          <w:color w:val="484848"/>
-          <w:sz w:val="26"/>
-          <w:szCs w:val="26"/>
+          <w:rFonts w:eastAsia="Times New Roman" w:cs="Segoe UI"/>
+          <w:color w:val="000000" w:themeColor="text1"/>
           <w:shd w:val="clear" w:color="auto" w:fill="FFFFFF"/>
         </w:rPr>
         <w:t> that can spot potential bugs in, clarify the structure of, and help refactor our code</w:t>
@@ -168,29 +147,35 @@
           <w:numId w:val="1"/>
         </w:numPr>
         <w:rPr>
-          <w:rFonts w:ascii="Times New Roman" w:eastAsia="Times New Roman" w:hAnsi="Times New Roman" w:cs="Times New Roman"/>
-        </w:rPr>
-      </w:pPr>
-      <w:r>
-        <w:rPr>
-          <w:rFonts w:ascii="Segoe UI" w:eastAsia="Times New Roman" w:hAnsi="Segoe UI" w:cs="Segoe UI"/>
-          <w:color w:val="484848"/>
-          <w:sz w:val="26"/>
-          <w:szCs w:val="26"/>
+          <w:rFonts w:eastAsia="Times New Roman" w:cs="Times New Roman"/>
+          <w:color w:val="000000" w:themeColor="text1"/>
+        </w:rPr>
+      </w:pPr>
+      <w:r>
+        <w:rPr>
+          <w:rFonts w:eastAsia="Times New Roman" w:cs="Segoe UI"/>
+          <w:color w:val="000000" w:themeColor="text1"/>
           <w:shd w:val="clear" w:color="auto" w:fill="FFFFFF"/>
         </w:rPr>
         <w:t>A</w:t>
       </w:r>
       <w:r>
         <w:rPr>
-          <w:rFonts w:ascii="Segoe UI" w:eastAsia="Times New Roman" w:hAnsi="Segoe UI" w:cs="Segoe UI"/>
-          <w:color w:val="484848"/>
-          <w:sz w:val="26"/>
-          <w:szCs w:val="26"/>
+          <w:rFonts w:eastAsia="Times New Roman" w:cs="Segoe UI"/>
+          <w:color w:val="000000" w:themeColor="text1"/>
           <w:shd w:val="clear" w:color="auto" w:fill="FFFFFF"/>
         </w:rPr>
         <w:t>dded newer JavaScript language features, such as arrow functions and classes, years before they were added to JavaScript officially</w:t>
       </w:r>
+    </w:p>
+    <w:p>
+      <w:pPr>
+        <w:pStyle w:val="ListParagraph"/>
+        <w:ind w:left="1440"/>
+        <w:rPr>
+          <w:color w:val="000000" w:themeColor="text1"/>
+        </w:rPr>
+      </w:pPr>
     </w:p>
     <w:p>
       <w:pPr>
@@ -200,6 +185,197 @@
           <w:sz w:val="28"/>
           <w:szCs w:val="28"/>
         </w:rPr>
+      </w:pPr>
+    </w:p>
+    <w:p>
+      <w:pPr>
+        <w:pStyle w:val="ListParagraph"/>
+        <w:numPr>
+          <w:ilvl w:val="0"/>
+          <w:numId w:val="2"/>
+        </w:numPr>
+      </w:pPr>
+      <w:r>
+        <w:t>Type Inferences</w:t>
+      </w:r>
+    </w:p>
+    <w:p>
+      <w:pPr>
+        <w:pStyle w:val="ListParagraph"/>
+        <w:numPr>
+          <w:ilvl w:val="1"/>
+          <w:numId w:val="2"/>
+        </w:numPr>
+        <w:rPr>
+          <w:rFonts w:eastAsia="Times New Roman" w:cs="Times New Roman"/>
+          <w:color w:val="000000" w:themeColor="text1"/>
+        </w:rPr>
+      </w:pPr>
+      <w:r>
+        <w:rPr>
+          <w:rFonts w:eastAsia="Times New Roman" w:cs="Segoe UI"/>
+          <w:color w:val="000000" w:themeColor="text1"/>
+          <w:shd w:val="clear" w:color="auto" w:fill="FFFFFF"/>
+        </w:rPr>
+        <w:t>JavaScript allows us to assign any value to any variable. </w:t>
+      </w:r>
+    </w:p>
+    <w:p>
+      <w:pPr>
+        <w:pStyle w:val="ListParagraph"/>
+        <w:numPr>
+          <w:ilvl w:val="1"/>
+          <w:numId w:val="2"/>
+        </w:numPr>
+        <w:rPr>
+          <w:color w:val="000000" w:themeColor="text1"/>
+        </w:rPr>
+      </w:pPr>
+      <w:r>
+        <w:rPr>
+          <w:color w:val="000000" w:themeColor="text1"/>
+        </w:rPr>
+        <w:t>In typescript, variable can never be assigned to variable with different data type</w:t>
+      </w:r>
+    </w:p>
+    <w:p>
+      <w:pPr>
+        <w:pStyle w:val="ListParagraph"/>
+        <w:numPr>
+          <w:ilvl w:val="1"/>
+          <w:numId w:val="2"/>
+        </w:numPr>
+        <w:rPr>
+          <w:rFonts w:eastAsia="Times New Roman" w:cs="Times New Roman"/>
+          <w:color w:val="000000" w:themeColor="text1"/>
+        </w:rPr>
+      </w:pPr>
+      <w:r>
+        <w:rPr>
+          <w:rFonts w:eastAsia="Times New Roman" w:cs="Segoe UI"/>
+          <w:color w:val="000000" w:themeColor="text1"/>
+          <w:shd w:val="clear" w:color="auto" w:fill="FFFFFF"/>
+        </w:rPr>
+        <w:t>TypeScript recognizes JavaScript’s built-in “primitive” data types</w:t>
+      </w:r>
+    </w:p>
+    <w:p>
+      <w:pPr>
+        <w:pStyle w:val="ListParagraph"/>
+        <w:numPr>
+          <w:ilvl w:val="2"/>
+          <w:numId w:val="2"/>
+        </w:numPr>
+        <w:rPr>
+          <w:color w:val="000000" w:themeColor="text1"/>
+        </w:rPr>
+      </w:pPr>
+      <w:r>
+        <w:rPr>
+          <w:color w:val="000000" w:themeColor="text1"/>
+        </w:rPr>
+        <w:t>Boolean</w:t>
+      </w:r>
+    </w:p>
+    <w:p>
+      <w:pPr>
+        <w:pStyle w:val="ListParagraph"/>
+        <w:numPr>
+          <w:ilvl w:val="2"/>
+          <w:numId w:val="2"/>
+        </w:numPr>
+        <w:rPr>
+          <w:color w:val="000000" w:themeColor="text1"/>
+        </w:rPr>
+      </w:pPr>
+      <w:r>
+        <w:rPr>
+          <w:color w:val="000000" w:themeColor="text1"/>
+        </w:rPr>
+        <w:t>Number</w:t>
+      </w:r>
+    </w:p>
+    <w:p>
+      <w:pPr>
+        <w:pStyle w:val="ListParagraph"/>
+        <w:numPr>
+          <w:ilvl w:val="2"/>
+          <w:numId w:val="2"/>
+        </w:numPr>
+        <w:rPr>
+          <w:color w:val="000000" w:themeColor="text1"/>
+        </w:rPr>
+      </w:pPr>
+      <w:r>
+        <w:rPr>
+          <w:color w:val="000000" w:themeColor="text1"/>
+        </w:rPr>
+        <w:t>Null</w:t>
+      </w:r>
+    </w:p>
+    <w:p>
+      <w:pPr>
+        <w:pStyle w:val="ListParagraph"/>
+        <w:numPr>
+          <w:ilvl w:val="2"/>
+          <w:numId w:val="2"/>
+        </w:numPr>
+        <w:rPr>
+          <w:color w:val="000000" w:themeColor="text1"/>
+        </w:rPr>
+      </w:pPr>
+      <w:r>
+        <w:rPr>
+          <w:color w:val="000000" w:themeColor="text1"/>
+        </w:rPr>
+        <w:t>String</w:t>
+      </w:r>
+    </w:p>
+    <w:p>
+      <w:pPr>
+        <w:pStyle w:val="ListParagraph"/>
+        <w:numPr>
+          <w:ilvl w:val="2"/>
+          <w:numId w:val="2"/>
+        </w:numPr>
+        <w:rPr>
+          <w:color w:val="000000" w:themeColor="text1"/>
+        </w:rPr>
+      </w:pPr>
+      <w:r>
+        <w:rPr>
+          <w:color w:val="000000" w:themeColor="text1"/>
+        </w:rPr>
+        <w:t>Undefined</w:t>
+      </w:r>
+    </w:p>
+    <w:p>
+      <w:pPr>
+        <w:ind w:left="360"/>
+      </w:pPr>
+    </w:p>
+    <w:tbl>
+      <w:tblPr>
+        <w:tblStyle w:val="TableGrid"/>
+        <w:tblW w:w="0" w:type="auto"/>
+        <w:tblInd w:w="360" w:type="dxa"/>
+        <w:tblLook w:val="04A0" w:firstRow="1" w:lastRow="0" w:firstColumn="1" w:lastColumn="0" w:noHBand="0" w:noVBand="1"/>
+      </w:tblPr>
+      <w:tblGrid>
+        <w:gridCol w:w="8990"/>
+      </w:tblGrid>
+      <w:tr>
+        <w:tc>
+          <w:tcPr>
+            <w:tcW w:w="9350" w:type="dxa"/>
+          </w:tcPr>
+          <w:p/>
+        </w:tc>
+      </w:tr>
+    </w:tbl>
+    <w:p>
+      <w:pPr>
+        <w:ind w:left="360"/>
       </w:pPr>
     </w:p>
     <w:p>
@@ -348,8 +524,100 @@
       </w:pPr>
     </w:lvl>
   </w:abstractNum>
+  <w:abstractNum w:abstractNumId="1" w15:restartNumberingAfterBreak="0">
+    <w:nsid w:val="178D2C94"/>
+    <w:multiLevelType w:val="hybridMultilevel"/>
+    <w:tmpl w:val="4FA834D6"/>
+    <w:lvl w:ilvl="0" w:tplc="04090011">
+      <w:start w:val="3"/>
+      <w:numFmt w:val="decimal"/>
+      <w:lvlText w:val="%1)"/>
+      <w:lvlJc w:val="left"/>
+      <w:pPr>
+        <w:ind w:left="720" w:hanging="360"/>
+      </w:pPr>
+      <w:rPr>
+        <w:rFonts w:hint="default"/>
+      </w:rPr>
+    </w:lvl>
+    <w:lvl w:ilvl="1" w:tplc="04090019">
+      <w:start w:val="1"/>
+      <w:numFmt w:val="lowerLetter"/>
+      <w:lvlText w:val="%2."/>
+      <w:lvlJc w:val="left"/>
+      <w:pPr>
+        <w:ind w:left="1440" w:hanging="360"/>
+      </w:pPr>
+    </w:lvl>
+    <w:lvl w:ilvl="2" w:tplc="0409001B">
+      <w:start w:val="1"/>
+      <w:numFmt w:val="lowerRoman"/>
+      <w:lvlText w:val="%3."/>
+      <w:lvlJc w:val="right"/>
+      <w:pPr>
+        <w:ind w:left="2160" w:hanging="180"/>
+      </w:pPr>
+    </w:lvl>
+    <w:lvl w:ilvl="3" w:tplc="0409000F" w:tentative="1">
+      <w:start w:val="1"/>
+      <w:numFmt w:val="decimal"/>
+      <w:lvlText w:val="%4."/>
+      <w:lvlJc w:val="left"/>
+      <w:pPr>
+        <w:ind w:left="2880" w:hanging="360"/>
+      </w:pPr>
+    </w:lvl>
+    <w:lvl w:ilvl="4" w:tplc="04090019" w:tentative="1">
+      <w:start w:val="1"/>
+      <w:numFmt w:val="lowerLetter"/>
+      <w:lvlText w:val="%5."/>
+      <w:lvlJc w:val="left"/>
+      <w:pPr>
+        <w:ind w:left="3600" w:hanging="360"/>
+      </w:pPr>
+    </w:lvl>
+    <w:lvl w:ilvl="5" w:tplc="0409001B" w:tentative="1">
+      <w:start w:val="1"/>
+      <w:numFmt w:val="lowerRoman"/>
+      <w:lvlText w:val="%6."/>
+      <w:lvlJc w:val="right"/>
+      <w:pPr>
+        <w:ind w:left="4320" w:hanging="180"/>
+      </w:pPr>
+    </w:lvl>
+    <w:lvl w:ilvl="6" w:tplc="0409000F" w:tentative="1">
+      <w:start w:val="1"/>
+      <w:numFmt w:val="decimal"/>
+      <w:lvlText w:val="%7."/>
+      <w:lvlJc w:val="left"/>
+      <w:pPr>
+        <w:ind w:left="5040" w:hanging="360"/>
+      </w:pPr>
+    </w:lvl>
+    <w:lvl w:ilvl="7" w:tplc="04090019" w:tentative="1">
+      <w:start w:val="1"/>
+      <w:numFmt w:val="lowerLetter"/>
+      <w:lvlText w:val="%8."/>
+      <w:lvlJc w:val="left"/>
+      <w:pPr>
+        <w:ind w:left="5760" w:hanging="360"/>
+      </w:pPr>
+    </w:lvl>
+    <w:lvl w:ilvl="8" w:tplc="0409001B" w:tentative="1">
+      <w:start w:val="1"/>
+      <w:numFmt w:val="lowerRoman"/>
+      <w:lvlText w:val="%9."/>
+      <w:lvlJc w:val="right"/>
+      <w:pPr>
+        <w:ind w:left="6480" w:hanging="180"/>
+      </w:pPr>
+    </w:lvl>
+  </w:abstractNum>
   <w:num w:numId="1">
     <w:abstractNumId w:val="0"/>
+  </w:num>
+  <w:num w:numId="2">
+    <w:abstractNumId w:val="1"/>
   </w:num>
 </w:numbering>
 </file>
@@ -798,6 +1066,22 @@
       <w:iCs/>
     </w:rPr>
   </w:style>
+  <w:style w:type="table" w:styleId="TableGrid">
+    <w:name w:val="Table Grid"/>
+    <w:basedOn w:val="TableNormal"/>
+    <w:uiPriority w:val="39"/>
+    <w:rsid w:val="00972315"/>
+    <w:tblPr>
+      <w:tblBorders>
+        <w:top w:val="single" w:sz="4" w:space="0" w:color="auto"/>
+        <w:left w:val="single" w:sz="4" w:space="0" w:color="auto"/>
+        <w:bottom w:val="single" w:sz="4" w:space="0" w:color="auto"/>
+        <w:right w:val="single" w:sz="4" w:space="0" w:color="auto"/>
+        <w:insideH w:val="single" w:sz="4" w:space="0" w:color="auto"/>
+        <w:insideV w:val="single" w:sz="4" w:space="0" w:color="auto"/>
+      </w:tblBorders>
+    </w:tblPr>
+  </w:style>
 </w:styles>
 </file>
 

</xml_diff>

<commit_message>
feat: Add progress #4 'Learn Typescript'
</commit_message>
<xml_diff>
--- a/learn-typescript/Chatper 1 - Types.docx
+++ b/learn-typescript/Chatper 1 - Types.docx
@@ -9,12 +9,21 @@
           <w:szCs w:val="44"/>
         </w:rPr>
       </w:pPr>
+      <w:proofErr w:type="spellStart"/>
       <w:r>
         <w:rPr>
           <w:sz w:val="44"/>
           <w:szCs w:val="44"/>
         </w:rPr>
-        <w:t>Chatper 1 – Types</w:t>
+        <w:t>Chatper</w:t>
+      </w:r>
+      <w:proofErr w:type="spellEnd"/>
+      <w:r>
+        <w:rPr>
+          <w:sz w:val="44"/>
+          <w:szCs w:val="44"/>
+        </w:rPr>
+        <w:t xml:space="preserve"> 1 – Types</w:t>
       </w:r>
     </w:p>
     <w:p>
@@ -369,6 +378,590 @@
           <w:tcPr>
             <w:tcW w:w="9350" w:type="dxa"/>
           </w:tcPr>
+          <w:p>
+            <w:pPr>
+              <w:shd w:val="clear" w:color="auto" w:fill="1E1E1E"/>
+              <w:spacing w:line="330" w:lineRule="atLeast"/>
+              <w:rPr>
+                <w:rFonts w:ascii="Consolas" w:hAnsi="Consolas" w:cs="Consolas"/>
+                <w:color w:val="FFFFFF"/>
+                <w:sz w:val="21"/>
+                <w:szCs w:val="21"/>
+              </w:rPr>
+            </w:pPr>
+            <w:r>
+              <w:rPr>
+                <w:rFonts w:ascii="Consolas" w:hAnsi="Consolas" w:cs="Consolas"/>
+                <w:color w:val="B3CCFF"/>
+                <w:sz w:val="21"/>
+                <w:szCs w:val="21"/>
+              </w:rPr>
+              <w:t>let</w:t>
+            </w:r>
+            <w:r>
+              <w:rPr>
+                <w:rFonts w:ascii="Consolas" w:hAnsi="Consolas" w:cs="Consolas"/>
+                <w:color w:val="FFFFFF"/>
+                <w:sz w:val="21"/>
+                <w:szCs w:val="21"/>
+              </w:rPr>
+              <w:t xml:space="preserve"> aged </w:t>
+            </w:r>
+            <w:r>
+              <w:rPr>
+                <w:rFonts w:ascii="Consolas" w:hAnsi="Consolas" w:cs="Consolas"/>
+                <w:color w:val="E85D7F"/>
+                <w:sz w:val="21"/>
+                <w:szCs w:val="21"/>
+              </w:rPr>
+              <w:t>=</w:t>
+            </w:r>
+            <w:r>
+              <w:rPr>
+                <w:rFonts w:ascii="Consolas" w:hAnsi="Consolas" w:cs="Consolas"/>
+                <w:color w:val="FFFFFF"/>
+                <w:sz w:val="21"/>
+                <w:szCs w:val="21"/>
+              </w:rPr>
+              <w:t xml:space="preserve"> </w:t>
+            </w:r>
+            <w:proofErr w:type="gramStart"/>
+            <w:r>
+              <w:rPr>
+                <w:rFonts w:ascii="Consolas" w:hAnsi="Consolas" w:cs="Consolas"/>
+                <w:color w:val="B3CCFF"/>
+                <w:sz w:val="21"/>
+                <w:szCs w:val="21"/>
+              </w:rPr>
+              <w:t>true</w:t>
+            </w:r>
+            <w:r>
+              <w:rPr>
+                <w:rFonts w:ascii="Consolas" w:hAnsi="Consolas" w:cs="Consolas"/>
+                <w:color w:val="E85D7F"/>
+                <w:sz w:val="21"/>
+                <w:szCs w:val="21"/>
+              </w:rPr>
+              <w:t>;</w:t>
+            </w:r>
+            <w:proofErr w:type="gramEnd"/>
+          </w:p>
+          <w:p>
+            <w:pPr>
+              <w:shd w:val="clear" w:color="auto" w:fill="1E1E1E"/>
+              <w:spacing w:line="330" w:lineRule="atLeast"/>
+              <w:rPr>
+                <w:rFonts w:ascii="Consolas" w:hAnsi="Consolas" w:cs="Consolas"/>
+                <w:color w:val="FFFFFF"/>
+                <w:sz w:val="21"/>
+                <w:szCs w:val="21"/>
+              </w:rPr>
+            </w:pPr>
+            <w:r>
+              <w:rPr>
+                <w:rFonts w:ascii="Consolas" w:hAnsi="Consolas" w:cs="Consolas"/>
+                <w:color w:val="B3CCFF"/>
+                <w:sz w:val="21"/>
+                <w:szCs w:val="21"/>
+              </w:rPr>
+              <w:t>let</w:t>
+            </w:r>
+            <w:r>
+              <w:rPr>
+                <w:rFonts w:ascii="Consolas" w:hAnsi="Consolas" w:cs="Consolas"/>
+                <w:color w:val="FFFFFF"/>
+                <w:sz w:val="21"/>
+                <w:szCs w:val="21"/>
+              </w:rPr>
+              <w:t xml:space="preserve"> </w:t>
+            </w:r>
+            <w:proofErr w:type="spellStart"/>
+            <w:r>
+              <w:rPr>
+                <w:rFonts w:ascii="Consolas" w:hAnsi="Consolas" w:cs="Consolas"/>
+                <w:color w:val="FFFFFF"/>
+                <w:sz w:val="21"/>
+                <w:szCs w:val="21"/>
+              </w:rPr>
+              <w:t>realAge</w:t>
+            </w:r>
+            <w:proofErr w:type="spellEnd"/>
+            <w:r>
+              <w:rPr>
+                <w:rFonts w:ascii="Consolas" w:hAnsi="Consolas" w:cs="Consolas"/>
+                <w:color w:val="FFFFFF"/>
+                <w:sz w:val="21"/>
+                <w:szCs w:val="21"/>
+              </w:rPr>
+              <w:t xml:space="preserve"> </w:t>
+            </w:r>
+            <w:r>
+              <w:rPr>
+                <w:rFonts w:ascii="Consolas" w:hAnsi="Consolas" w:cs="Consolas"/>
+                <w:color w:val="E85D7F"/>
+                <w:sz w:val="21"/>
+                <w:szCs w:val="21"/>
+              </w:rPr>
+              <w:t>=</w:t>
+            </w:r>
+            <w:r>
+              <w:rPr>
+                <w:rFonts w:ascii="Consolas" w:hAnsi="Consolas" w:cs="Consolas"/>
+                <w:color w:val="FFFFFF"/>
+                <w:sz w:val="21"/>
+                <w:szCs w:val="21"/>
+              </w:rPr>
+              <w:t xml:space="preserve"> </w:t>
+            </w:r>
+            <w:proofErr w:type="gramStart"/>
+            <w:r>
+              <w:rPr>
+                <w:rFonts w:ascii="Consolas" w:hAnsi="Consolas" w:cs="Consolas"/>
+                <w:color w:val="E85D7F"/>
+                <w:sz w:val="21"/>
+                <w:szCs w:val="21"/>
+              </w:rPr>
+              <w:t>0;</w:t>
+            </w:r>
+            <w:proofErr w:type="gramEnd"/>
+          </w:p>
+          <w:p>
+            <w:pPr>
+              <w:shd w:val="clear" w:color="auto" w:fill="1E1E1E"/>
+              <w:spacing w:line="330" w:lineRule="atLeast"/>
+              <w:rPr>
+                <w:rFonts w:ascii="Consolas" w:hAnsi="Consolas" w:cs="Consolas"/>
+                <w:color w:val="FFFFFF"/>
+                <w:sz w:val="21"/>
+                <w:szCs w:val="21"/>
+              </w:rPr>
+            </w:pPr>
+          </w:p>
+          <w:p>
+            <w:pPr>
+              <w:shd w:val="clear" w:color="auto" w:fill="1E1E1E"/>
+              <w:spacing w:line="330" w:lineRule="atLeast"/>
+              <w:rPr>
+                <w:rFonts w:ascii="Consolas" w:hAnsi="Consolas" w:cs="Consolas"/>
+                <w:color w:val="FFFFFF"/>
+                <w:sz w:val="21"/>
+                <w:szCs w:val="21"/>
+              </w:rPr>
+            </w:pPr>
+            <w:r>
+              <w:rPr>
+                <w:rFonts w:ascii="Consolas" w:hAnsi="Consolas" w:cs="Consolas"/>
+                <w:color w:val="B3CCFF"/>
+                <w:sz w:val="21"/>
+                <w:szCs w:val="21"/>
+              </w:rPr>
+              <w:t>if</w:t>
+            </w:r>
+            <w:r>
+              <w:rPr>
+                <w:rFonts w:ascii="Consolas" w:hAnsi="Consolas" w:cs="Consolas"/>
+                <w:color w:val="FFFFFF"/>
+                <w:sz w:val="21"/>
+                <w:szCs w:val="21"/>
+              </w:rPr>
+              <w:t xml:space="preserve"> </w:t>
+            </w:r>
+            <w:r>
+              <w:rPr>
+                <w:rFonts w:ascii="Consolas" w:hAnsi="Consolas" w:cs="Consolas"/>
+                <w:color w:val="E85D7F"/>
+                <w:sz w:val="21"/>
+                <w:szCs w:val="21"/>
+              </w:rPr>
+              <w:t>(</w:t>
+            </w:r>
+            <w:r>
+              <w:rPr>
+                <w:rFonts w:ascii="Consolas" w:hAnsi="Consolas" w:cs="Consolas"/>
+                <w:color w:val="FFFFFF"/>
+                <w:sz w:val="21"/>
+                <w:szCs w:val="21"/>
+              </w:rPr>
+              <w:t>aged</w:t>
+            </w:r>
+            <w:r>
+              <w:rPr>
+                <w:rFonts w:ascii="Consolas" w:hAnsi="Consolas" w:cs="Consolas"/>
+                <w:color w:val="E85D7F"/>
+                <w:sz w:val="21"/>
+                <w:szCs w:val="21"/>
+              </w:rPr>
+              <w:t>)</w:t>
+            </w:r>
+            <w:r>
+              <w:rPr>
+                <w:rFonts w:ascii="Consolas" w:hAnsi="Consolas" w:cs="Consolas"/>
+                <w:color w:val="FFFFFF"/>
+                <w:sz w:val="21"/>
+                <w:szCs w:val="21"/>
+              </w:rPr>
+              <w:t xml:space="preserve"> </w:t>
+            </w:r>
+            <w:r>
+              <w:rPr>
+                <w:rFonts w:ascii="Consolas" w:hAnsi="Consolas" w:cs="Consolas"/>
+                <w:color w:val="E85D7F"/>
+                <w:sz w:val="21"/>
+                <w:szCs w:val="21"/>
+              </w:rPr>
+              <w:t>{</w:t>
+            </w:r>
+          </w:p>
+          <w:p>
+            <w:pPr>
+              <w:shd w:val="clear" w:color="auto" w:fill="1E1E1E"/>
+              <w:spacing w:line="330" w:lineRule="atLeast"/>
+              <w:rPr>
+                <w:rFonts w:ascii="Consolas" w:hAnsi="Consolas" w:cs="Consolas"/>
+                <w:color w:val="FFFFFF"/>
+                <w:sz w:val="21"/>
+                <w:szCs w:val="21"/>
+              </w:rPr>
+            </w:pPr>
+            <w:r>
+              <w:rPr>
+                <w:rFonts w:ascii="Consolas" w:hAnsi="Consolas" w:cs="Consolas"/>
+                <w:color w:val="FFFFFF"/>
+                <w:sz w:val="21"/>
+                <w:szCs w:val="21"/>
+              </w:rPr>
+              <w:t xml:space="preserve">  </w:t>
+            </w:r>
+            <w:proofErr w:type="spellStart"/>
+            <w:r>
+              <w:rPr>
+                <w:rFonts w:ascii="Consolas" w:hAnsi="Consolas" w:cs="Consolas"/>
+                <w:color w:val="FFFFFF"/>
+                <w:sz w:val="21"/>
+                <w:szCs w:val="21"/>
+              </w:rPr>
+              <w:t>realAge</w:t>
+            </w:r>
+            <w:proofErr w:type="spellEnd"/>
+            <w:r>
+              <w:rPr>
+                <w:rFonts w:ascii="Consolas" w:hAnsi="Consolas" w:cs="Consolas"/>
+                <w:color w:val="FFFFFF"/>
+                <w:sz w:val="21"/>
+                <w:szCs w:val="21"/>
+              </w:rPr>
+              <w:t xml:space="preserve"> </w:t>
+            </w:r>
+            <w:r>
+              <w:rPr>
+                <w:rFonts w:ascii="Consolas" w:hAnsi="Consolas" w:cs="Consolas"/>
+                <w:color w:val="E85D7F"/>
+                <w:sz w:val="21"/>
+                <w:szCs w:val="21"/>
+              </w:rPr>
+              <w:t>=</w:t>
+            </w:r>
+            <w:r>
+              <w:rPr>
+                <w:rFonts w:ascii="Consolas" w:hAnsi="Consolas" w:cs="Consolas"/>
+                <w:color w:val="FFFFFF"/>
+                <w:sz w:val="21"/>
+                <w:szCs w:val="21"/>
+              </w:rPr>
+              <w:t xml:space="preserve"> </w:t>
+            </w:r>
+            <w:proofErr w:type="gramStart"/>
+            <w:r>
+              <w:rPr>
+                <w:rFonts w:ascii="Consolas" w:hAnsi="Consolas" w:cs="Consolas"/>
+                <w:color w:val="E85D7F"/>
+                <w:sz w:val="21"/>
+                <w:szCs w:val="21"/>
+              </w:rPr>
+              <w:t>4;</w:t>
+            </w:r>
+            <w:proofErr w:type="gramEnd"/>
+          </w:p>
+          <w:p>
+            <w:pPr>
+              <w:shd w:val="clear" w:color="auto" w:fill="1E1E1E"/>
+              <w:spacing w:line="330" w:lineRule="atLeast"/>
+              <w:rPr>
+                <w:rFonts w:ascii="Consolas" w:hAnsi="Consolas" w:cs="Consolas"/>
+                <w:color w:val="FFFFFF"/>
+                <w:sz w:val="21"/>
+                <w:szCs w:val="21"/>
+              </w:rPr>
+            </w:pPr>
+            <w:r>
+              <w:rPr>
+                <w:rFonts w:ascii="Consolas" w:hAnsi="Consolas" w:cs="Consolas"/>
+                <w:color w:val="E85D7F"/>
+                <w:sz w:val="21"/>
+                <w:szCs w:val="21"/>
+              </w:rPr>
+              <w:t>}</w:t>
+            </w:r>
+          </w:p>
+          <w:p>
+            <w:pPr>
+              <w:shd w:val="clear" w:color="auto" w:fill="1E1E1E"/>
+              <w:spacing w:line="330" w:lineRule="atLeast"/>
+              <w:rPr>
+                <w:rFonts w:ascii="Consolas" w:hAnsi="Consolas" w:cs="Consolas"/>
+                <w:color w:val="FFFFFF"/>
+                <w:sz w:val="21"/>
+                <w:szCs w:val="21"/>
+              </w:rPr>
+            </w:pPr>
+          </w:p>
+          <w:p>
+            <w:pPr>
+              <w:shd w:val="clear" w:color="auto" w:fill="1E1E1E"/>
+              <w:spacing w:line="330" w:lineRule="atLeast"/>
+              <w:rPr>
+                <w:rFonts w:ascii="Consolas" w:hAnsi="Consolas" w:cs="Consolas"/>
+                <w:color w:val="FFFFFF"/>
+                <w:sz w:val="21"/>
+                <w:szCs w:val="21"/>
+              </w:rPr>
+            </w:pPr>
+            <w:r>
+              <w:rPr>
+                <w:rFonts w:ascii="Consolas" w:hAnsi="Consolas" w:cs="Consolas"/>
+                <w:color w:val="B3CCFF"/>
+                <w:sz w:val="21"/>
+                <w:szCs w:val="21"/>
+              </w:rPr>
+              <w:t>let</w:t>
+            </w:r>
+            <w:r>
+              <w:rPr>
+                <w:rFonts w:ascii="Consolas" w:hAnsi="Consolas" w:cs="Consolas"/>
+                <w:color w:val="FFFFFF"/>
+                <w:sz w:val="21"/>
+                <w:szCs w:val="21"/>
+              </w:rPr>
+              <w:t xml:space="preserve"> </w:t>
+            </w:r>
+            <w:proofErr w:type="spellStart"/>
+            <w:r>
+              <w:rPr>
+                <w:rFonts w:ascii="Consolas" w:hAnsi="Consolas" w:cs="Consolas"/>
+                <w:color w:val="FFFFFF"/>
+                <w:sz w:val="21"/>
+                <w:szCs w:val="21"/>
+              </w:rPr>
+              <w:t>dogAge</w:t>
+            </w:r>
+            <w:proofErr w:type="spellEnd"/>
+            <w:r>
+              <w:rPr>
+                <w:rFonts w:ascii="Consolas" w:hAnsi="Consolas" w:cs="Consolas"/>
+                <w:color w:val="FFFFFF"/>
+                <w:sz w:val="21"/>
+                <w:szCs w:val="21"/>
+              </w:rPr>
+              <w:t xml:space="preserve"> </w:t>
+            </w:r>
+            <w:r>
+              <w:rPr>
+                <w:rFonts w:ascii="Consolas" w:hAnsi="Consolas" w:cs="Consolas"/>
+                <w:color w:val="E85D7F"/>
+                <w:sz w:val="21"/>
+                <w:szCs w:val="21"/>
+              </w:rPr>
+              <w:t>=</w:t>
+            </w:r>
+            <w:r>
+              <w:rPr>
+                <w:rFonts w:ascii="Consolas" w:hAnsi="Consolas" w:cs="Consolas"/>
+                <w:color w:val="FFFFFF"/>
+                <w:sz w:val="21"/>
+                <w:szCs w:val="21"/>
+              </w:rPr>
+              <w:t xml:space="preserve"> </w:t>
+            </w:r>
+            <w:proofErr w:type="spellStart"/>
+            <w:r>
+              <w:rPr>
+                <w:rFonts w:ascii="Consolas" w:hAnsi="Consolas" w:cs="Consolas"/>
+                <w:color w:val="FFFFFF"/>
+                <w:sz w:val="21"/>
+                <w:szCs w:val="21"/>
+              </w:rPr>
+              <w:t>realAge</w:t>
+            </w:r>
+            <w:proofErr w:type="spellEnd"/>
+            <w:r>
+              <w:rPr>
+                <w:rFonts w:ascii="Consolas" w:hAnsi="Consolas" w:cs="Consolas"/>
+                <w:color w:val="FFFFFF"/>
+                <w:sz w:val="21"/>
+                <w:szCs w:val="21"/>
+              </w:rPr>
+              <w:t xml:space="preserve"> </w:t>
+            </w:r>
+            <w:r>
+              <w:rPr>
+                <w:rFonts w:ascii="Consolas" w:hAnsi="Consolas" w:cs="Consolas"/>
+                <w:color w:val="E85D7F"/>
+                <w:sz w:val="21"/>
+                <w:szCs w:val="21"/>
+              </w:rPr>
+              <w:t>*</w:t>
+            </w:r>
+            <w:r>
+              <w:rPr>
+                <w:rFonts w:ascii="Consolas" w:hAnsi="Consolas" w:cs="Consolas"/>
+                <w:color w:val="FFFFFF"/>
+                <w:sz w:val="21"/>
+                <w:szCs w:val="21"/>
+              </w:rPr>
+              <w:t xml:space="preserve"> </w:t>
+            </w:r>
+            <w:proofErr w:type="gramStart"/>
+            <w:r>
+              <w:rPr>
+                <w:rFonts w:ascii="Consolas" w:hAnsi="Consolas" w:cs="Consolas"/>
+                <w:color w:val="E85D7F"/>
+                <w:sz w:val="21"/>
+                <w:szCs w:val="21"/>
+              </w:rPr>
+              <w:t>7;</w:t>
+            </w:r>
+            <w:proofErr w:type="gramEnd"/>
+          </w:p>
+          <w:p>
+            <w:pPr>
+              <w:shd w:val="clear" w:color="auto" w:fill="1E1E1E"/>
+              <w:spacing w:line="330" w:lineRule="atLeast"/>
+              <w:rPr>
+                <w:rFonts w:ascii="Consolas" w:hAnsi="Consolas" w:cs="Consolas"/>
+                <w:color w:val="FFFFFF"/>
+                <w:sz w:val="21"/>
+                <w:szCs w:val="21"/>
+              </w:rPr>
+            </w:pPr>
+          </w:p>
+          <w:p>
+            <w:pPr>
+              <w:shd w:val="clear" w:color="auto" w:fill="1E1E1E"/>
+              <w:spacing w:line="330" w:lineRule="atLeast"/>
+              <w:rPr>
+                <w:rFonts w:ascii="Consolas" w:hAnsi="Consolas" w:cs="Consolas"/>
+                <w:color w:val="FFFFFF"/>
+                <w:sz w:val="21"/>
+                <w:szCs w:val="21"/>
+              </w:rPr>
+            </w:pPr>
+            <w:r>
+              <w:rPr>
+                <w:rFonts w:ascii="Consolas" w:hAnsi="Consolas" w:cs="Consolas"/>
+                <w:color w:val="FFFFFF"/>
+                <w:sz w:val="21"/>
+                <w:szCs w:val="21"/>
+              </w:rPr>
+              <w:t>console</w:t>
+            </w:r>
+            <w:r>
+              <w:rPr>
+                <w:rFonts w:ascii="Consolas" w:hAnsi="Consolas" w:cs="Consolas"/>
+                <w:color w:val="E85D7F"/>
+                <w:sz w:val="21"/>
+                <w:szCs w:val="21"/>
+              </w:rPr>
+              <w:t>.</w:t>
+            </w:r>
+            <w:r>
+              <w:rPr>
+                <w:rFonts w:ascii="Consolas" w:hAnsi="Consolas" w:cs="Consolas"/>
+                <w:color w:val="FFFFFF"/>
+                <w:sz w:val="21"/>
+                <w:szCs w:val="21"/>
+              </w:rPr>
+              <w:t>log</w:t>
+            </w:r>
+            <w:r>
+              <w:rPr>
+                <w:rFonts w:ascii="Consolas" w:hAnsi="Consolas" w:cs="Consolas"/>
+                <w:color w:val="E85D7F"/>
+                <w:sz w:val="21"/>
+                <w:szCs w:val="21"/>
+              </w:rPr>
+              <w:t>(</w:t>
+            </w:r>
+            <w:r>
+              <w:rPr>
+                <w:rFonts w:ascii="Consolas" w:hAnsi="Consolas" w:cs="Consolas"/>
+                <w:color w:val="FFE083"/>
+                <w:sz w:val="21"/>
+                <w:szCs w:val="21"/>
+              </w:rPr>
+              <w:t>`</w:t>
+            </w:r>
+            <w:r>
+              <w:rPr>
+                <w:rFonts w:ascii="Consolas" w:hAnsi="Consolas" w:cs="Consolas"/>
+                <w:color w:val="E85D7F"/>
+                <w:sz w:val="21"/>
+                <w:szCs w:val="21"/>
+              </w:rPr>
+              <w:t>${</w:t>
+            </w:r>
+            <w:proofErr w:type="spellStart"/>
+            <w:r>
+              <w:rPr>
+                <w:rFonts w:ascii="Consolas" w:hAnsi="Consolas" w:cs="Consolas"/>
+                <w:color w:val="FFFFFF"/>
+                <w:sz w:val="21"/>
+                <w:szCs w:val="21"/>
+              </w:rPr>
+              <w:t>dogAge</w:t>
+            </w:r>
+            <w:proofErr w:type="spellEnd"/>
+            <w:r>
+              <w:rPr>
+                <w:rFonts w:ascii="Consolas" w:hAnsi="Consolas" w:cs="Consolas"/>
+                <w:color w:val="E85D7F"/>
+                <w:sz w:val="21"/>
+                <w:szCs w:val="21"/>
+              </w:rPr>
+              <w:t>}</w:t>
+            </w:r>
+            <w:r>
+              <w:rPr>
+                <w:rFonts w:ascii="Consolas" w:hAnsi="Consolas" w:cs="Consolas"/>
+                <w:color w:val="FFE083"/>
+                <w:sz w:val="21"/>
+                <w:szCs w:val="21"/>
+              </w:rPr>
+              <w:t xml:space="preserve"> years`</w:t>
+            </w:r>
+            <w:proofErr w:type="gramStart"/>
+            <w:r>
+              <w:rPr>
+                <w:rFonts w:ascii="Consolas" w:hAnsi="Consolas" w:cs="Consolas"/>
+                <w:color w:val="E85D7F"/>
+                <w:sz w:val="21"/>
+                <w:szCs w:val="21"/>
+              </w:rPr>
+              <w:t>);</w:t>
+            </w:r>
+            <w:proofErr w:type="gramEnd"/>
+          </w:p>
+          <w:p>
+            <w:pPr>
+              <w:shd w:val="clear" w:color="auto" w:fill="1E1E1E"/>
+              <w:spacing w:line="330" w:lineRule="atLeast"/>
+              <w:rPr>
+                <w:rFonts w:ascii="Consolas" w:hAnsi="Consolas" w:cs="Consolas"/>
+                <w:color w:val="FFFFFF"/>
+                <w:sz w:val="21"/>
+                <w:szCs w:val="21"/>
+              </w:rPr>
+            </w:pPr>
+          </w:p>
           <w:p/>
         </w:tc>
       </w:tr>
@@ -408,13 +1001,396 @@
         </w:rPr>
         <w:br/>
       </w:r>
-      <w:r>
+    </w:p>
+    <w:p>
+      <w:pPr>
         <w:rPr>
           <w:sz w:val="28"/>
           <w:szCs w:val="28"/>
         </w:rPr>
-        <w:br/>
-      </w:r>
+      </w:pPr>
+    </w:p>
+    <w:p>
+      <w:pPr>
+        <w:pStyle w:val="ListParagraph"/>
+        <w:numPr>
+          <w:ilvl w:val="0"/>
+          <w:numId w:val="2"/>
+        </w:numPr>
+      </w:pPr>
+      <w:r>
+        <w:t>Type Shapes</w:t>
+      </w:r>
+    </w:p>
+    <w:p>
+      <w:pPr>
+        <w:pStyle w:val="ListParagraph"/>
+        <w:numPr>
+          <w:ilvl w:val="1"/>
+          <w:numId w:val="2"/>
+        </w:numPr>
+      </w:pPr>
+      <w:r>
+        <w:lastRenderedPageBreak/>
+        <w:t>It also knows what shapes our object adheres to</w:t>
+      </w:r>
+    </w:p>
+    <w:p>
+      <w:pPr>
+        <w:pStyle w:val="ListParagraph"/>
+        <w:numPr>
+          <w:ilvl w:val="1"/>
+          <w:numId w:val="2"/>
+        </w:numPr>
+      </w:pPr>
+      <w:r>
+        <w:t>Also knows what properties and methods it does or doesn’t contain</w:t>
+      </w:r>
+    </w:p>
+    <w:p/>
+    <w:tbl>
+      <w:tblPr>
+        <w:tblStyle w:val="TableGrid"/>
+        <w:tblW w:w="0" w:type="auto"/>
+        <w:tblLook w:val="04A0" w:firstRow="1" w:lastRow="0" w:firstColumn="1" w:lastColumn="0" w:noHBand="0" w:noVBand="1"/>
+      </w:tblPr>
+      <w:tblGrid>
+        <w:gridCol w:w="9350"/>
+      </w:tblGrid>
+      <w:tr>
+        <w:tc>
+          <w:tcPr>
+            <w:tcW w:w="9350" w:type="dxa"/>
+          </w:tcPr>
+          <w:p>
+            <w:pPr>
+              <w:shd w:val="clear" w:color="auto" w:fill="1E1E1E"/>
+              <w:spacing w:line="330" w:lineRule="atLeast"/>
+              <w:rPr>
+                <w:rFonts w:ascii="Consolas" w:hAnsi="Consolas" w:cs="Consolas"/>
+                <w:color w:val="FFFFFF"/>
+                <w:sz w:val="21"/>
+                <w:szCs w:val="21"/>
+              </w:rPr>
+            </w:pPr>
+            <w:r>
+              <w:rPr>
+                <w:rFonts w:ascii="Consolas" w:hAnsi="Consolas" w:cs="Consolas"/>
+                <w:color w:val="B3CCFF"/>
+                <w:sz w:val="21"/>
+                <w:szCs w:val="21"/>
+              </w:rPr>
+              <w:t>let</w:t>
+            </w:r>
+            <w:r>
+              <w:rPr>
+                <w:rFonts w:ascii="Consolas" w:hAnsi="Consolas" w:cs="Consolas"/>
+                <w:color w:val="FFFFFF"/>
+                <w:sz w:val="21"/>
+                <w:szCs w:val="21"/>
+              </w:rPr>
+              <w:t xml:space="preserve"> </w:t>
+            </w:r>
+            <w:proofErr w:type="spellStart"/>
+            <w:r>
+              <w:rPr>
+                <w:rFonts w:ascii="Consolas" w:hAnsi="Consolas" w:cs="Consolas"/>
+                <w:color w:val="FFFFFF"/>
+                <w:sz w:val="21"/>
+                <w:szCs w:val="21"/>
+              </w:rPr>
+              <w:t>firstName</w:t>
+            </w:r>
+            <w:proofErr w:type="spellEnd"/>
+            <w:r>
+              <w:rPr>
+                <w:rFonts w:ascii="Consolas" w:hAnsi="Consolas" w:cs="Consolas"/>
+                <w:color w:val="FFFFFF"/>
+                <w:sz w:val="21"/>
+                <w:szCs w:val="21"/>
+              </w:rPr>
+              <w:t xml:space="preserve"> </w:t>
+            </w:r>
+            <w:r>
+              <w:rPr>
+                <w:rFonts w:ascii="Consolas" w:hAnsi="Consolas" w:cs="Consolas"/>
+                <w:color w:val="E85D7F"/>
+                <w:sz w:val="21"/>
+                <w:szCs w:val="21"/>
+              </w:rPr>
+              <w:t>=</w:t>
+            </w:r>
+            <w:r>
+              <w:rPr>
+                <w:rFonts w:ascii="Consolas" w:hAnsi="Consolas" w:cs="Consolas"/>
+                <w:color w:val="FFFFFF"/>
+                <w:sz w:val="21"/>
+                <w:szCs w:val="21"/>
+              </w:rPr>
+              <w:t xml:space="preserve"> </w:t>
+            </w:r>
+            <w:r>
+              <w:rPr>
+                <w:rFonts w:ascii="Consolas" w:hAnsi="Consolas" w:cs="Consolas"/>
+                <w:color w:val="FFE083"/>
+                <w:sz w:val="21"/>
+                <w:szCs w:val="21"/>
+              </w:rPr>
+              <w:t>'</w:t>
+            </w:r>
+            <w:proofErr w:type="spellStart"/>
+            <w:r>
+              <w:rPr>
+                <w:rFonts w:ascii="Consolas" w:hAnsi="Consolas" w:cs="Consolas"/>
+                <w:color w:val="FFE083"/>
+                <w:sz w:val="21"/>
+                <w:szCs w:val="21"/>
+              </w:rPr>
+              <w:t>muriel</w:t>
+            </w:r>
+            <w:proofErr w:type="spellEnd"/>
+            <w:r>
+              <w:rPr>
+                <w:rFonts w:ascii="Consolas" w:hAnsi="Consolas" w:cs="Consolas"/>
+                <w:color w:val="FFE083"/>
+                <w:sz w:val="21"/>
+                <w:szCs w:val="21"/>
+              </w:rPr>
+              <w:t>!</w:t>
+            </w:r>
+            <w:proofErr w:type="gramStart"/>
+            <w:r>
+              <w:rPr>
+                <w:rFonts w:ascii="Consolas" w:hAnsi="Consolas" w:cs="Consolas"/>
+                <w:color w:val="FFE083"/>
+                <w:sz w:val="21"/>
+                <w:szCs w:val="21"/>
+              </w:rPr>
+              <w:t>'</w:t>
+            </w:r>
+            <w:r>
+              <w:rPr>
+                <w:rFonts w:ascii="Consolas" w:hAnsi="Consolas" w:cs="Consolas"/>
+                <w:color w:val="E85D7F"/>
+                <w:sz w:val="21"/>
+                <w:szCs w:val="21"/>
+              </w:rPr>
+              <w:t>;</w:t>
+            </w:r>
+            <w:proofErr w:type="gramEnd"/>
+          </w:p>
+          <w:p>
+            <w:pPr>
+              <w:shd w:val="clear" w:color="auto" w:fill="1E1E1E"/>
+              <w:spacing w:line="330" w:lineRule="atLeast"/>
+              <w:rPr>
+                <w:rFonts w:ascii="Consolas" w:hAnsi="Consolas" w:cs="Consolas"/>
+                <w:color w:val="FFFFFF"/>
+                <w:sz w:val="21"/>
+                <w:szCs w:val="21"/>
+              </w:rPr>
+            </w:pPr>
+          </w:p>
+          <w:p>
+            <w:pPr>
+              <w:shd w:val="clear" w:color="auto" w:fill="1E1E1E"/>
+              <w:spacing w:line="330" w:lineRule="atLeast"/>
+              <w:rPr>
+                <w:rFonts w:ascii="Consolas" w:hAnsi="Consolas" w:cs="Consolas"/>
+                <w:color w:val="FFFFFF"/>
+                <w:sz w:val="21"/>
+                <w:szCs w:val="21"/>
+              </w:rPr>
+            </w:pPr>
+            <w:proofErr w:type="gramStart"/>
+            <w:r>
+              <w:rPr>
+                <w:rFonts w:ascii="Consolas" w:hAnsi="Consolas" w:cs="Consolas"/>
+                <w:color w:val="FFFFFF"/>
+                <w:sz w:val="21"/>
+                <w:szCs w:val="21"/>
+              </w:rPr>
+              <w:t>console</w:t>
+            </w:r>
+            <w:r>
+              <w:rPr>
+                <w:rFonts w:ascii="Consolas" w:hAnsi="Consolas" w:cs="Consolas"/>
+                <w:color w:val="E85D7F"/>
+                <w:sz w:val="21"/>
+                <w:szCs w:val="21"/>
+              </w:rPr>
+              <w:t>.</w:t>
+            </w:r>
+            <w:r>
+              <w:rPr>
+                <w:rFonts w:ascii="Consolas" w:hAnsi="Consolas" w:cs="Consolas"/>
+                <w:color w:val="FFFFFF"/>
+                <w:sz w:val="21"/>
+                <w:szCs w:val="21"/>
+              </w:rPr>
+              <w:t>log</w:t>
+            </w:r>
+            <w:r>
+              <w:rPr>
+                <w:rFonts w:ascii="Consolas" w:hAnsi="Consolas" w:cs="Consolas"/>
+                <w:color w:val="E85D7F"/>
+                <w:sz w:val="21"/>
+                <w:szCs w:val="21"/>
+              </w:rPr>
+              <w:t>(</w:t>
+            </w:r>
+            <w:proofErr w:type="spellStart"/>
+            <w:proofErr w:type="gramEnd"/>
+            <w:r>
+              <w:rPr>
+                <w:rFonts w:ascii="Consolas" w:hAnsi="Consolas" w:cs="Consolas"/>
+                <w:color w:val="FFFFFF"/>
+                <w:sz w:val="21"/>
+                <w:szCs w:val="21"/>
+              </w:rPr>
+              <w:t>firstName</w:t>
+            </w:r>
+            <w:r>
+              <w:rPr>
+                <w:rFonts w:ascii="Consolas" w:hAnsi="Consolas" w:cs="Consolas"/>
+                <w:color w:val="E85D7F"/>
+                <w:sz w:val="21"/>
+                <w:szCs w:val="21"/>
+              </w:rPr>
+              <w:t>.</w:t>
+            </w:r>
+            <w:r>
+              <w:rPr>
+                <w:rFonts w:ascii="Consolas" w:hAnsi="Consolas" w:cs="Consolas"/>
+                <w:color w:val="FFFFFF"/>
+                <w:sz w:val="21"/>
+                <w:szCs w:val="21"/>
+              </w:rPr>
+              <w:t>toUpperCase</w:t>
+            </w:r>
+            <w:proofErr w:type="spellEnd"/>
+            <w:r>
+              <w:rPr>
+                <w:rFonts w:ascii="Consolas" w:hAnsi="Consolas" w:cs="Consolas"/>
+                <w:color w:val="E85D7F"/>
+                <w:sz w:val="21"/>
+                <w:szCs w:val="21"/>
+              </w:rPr>
+              <w:t>());</w:t>
+            </w:r>
+          </w:p>
+          <w:p>
+            <w:pPr>
+              <w:shd w:val="clear" w:color="auto" w:fill="1E1E1E"/>
+              <w:spacing w:line="330" w:lineRule="atLeast"/>
+              <w:rPr>
+                <w:rFonts w:ascii="Consolas" w:hAnsi="Consolas" w:cs="Consolas"/>
+                <w:color w:val="FFFFFF"/>
+                <w:sz w:val="21"/>
+                <w:szCs w:val="21"/>
+              </w:rPr>
+            </w:pPr>
+          </w:p>
+          <w:p>
+            <w:pPr>
+              <w:shd w:val="clear" w:color="auto" w:fill="1E1E1E"/>
+              <w:spacing w:line="330" w:lineRule="atLeast"/>
+              <w:rPr>
+                <w:rFonts w:ascii="Consolas" w:hAnsi="Consolas" w:cs="Consolas"/>
+                <w:color w:val="FFFFFF"/>
+                <w:sz w:val="21"/>
+                <w:szCs w:val="21"/>
+              </w:rPr>
+            </w:pPr>
+            <w:proofErr w:type="gramStart"/>
+            <w:r>
+              <w:rPr>
+                <w:rFonts w:ascii="Consolas" w:hAnsi="Consolas" w:cs="Consolas"/>
+                <w:color w:val="FFFFFF"/>
+                <w:sz w:val="21"/>
+                <w:szCs w:val="21"/>
+              </w:rPr>
+              <w:t>console</w:t>
+            </w:r>
+            <w:r>
+              <w:rPr>
+                <w:rFonts w:ascii="Consolas" w:hAnsi="Consolas" w:cs="Consolas"/>
+                <w:color w:val="E85D7F"/>
+                <w:sz w:val="21"/>
+                <w:szCs w:val="21"/>
+              </w:rPr>
+              <w:t>.</w:t>
+            </w:r>
+            <w:r>
+              <w:rPr>
+                <w:rFonts w:ascii="Consolas" w:hAnsi="Consolas" w:cs="Consolas"/>
+                <w:color w:val="FFFFFF"/>
+                <w:sz w:val="21"/>
+                <w:szCs w:val="21"/>
+              </w:rPr>
+              <w:t>log</w:t>
+            </w:r>
+            <w:r>
+              <w:rPr>
+                <w:rFonts w:ascii="Consolas" w:hAnsi="Consolas" w:cs="Consolas"/>
+                <w:color w:val="E85D7F"/>
+                <w:sz w:val="21"/>
+                <w:szCs w:val="21"/>
+              </w:rPr>
+              <w:t>(</w:t>
+            </w:r>
+            <w:proofErr w:type="spellStart"/>
+            <w:proofErr w:type="gramEnd"/>
+            <w:r>
+              <w:rPr>
+                <w:rFonts w:ascii="Consolas" w:hAnsi="Consolas" w:cs="Consolas"/>
+                <w:color w:val="FFFFFF"/>
+                <w:sz w:val="21"/>
+                <w:szCs w:val="21"/>
+              </w:rPr>
+              <w:t>firstName</w:t>
+            </w:r>
+            <w:r>
+              <w:rPr>
+                <w:rFonts w:ascii="Consolas" w:hAnsi="Consolas" w:cs="Consolas"/>
+                <w:color w:val="E85D7F"/>
+                <w:sz w:val="21"/>
+                <w:szCs w:val="21"/>
+              </w:rPr>
+              <w:t>.</w:t>
+            </w:r>
+            <w:r>
+              <w:rPr>
+                <w:rFonts w:ascii="Consolas" w:hAnsi="Consolas" w:cs="Consolas"/>
+                <w:color w:val="FFFFFF"/>
+                <w:sz w:val="21"/>
+                <w:szCs w:val="21"/>
+              </w:rPr>
+              <w:t>length</w:t>
+            </w:r>
+            <w:proofErr w:type="spellEnd"/>
+            <w:r>
+              <w:rPr>
+                <w:rFonts w:ascii="Consolas" w:hAnsi="Consolas" w:cs="Consolas"/>
+                <w:color w:val="E85D7F"/>
+                <w:sz w:val="21"/>
+                <w:szCs w:val="21"/>
+              </w:rPr>
+              <w:t>);</w:t>
+            </w:r>
+          </w:p>
+          <w:p/>
+        </w:tc>
+      </w:tr>
+    </w:tbl>
+    <w:p/>
+    <w:p>
+      <w:pPr>
+        <w:rPr>
+          <w:sz w:val="28"/>
+          <w:szCs w:val="28"/>
+        </w:rPr>
+      </w:pPr>
       <w:r>
         <w:rPr>
           <w:sz w:val="28"/>

</xml_diff>

<commit_message>
feat: Add progress #5 'Learn Typescript'
</commit_message>
<xml_diff>
--- a/learn-typescript/Chatper 1 - Types.docx
+++ b/learn-typescript/Chatper 1 - Types.docx
@@ -9,21 +9,12 @@
           <w:szCs w:val="44"/>
         </w:rPr>
       </w:pPr>
-      <w:proofErr w:type="spellStart"/>
       <w:r>
         <w:rPr>
           <w:sz w:val="44"/>
           <w:szCs w:val="44"/>
         </w:rPr>
-        <w:t>Chatper</w:t>
-      </w:r>
-      <w:proofErr w:type="spellEnd"/>
-      <w:r>
-        <w:rPr>
-          <w:sz w:val="44"/>
-          <w:szCs w:val="44"/>
-        </w:rPr>
-        <w:t xml:space="preserve"> 1 – Types</w:t>
+        <w:t>Chatper 1 – Types</w:t>
       </w:r>
     </w:p>
     <w:p>
@@ -425,7 +416,6 @@
               </w:rPr>
               <w:t xml:space="preserve"> </w:t>
             </w:r>
-            <w:proofErr w:type="gramStart"/>
             <w:r>
               <w:rPr>
                 <w:rFonts w:ascii="Consolas" w:hAnsi="Consolas" w:cs="Consolas"/>
@@ -444,7 +434,6 @@
               </w:rPr>
               <w:t>;</w:t>
             </w:r>
-            <w:proofErr w:type="gramEnd"/>
           </w:p>
           <w:p>
             <w:pPr>
@@ -473,47 +462,26 @@
                 <w:sz w:val="21"/>
                 <w:szCs w:val="21"/>
               </w:rPr>
+              <w:t xml:space="preserve"> realAge </w:t>
+            </w:r>
+            <w:r>
+              <w:rPr>
+                <w:rFonts w:ascii="Consolas" w:hAnsi="Consolas" w:cs="Consolas"/>
+                <w:color w:val="E85D7F"/>
+                <w:sz w:val="21"/>
+                <w:szCs w:val="21"/>
+              </w:rPr>
+              <w:t>=</w:t>
+            </w:r>
+            <w:r>
+              <w:rPr>
+                <w:rFonts w:ascii="Consolas" w:hAnsi="Consolas" w:cs="Consolas"/>
+                <w:color w:val="FFFFFF"/>
+                <w:sz w:val="21"/>
+                <w:szCs w:val="21"/>
+              </w:rPr>
               <w:t xml:space="preserve"> </w:t>
             </w:r>
-            <w:proofErr w:type="spellStart"/>
-            <w:r>
-              <w:rPr>
-                <w:rFonts w:ascii="Consolas" w:hAnsi="Consolas" w:cs="Consolas"/>
-                <w:color w:val="FFFFFF"/>
-                <w:sz w:val="21"/>
-                <w:szCs w:val="21"/>
-              </w:rPr>
-              <w:t>realAge</w:t>
-            </w:r>
-            <w:proofErr w:type="spellEnd"/>
-            <w:r>
-              <w:rPr>
-                <w:rFonts w:ascii="Consolas" w:hAnsi="Consolas" w:cs="Consolas"/>
-                <w:color w:val="FFFFFF"/>
-                <w:sz w:val="21"/>
-                <w:szCs w:val="21"/>
-              </w:rPr>
-              <w:t xml:space="preserve"> </w:t>
-            </w:r>
-            <w:r>
-              <w:rPr>
-                <w:rFonts w:ascii="Consolas" w:hAnsi="Consolas" w:cs="Consolas"/>
-                <w:color w:val="E85D7F"/>
-                <w:sz w:val="21"/>
-                <w:szCs w:val="21"/>
-              </w:rPr>
-              <w:t>=</w:t>
-            </w:r>
-            <w:r>
-              <w:rPr>
-                <w:rFonts w:ascii="Consolas" w:hAnsi="Consolas" w:cs="Consolas"/>
-                <w:color w:val="FFFFFF"/>
-                <w:sz w:val="21"/>
-                <w:szCs w:val="21"/>
-              </w:rPr>
-              <w:t xml:space="preserve"> </w:t>
-            </w:r>
-            <w:proofErr w:type="gramStart"/>
             <w:r>
               <w:rPr>
                 <w:rFonts w:ascii="Consolas" w:hAnsi="Consolas" w:cs="Consolas"/>
@@ -523,7 +491,6 @@
               </w:rPr>
               <w:t>0;</w:t>
             </w:r>
-            <w:proofErr w:type="gramEnd"/>
           </w:p>
           <w:p>
             <w:pPr>
@@ -630,19 +597,17 @@
                 <w:sz w:val="21"/>
                 <w:szCs w:val="21"/>
               </w:rPr>
-              <w:t xml:space="preserve">  </w:t>
-            </w:r>
-            <w:proofErr w:type="spellStart"/>
-            <w:r>
-              <w:rPr>
-                <w:rFonts w:ascii="Consolas" w:hAnsi="Consolas" w:cs="Consolas"/>
-                <w:color w:val="FFFFFF"/>
-                <w:sz w:val="21"/>
-                <w:szCs w:val="21"/>
-              </w:rPr>
-              <w:t>realAge</w:t>
-            </w:r>
-            <w:proofErr w:type="spellEnd"/>
+              <w:t xml:space="preserve">  realAge </w:t>
+            </w:r>
+            <w:r>
+              <w:rPr>
+                <w:rFonts w:ascii="Consolas" w:hAnsi="Consolas" w:cs="Consolas"/>
+                <w:color w:val="E85D7F"/>
+                <w:sz w:val="21"/>
+                <w:szCs w:val="21"/>
+              </w:rPr>
+              <w:t>=</w:t>
+            </w:r>
             <w:r>
               <w:rPr>
                 <w:rFonts w:ascii="Consolas" w:hAnsi="Consolas" w:cs="Consolas"/>
@@ -659,28 +624,8 @@
                 <w:sz w:val="21"/>
                 <w:szCs w:val="21"/>
               </w:rPr>
-              <w:t>=</w:t>
-            </w:r>
-            <w:r>
-              <w:rPr>
-                <w:rFonts w:ascii="Consolas" w:hAnsi="Consolas" w:cs="Consolas"/>
-                <w:color w:val="FFFFFF"/>
-                <w:sz w:val="21"/>
-                <w:szCs w:val="21"/>
-              </w:rPr>
-              <w:t xml:space="preserve"> </w:t>
-            </w:r>
-            <w:proofErr w:type="gramStart"/>
-            <w:r>
-              <w:rPr>
-                <w:rFonts w:ascii="Consolas" w:hAnsi="Consolas" w:cs="Consolas"/>
-                <w:color w:val="E85D7F"/>
-                <w:sz w:val="21"/>
-                <w:szCs w:val="21"/>
-              </w:rPr>
               <w:t>4;</w:t>
             </w:r>
-            <w:proofErr w:type="gramEnd"/>
           </w:p>
           <w:p>
             <w:pPr>
@@ -742,85 +687,44 @@
                 <w:sz w:val="21"/>
                 <w:szCs w:val="21"/>
               </w:rPr>
+              <w:t xml:space="preserve"> dogAge </w:t>
+            </w:r>
+            <w:r>
+              <w:rPr>
+                <w:rFonts w:ascii="Consolas" w:hAnsi="Consolas" w:cs="Consolas"/>
+                <w:color w:val="E85D7F"/>
+                <w:sz w:val="21"/>
+                <w:szCs w:val="21"/>
+              </w:rPr>
+              <w:t>=</w:t>
+            </w:r>
+            <w:r>
+              <w:rPr>
+                <w:rFonts w:ascii="Consolas" w:hAnsi="Consolas" w:cs="Consolas"/>
+                <w:color w:val="FFFFFF"/>
+                <w:sz w:val="21"/>
+                <w:szCs w:val="21"/>
+              </w:rPr>
+              <w:t xml:space="preserve"> realAge </w:t>
+            </w:r>
+            <w:r>
+              <w:rPr>
+                <w:rFonts w:ascii="Consolas" w:hAnsi="Consolas" w:cs="Consolas"/>
+                <w:color w:val="E85D7F"/>
+                <w:sz w:val="21"/>
+                <w:szCs w:val="21"/>
+              </w:rPr>
+              <w:t>*</w:t>
+            </w:r>
+            <w:r>
+              <w:rPr>
+                <w:rFonts w:ascii="Consolas" w:hAnsi="Consolas" w:cs="Consolas"/>
+                <w:color w:val="FFFFFF"/>
+                <w:sz w:val="21"/>
+                <w:szCs w:val="21"/>
+              </w:rPr>
               <w:t xml:space="preserve"> </w:t>
             </w:r>
-            <w:proofErr w:type="spellStart"/>
-            <w:r>
-              <w:rPr>
-                <w:rFonts w:ascii="Consolas" w:hAnsi="Consolas" w:cs="Consolas"/>
-                <w:color w:val="FFFFFF"/>
-                <w:sz w:val="21"/>
-                <w:szCs w:val="21"/>
-              </w:rPr>
-              <w:t>dogAge</w:t>
-            </w:r>
-            <w:proofErr w:type="spellEnd"/>
-            <w:r>
-              <w:rPr>
-                <w:rFonts w:ascii="Consolas" w:hAnsi="Consolas" w:cs="Consolas"/>
-                <w:color w:val="FFFFFF"/>
-                <w:sz w:val="21"/>
-                <w:szCs w:val="21"/>
-              </w:rPr>
-              <w:t xml:space="preserve"> </w:t>
-            </w:r>
-            <w:r>
-              <w:rPr>
-                <w:rFonts w:ascii="Consolas" w:hAnsi="Consolas" w:cs="Consolas"/>
-                <w:color w:val="E85D7F"/>
-                <w:sz w:val="21"/>
-                <w:szCs w:val="21"/>
-              </w:rPr>
-              <w:t>=</w:t>
-            </w:r>
-            <w:r>
-              <w:rPr>
-                <w:rFonts w:ascii="Consolas" w:hAnsi="Consolas" w:cs="Consolas"/>
-                <w:color w:val="FFFFFF"/>
-                <w:sz w:val="21"/>
-                <w:szCs w:val="21"/>
-              </w:rPr>
-              <w:t xml:space="preserve"> </w:t>
-            </w:r>
-            <w:proofErr w:type="spellStart"/>
-            <w:r>
-              <w:rPr>
-                <w:rFonts w:ascii="Consolas" w:hAnsi="Consolas" w:cs="Consolas"/>
-                <w:color w:val="FFFFFF"/>
-                <w:sz w:val="21"/>
-                <w:szCs w:val="21"/>
-              </w:rPr>
-              <w:t>realAge</w:t>
-            </w:r>
-            <w:proofErr w:type="spellEnd"/>
-            <w:r>
-              <w:rPr>
-                <w:rFonts w:ascii="Consolas" w:hAnsi="Consolas" w:cs="Consolas"/>
-                <w:color w:val="FFFFFF"/>
-                <w:sz w:val="21"/>
-                <w:szCs w:val="21"/>
-              </w:rPr>
-              <w:t xml:space="preserve"> </w:t>
-            </w:r>
-            <w:r>
-              <w:rPr>
-                <w:rFonts w:ascii="Consolas" w:hAnsi="Consolas" w:cs="Consolas"/>
-                <w:color w:val="E85D7F"/>
-                <w:sz w:val="21"/>
-                <w:szCs w:val="21"/>
-              </w:rPr>
-              <w:t>*</w:t>
-            </w:r>
-            <w:r>
-              <w:rPr>
-                <w:rFonts w:ascii="Consolas" w:hAnsi="Consolas" w:cs="Consolas"/>
-                <w:color w:val="FFFFFF"/>
-                <w:sz w:val="21"/>
-                <w:szCs w:val="21"/>
-              </w:rPr>
-              <w:t xml:space="preserve"> </w:t>
-            </w:r>
-            <w:proofErr w:type="gramStart"/>
             <w:r>
               <w:rPr>
                 <w:rFonts w:ascii="Consolas" w:hAnsi="Consolas" w:cs="Consolas"/>
@@ -830,7 +734,6 @@
               </w:rPr>
               <w:t>7;</w:t>
             </w:r>
-            <w:proofErr w:type="gramEnd"/>
           </w:p>
           <w:p>
             <w:pPr>
@@ -909,7 +812,6 @@
               </w:rPr>
               <w:t>${</w:t>
             </w:r>
-            <w:proofErr w:type="spellStart"/>
             <w:r>
               <w:rPr>
                 <w:rFonts w:ascii="Consolas" w:hAnsi="Consolas" w:cs="Consolas"/>
@@ -919,7 +821,6 @@
               </w:rPr>
               <w:t>dogAge</w:t>
             </w:r>
-            <w:proofErr w:type="spellEnd"/>
             <w:r>
               <w:rPr>
                 <w:rFonts w:ascii="Consolas" w:hAnsi="Consolas" w:cs="Consolas"/>
@@ -938,7 +839,6 @@
               </w:rPr>
               <w:t xml:space="preserve"> years`</w:t>
             </w:r>
-            <w:proofErr w:type="gramStart"/>
             <w:r>
               <w:rPr>
                 <w:rFonts w:ascii="Consolas" w:hAnsi="Consolas" w:cs="Consolas"/>
@@ -948,7 +848,6 @@
               </w:rPr>
               <w:t>);</w:t>
             </w:r>
-            <w:proofErr w:type="gramEnd"/>
           </w:p>
           <w:p>
             <w:pPr>
@@ -1089,46 +988,26 @@
                 <w:sz w:val="21"/>
                 <w:szCs w:val="21"/>
               </w:rPr>
+              <w:t xml:space="preserve"> firstName </w:t>
+            </w:r>
+            <w:r>
+              <w:rPr>
+                <w:rFonts w:ascii="Consolas" w:hAnsi="Consolas" w:cs="Consolas"/>
+                <w:color w:val="E85D7F"/>
+                <w:sz w:val="21"/>
+                <w:szCs w:val="21"/>
+              </w:rPr>
+              <w:t>=</w:t>
+            </w:r>
+            <w:r>
+              <w:rPr>
+                <w:rFonts w:ascii="Consolas" w:hAnsi="Consolas" w:cs="Consolas"/>
+                <w:color w:val="FFFFFF"/>
+                <w:sz w:val="21"/>
+                <w:szCs w:val="21"/>
+              </w:rPr>
               <w:t xml:space="preserve"> </w:t>
             </w:r>
-            <w:proofErr w:type="spellStart"/>
-            <w:r>
-              <w:rPr>
-                <w:rFonts w:ascii="Consolas" w:hAnsi="Consolas" w:cs="Consolas"/>
-                <w:color w:val="FFFFFF"/>
-                <w:sz w:val="21"/>
-                <w:szCs w:val="21"/>
-              </w:rPr>
-              <w:t>firstName</w:t>
-            </w:r>
-            <w:proofErr w:type="spellEnd"/>
-            <w:r>
-              <w:rPr>
-                <w:rFonts w:ascii="Consolas" w:hAnsi="Consolas" w:cs="Consolas"/>
-                <w:color w:val="FFFFFF"/>
-                <w:sz w:val="21"/>
-                <w:szCs w:val="21"/>
-              </w:rPr>
-              <w:t xml:space="preserve"> </w:t>
-            </w:r>
-            <w:r>
-              <w:rPr>
-                <w:rFonts w:ascii="Consolas" w:hAnsi="Consolas" w:cs="Consolas"/>
-                <w:color w:val="E85D7F"/>
-                <w:sz w:val="21"/>
-                <w:szCs w:val="21"/>
-              </w:rPr>
-              <w:t>=</w:t>
-            </w:r>
-            <w:r>
-              <w:rPr>
-                <w:rFonts w:ascii="Consolas" w:hAnsi="Consolas" w:cs="Consolas"/>
-                <w:color w:val="FFFFFF"/>
-                <w:sz w:val="21"/>
-                <w:szCs w:val="21"/>
-              </w:rPr>
-              <w:t xml:space="preserve"> </w:t>
-            </w:r>
             <w:r>
               <w:rPr>
                 <w:rFonts w:ascii="Consolas" w:hAnsi="Consolas" w:cs="Consolas"/>
@@ -1136,37 +1015,7 @@
                 <w:sz w:val="21"/>
                 <w:szCs w:val="21"/>
               </w:rPr>
-              <w:t>'</w:t>
-            </w:r>
-            <w:proofErr w:type="spellStart"/>
-            <w:r>
-              <w:rPr>
-                <w:rFonts w:ascii="Consolas" w:hAnsi="Consolas" w:cs="Consolas"/>
-                <w:color w:val="FFE083"/>
-                <w:sz w:val="21"/>
-                <w:szCs w:val="21"/>
-              </w:rPr>
-              <w:t>muriel</w:t>
-            </w:r>
-            <w:proofErr w:type="spellEnd"/>
-            <w:r>
-              <w:rPr>
-                <w:rFonts w:ascii="Consolas" w:hAnsi="Consolas" w:cs="Consolas"/>
-                <w:color w:val="FFE083"/>
-                <w:sz w:val="21"/>
-                <w:szCs w:val="21"/>
-              </w:rPr>
-              <w:t>!</w:t>
-            </w:r>
-            <w:proofErr w:type="gramStart"/>
-            <w:r>
-              <w:rPr>
-                <w:rFonts w:ascii="Consolas" w:hAnsi="Consolas" w:cs="Consolas"/>
-                <w:color w:val="FFE083"/>
-                <w:sz w:val="21"/>
-                <w:szCs w:val="21"/>
-              </w:rPr>
-              <w:t>'</w:t>
+              <w:t>'muriel!'</w:t>
             </w:r>
             <w:r>
               <w:rPr>
@@ -1177,7 +1026,6 @@
               </w:rPr>
               <w:t>;</w:t>
             </w:r>
-            <w:proofErr w:type="gramEnd"/>
           </w:p>
           <w:p>
             <w:pPr>
@@ -1202,7 +1050,6 @@
                 <w:szCs w:val="21"/>
               </w:rPr>
             </w:pPr>
-            <w:proofErr w:type="gramStart"/>
             <w:r>
               <w:rPr>
                 <w:rFonts w:ascii="Consolas" w:hAnsi="Consolas" w:cs="Consolas"/>
@@ -1239,8 +1086,6 @@
               </w:rPr>
               <w:t>(</w:t>
             </w:r>
-            <w:proofErr w:type="spellStart"/>
-            <w:proofErr w:type="gramEnd"/>
             <w:r>
               <w:rPr>
                 <w:rFonts w:ascii="Consolas" w:hAnsi="Consolas" w:cs="Consolas"/>
@@ -1268,7 +1113,6 @@
               </w:rPr>
               <w:t>toUpperCase</w:t>
             </w:r>
-            <w:proofErr w:type="spellEnd"/>
             <w:r>
               <w:rPr>
                 <w:rFonts w:ascii="Consolas" w:hAnsi="Consolas" w:cs="Consolas"/>
@@ -1302,7 +1146,6 @@
                 <w:szCs w:val="21"/>
               </w:rPr>
             </w:pPr>
-            <w:proofErr w:type="gramStart"/>
             <w:r>
               <w:rPr>
                 <w:rFonts w:ascii="Consolas" w:hAnsi="Consolas" w:cs="Consolas"/>
@@ -1339,8 +1182,6 @@
               </w:rPr>
               <w:t>(</w:t>
             </w:r>
-            <w:proofErr w:type="spellStart"/>
-            <w:proofErr w:type="gramEnd"/>
             <w:r>
               <w:rPr>
                 <w:rFonts w:ascii="Consolas" w:hAnsi="Consolas" w:cs="Consolas"/>
@@ -1368,7 +1209,6 @@
               </w:rPr>
               <w:t>length</w:t>
             </w:r>
-            <w:proofErr w:type="spellEnd"/>
             <w:r>
               <w:rPr>
                 <w:rFonts w:ascii="Consolas" w:hAnsi="Consolas" w:cs="Consolas"/>
@@ -1386,6 +1226,18 @@
     <w:p/>
     <w:p>
       <w:pPr>
+        <w:pStyle w:val="ListParagraph"/>
+        <w:numPr>
+          <w:ilvl w:val="0"/>
+          <w:numId w:val="2"/>
+        </w:numPr>
+      </w:pPr>
+      <w:r>
+        <w:t>Any</w:t>
+      </w:r>
+    </w:p>
+    <w:p>
+      <w:pPr>
         <w:rPr>
           <w:sz w:val="28"/>
           <w:szCs w:val="28"/>
@@ -1398,6 +1250,14 @@
         </w:rPr>
         <w:br/>
       </w:r>
+    </w:p>
+    <w:p>
+      <w:pPr>
+        <w:rPr>
+          <w:sz w:val="28"/>
+          <w:szCs w:val="28"/>
+        </w:rPr>
+      </w:pPr>
     </w:p>
     <w:sectPr>
       <w:pgSz w:w="12240" w:h="15840"/>
@@ -1503,6 +1363,95 @@
   <w:abstractNum w:abstractNumId="1" w15:restartNumberingAfterBreak="0">
     <w:nsid w:val="178D2C94"/>
     <w:multiLevelType w:val="hybridMultilevel"/>
+    <w:tmpl w:val="8FF4F71E"/>
+    <w:lvl w:ilvl="0" w:tplc="04090011">
+      <w:start w:val="3"/>
+      <w:numFmt w:val="decimal"/>
+      <w:lvlText w:val="%1)"/>
+      <w:lvlJc w:val="left"/>
+      <w:pPr>
+        <w:ind w:left="720" w:hanging="360"/>
+      </w:pPr>
+      <w:rPr>
+        <w:rFonts w:hint="default"/>
+      </w:rPr>
+    </w:lvl>
+    <w:lvl w:ilvl="1" w:tplc="04090019">
+      <w:start w:val="1"/>
+      <w:numFmt w:val="lowerLetter"/>
+      <w:lvlText w:val="%2."/>
+      <w:lvlJc w:val="left"/>
+      <w:pPr>
+        <w:ind w:left="1440" w:hanging="360"/>
+      </w:pPr>
+    </w:lvl>
+    <w:lvl w:ilvl="2" w:tplc="0409001B">
+      <w:start w:val="1"/>
+      <w:numFmt w:val="lowerRoman"/>
+      <w:lvlText w:val="%3."/>
+      <w:lvlJc w:val="right"/>
+      <w:pPr>
+        <w:ind w:left="2160" w:hanging="180"/>
+      </w:pPr>
+    </w:lvl>
+    <w:lvl w:ilvl="3" w:tplc="0409000F" w:tentative="1">
+      <w:start w:val="1"/>
+      <w:numFmt w:val="decimal"/>
+      <w:lvlText w:val="%4."/>
+      <w:lvlJc w:val="left"/>
+      <w:pPr>
+        <w:ind w:left="2880" w:hanging="360"/>
+      </w:pPr>
+    </w:lvl>
+    <w:lvl w:ilvl="4" w:tplc="04090019" w:tentative="1">
+      <w:start w:val="1"/>
+      <w:numFmt w:val="lowerLetter"/>
+      <w:lvlText w:val="%5."/>
+      <w:lvlJc w:val="left"/>
+      <w:pPr>
+        <w:ind w:left="3600" w:hanging="360"/>
+      </w:pPr>
+    </w:lvl>
+    <w:lvl w:ilvl="5" w:tplc="0409001B" w:tentative="1">
+      <w:start w:val="1"/>
+      <w:numFmt w:val="lowerRoman"/>
+      <w:lvlText w:val="%6."/>
+      <w:lvlJc w:val="right"/>
+      <w:pPr>
+        <w:ind w:left="4320" w:hanging="180"/>
+      </w:pPr>
+    </w:lvl>
+    <w:lvl w:ilvl="6" w:tplc="0409000F" w:tentative="1">
+      <w:start w:val="1"/>
+      <w:numFmt w:val="decimal"/>
+      <w:lvlText w:val="%7."/>
+      <w:lvlJc w:val="left"/>
+      <w:pPr>
+        <w:ind w:left="5040" w:hanging="360"/>
+      </w:pPr>
+    </w:lvl>
+    <w:lvl w:ilvl="7" w:tplc="04090019" w:tentative="1">
+      <w:start w:val="1"/>
+      <w:numFmt w:val="lowerLetter"/>
+      <w:lvlText w:val="%8."/>
+      <w:lvlJc w:val="left"/>
+      <w:pPr>
+        <w:ind w:left="5760" w:hanging="360"/>
+      </w:pPr>
+    </w:lvl>
+    <w:lvl w:ilvl="8" w:tplc="0409001B" w:tentative="1">
+      <w:start w:val="1"/>
+      <w:numFmt w:val="lowerRoman"/>
+      <w:lvlText w:val="%9."/>
+      <w:lvlJc w:val="right"/>
+      <w:pPr>
+        <w:ind w:left="6480" w:hanging="180"/>
+      </w:pPr>
+    </w:lvl>
+  </w:abstractNum>
+  <w:abstractNum w:abstractNumId="2" w15:restartNumberingAfterBreak="0">
+    <w:nsid w:val="7BD61A18"/>
+    <w:multiLevelType w:val="hybridMultilevel"/>
     <w:tmpl w:val="4FA834D6"/>
     <w:lvl w:ilvl="0" w:tplc="04090011">
       <w:start w:val="3"/>
@@ -1594,6 +1543,9 @@
   </w:num>
   <w:num w:numId="2">
     <w:abstractNumId w:val="1"/>
+  </w:num>
+  <w:num w:numId="3">
+    <w:abstractNumId w:val="2"/>
   </w:num>
 </w:numbering>
 </file>

</xml_diff>

<commit_message>
feat: Add progress #6 'Learn Typescript'
</commit_message>
<xml_diff>
--- a/learn-typescript/Chatper 1 - Types.docx
+++ b/learn-typescript/Chatper 1 - Types.docx
@@ -9,12 +9,21 @@
           <w:szCs w:val="44"/>
         </w:rPr>
       </w:pPr>
+      <w:proofErr w:type="spellStart"/>
       <w:r>
         <w:rPr>
           <w:sz w:val="44"/>
           <w:szCs w:val="44"/>
         </w:rPr>
-        <w:t>Chatper 1 – Types</w:t>
+        <w:t>Chatper</w:t>
+      </w:r>
+      <w:proofErr w:type="spellEnd"/>
+      <w:r>
+        <w:rPr>
+          <w:sz w:val="44"/>
+          <w:szCs w:val="44"/>
+        </w:rPr>
+        <w:t xml:space="preserve"> 1 – Types</w:t>
       </w:r>
     </w:p>
     <w:p>
@@ -416,6 +425,7 @@
               </w:rPr>
               <w:t xml:space="preserve"> </w:t>
             </w:r>
+            <w:proofErr w:type="gramStart"/>
             <w:r>
               <w:rPr>
                 <w:rFonts w:ascii="Consolas" w:hAnsi="Consolas" w:cs="Consolas"/>
@@ -434,6 +444,7 @@
               </w:rPr>
               <w:t>;</w:t>
             </w:r>
+            <w:proofErr w:type="gramEnd"/>
           </w:p>
           <w:p>
             <w:pPr>
@@ -462,7 +473,27 @@
                 <w:sz w:val="21"/>
                 <w:szCs w:val="21"/>
               </w:rPr>
-              <w:t xml:space="preserve"> realAge </w:t>
+              <w:t xml:space="preserve"> </w:t>
+            </w:r>
+            <w:proofErr w:type="spellStart"/>
+            <w:r>
+              <w:rPr>
+                <w:rFonts w:ascii="Consolas" w:hAnsi="Consolas" w:cs="Consolas"/>
+                <w:color w:val="FFFFFF"/>
+                <w:sz w:val="21"/>
+                <w:szCs w:val="21"/>
+              </w:rPr>
+              <w:t>realAge</w:t>
+            </w:r>
+            <w:proofErr w:type="spellEnd"/>
+            <w:r>
+              <w:rPr>
+                <w:rFonts w:ascii="Consolas" w:hAnsi="Consolas" w:cs="Consolas"/>
+                <w:color w:val="FFFFFF"/>
+                <w:sz w:val="21"/>
+                <w:szCs w:val="21"/>
+              </w:rPr>
+              <w:t xml:space="preserve"> </w:t>
             </w:r>
             <w:r>
               <w:rPr>
@@ -482,6 +513,7 @@
               </w:rPr>
               <w:t xml:space="preserve"> </w:t>
             </w:r>
+            <w:proofErr w:type="gramStart"/>
             <w:r>
               <w:rPr>
                 <w:rFonts w:ascii="Consolas" w:hAnsi="Consolas" w:cs="Consolas"/>
@@ -491,6 +523,7 @@
               </w:rPr>
               <w:t>0;</w:t>
             </w:r>
+            <w:proofErr w:type="gramEnd"/>
           </w:p>
           <w:p>
             <w:pPr>
@@ -597,7 +630,27 @@
                 <w:sz w:val="21"/>
                 <w:szCs w:val="21"/>
               </w:rPr>
-              <w:t xml:space="preserve">  realAge </w:t>
+              <w:t xml:space="preserve">  </w:t>
+            </w:r>
+            <w:proofErr w:type="spellStart"/>
+            <w:r>
+              <w:rPr>
+                <w:rFonts w:ascii="Consolas" w:hAnsi="Consolas" w:cs="Consolas"/>
+                <w:color w:val="FFFFFF"/>
+                <w:sz w:val="21"/>
+                <w:szCs w:val="21"/>
+              </w:rPr>
+              <w:t>realAge</w:t>
+            </w:r>
+            <w:proofErr w:type="spellEnd"/>
+            <w:r>
+              <w:rPr>
+                <w:rFonts w:ascii="Consolas" w:hAnsi="Consolas" w:cs="Consolas"/>
+                <w:color w:val="FFFFFF"/>
+                <w:sz w:val="21"/>
+                <w:szCs w:val="21"/>
+              </w:rPr>
+              <w:t xml:space="preserve"> </w:t>
             </w:r>
             <w:r>
               <w:rPr>
@@ -617,6 +670,7 @@
               </w:rPr>
               <w:t xml:space="preserve"> </w:t>
             </w:r>
+            <w:proofErr w:type="gramStart"/>
             <w:r>
               <w:rPr>
                 <w:rFonts w:ascii="Consolas" w:hAnsi="Consolas" w:cs="Consolas"/>
@@ -626,6 +680,7 @@
               </w:rPr>
               <w:t>4;</w:t>
             </w:r>
+            <w:proofErr w:type="gramEnd"/>
           </w:p>
           <w:p>
             <w:pPr>
@@ -687,7 +742,27 @@
                 <w:sz w:val="21"/>
                 <w:szCs w:val="21"/>
               </w:rPr>
-              <w:t xml:space="preserve"> dogAge </w:t>
+              <w:t xml:space="preserve"> </w:t>
+            </w:r>
+            <w:proofErr w:type="spellStart"/>
+            <w:r>
+              <w:rPr>
+                <w:rFonts w:ascii="Consolas" w:hAnsi="Consolas" w:cs="Consolas"/>
+                <w:color w:val="FFFFFF"/>
+                <w:sz w:val="21"/>
+                <w:szCs w:val="21"/>
+              </w:rPr>
+              <w:t>dogAge</w:t>
+            </w:r>
+            <w:proofErr w:type="spellEnd"/>
+            <w:r>
+              <w:rPr>
+                <w:rFonts w:ascii="Consolas" w:hAnsi="Consolas" w:cs="Consolas"/>
+                <w:color w:val="FFFFFF"/>
+                <w:sz w:val="21"/>
+                <w:szCs w:val="21"/>
+              </w:rPr>
+              <w:t xml:space="preserve"> </w:t>
             </w:r>
             <w:r>
               <w:rPr>
@@ -705,7 +780,27 @@
                 <w:sz w:val="21"/>
                 <w:szCs w:val="21"/>
               </w:rPr>
-              <w:t xml:space="preserve"> realAge </w:t>
+              <w:t xml:space="preserve"> </w:t>
+            </w:r>
+            <w:proofErr w:type="spellStart"/>
+            <w:r>
+              <w:rPr>
+                <w:rFonts w:ascii="Consolas" w:hAnsi="Consolas" w:cs="Consolas"/>
+                <w:color w:val="FFFFFF"/>
+                <w:sz w:val="21"/>
+                <w:szCs w:val="21"/>
+              </w:rPr>
+              <w:t>realAge</w:t>
+            </w:r>
+            <w:proofErr w:type="spellEnd"/>
+            <w:r>
+              <w:rPr>
+                <w:rFonts w:ascii="Consolas" w:hAnsi="Consolas" w:cs="Consolas"/>
+                <w:color w:val="FFFFFF"/>
+                <w:sz w:val="21"/>
+                <w:szCs w:val="21"/>
+              </w:rPr>
+              <w:t xml:space="preserve"> </w:t>
             </w:r>
             <w:r>
               <w:rPr>
@@ -725,6 +820,7 @@
               </w:rPr>
               <w:t xml:space="preserve"> </w:t>
             </w:r>
+            <w:proofErr w:type="gramStart"/>
             <w:r>
               <w:rPr>
                 <w:rFonts w:ascii="Consolas" w:hAnsi="Consolas" w:cs="Consolas"/>
@@ -734,6 +830,7 @@
               </w:rPr>
               <w:t>7;</w:t>
             </w:r>
+            <w:proofErr w:type="gramEnd"/>
           </w:p>
           <w:p>
             <w:pPr>
@@ -812,6 +909,7 @@
               </w:rPr>
               <w:t>${</w:t>
             </w:r>
+            <w:proofErr w:type="spellStart"/>
             <w:r>
               <w:rPr>
                 <w:rFonts w:ascii="Consolas" w:hAnsi="Consolas" w:cs="Consolas"/>
@@ -821,6 +919,7 @@
               </w:rPr>
               <w:t>dogAge</w:t>
             </w:r>
+            <w:proofErr w:type="spellEnd"/>
             <w:r>
               <w:rPr>
                 <w:rFonts w:ascii="Consolas" w:hAnsi="Consolas" w:cs="Consolas"/>
@@ -839,6 +938,7 @@
               </w:rPr>
               <w:t xml:space="preserve"> years`</w:t>
             </w:r>
+            <w:proofErr w:type="gramStart"/>
             <w:r>
               <w:rPr>
                 <w:rFonts w:ascii="Consolas" w:hAnsi="Consolas" w:cs="Consolas"/>
@@ -848,6 +948,7 @@
               </w:rPr>
               <w:t>);</w:t>
             </w:r>
+            <w:proofErr w:type="gramEnd"/>
           </w:p>
           <w:p>
             <w:pPr>
@@ -988,7 +1089,27 @@
                 <w:sz w:val="21"/>
                 <w:szCs w:val="21"/>
               </w:rPr>
-              <w:t xml:space="preserve"> firstName </w:t>
+              <w:t xml:space="preserve"> </w:t>
+            </w:r>
+            <w:proofErr w:type="spellStart"/>
+            <w:r>
+              <w:rPr>
+                <w:rFonts w:ascii="Consolas" w:hAnsi="Consolas" w:cs="Consolas"/>
+                <w:color w:val="FFFFFF"/>
+                <w:sz w:val="21"/>
+                <w:szCs w:val="21"/>
+              </w:rPr>
+              <w:t>firstName</w:t>
+            </w:r>
+            <w:proofErr w:type="spellEnd"/>
+            <w:r>
+              <w:rPr>
+                <w:rFonts w:ascii="Consolas" w:hAnsi="Consolas" w:cs="Consolas"/>
+                <w:color w:val="FFFFFF"/>
+                <w:sz w:val="21"/>
+                <w:szCs w:val="21"/>
+              </w:rPr>
+              <w:t xml:space="preserve"> </w:t>
             </w:r>
             <w:r>
               <w:rPr>
@@ -1015,7 +1136,37 @@
                 <w:sz w:val="21"/>
                 <w:szCs w:val="21"/>
               </w:rPr>
-              <w:t>'muriel!'</w:t>
+              <w:t>'</w:t>
+            </w:r>
+            <w:proofErr w:type="spellStart"/>
+            <w:r>
+              <w:rPr>
+                <w:rFonts w:ascii="Consolas" w:hAnsi="Consolas" w:cs="Consolas"/>
+                <w:color w:val="FFE083"/>
+                <w:sz w:val="21"/>
+                <w:szCs w:val="21"/>
+              </w:rPr>
+              <w:t>muriel</w:t>
+            </w:r>
+            <w:proofErr w:type="spellEnd"/>
+            <w:r>
+              <w:rPr>
+                <w:rFonts w:ascii="Consolas" w:hAnsi="Consolas" w:cs="Consolas"/>
+                <w:color w:val="FFE083"/>
+                <w:sz w:val="21"/>
+                <w:szCs w:val="21"/>
+              </w:rPr>
+              <w:t>!</w:t>
+            </w:r>
+            <w:proofErr w:type="gramStart"/>
+            <w:r>
+              <w:rPr>
+                <w:rFonts w:ascii="Consolas" w:hAnsi="Consolas" w:cs="Consolas"/>
+                <w:color w:val="FFE083"/>
+                <w:sz w:val="21"/>
+                <w:szCs w:val="21"/>
+              </w:rPr>
+              <w:t>'</w:t>
             </w:r>
             <w:r>
               <w:rPr>
@@ -1026,6 +1177,7 @@
               </w:rPr>
               <w:t>;</w:t>
             </w:r>
+            <w:proofErr w:type="gramEnd"/>
           </w:p>
           <w:p>
             <w:pPr>
@@ -1050,6 +1202,7 @@
                 <w:szCs w:val="21"/>
               </w:rPr>
             </w:pPr>
+            <w:proofErr w:type="gramStart"/>
             <w:r>
               <w:rPr>
                 <w:rFonts w:ascii="Consolas" w:hAnsi="Consolas" w:cs="Consolas"/>
@@ -1086,6 +1239,8 @@
               </w:rPr>
               <w:t>(</w:t>
             </w:r>
+            <w:proofErr w:type="spellStart"/>
+            <w:proofErr w:type="gramEnd"/>
             <w:r>
               <w:rPr>
                 <w:rFonts w:ascii="Consolas" w:hAnsi="Consolas" w:cs="Consolas"/>
@@ -1113,6 +1268,7 @@
               </w:rPr>
               <w:t>toUpperCase</w:t>
             </w:r>
+            <w:proofErr w:type="spellEnd"/>
             <w:r>
               <w:rPr>
                 <w:rFonts w:ascii="Consolas" w:hAnsi="Consolas" w:cs="Consolas"/>
@@ -1146,6 +1302,7 @@
                 <w:szCs w:val="21"/>
               </w:rPr>
             </w:pPr>
+            <w:proofErr w:type="gramStart"/>
             <w:r>
               <w:rPr>
                 <w:rFonts w:ascii="Consolas" w:hAnsi="Consolas" w:cs="Consolas"/>
@@ -1182,6 +1339,8 @@
               </w:rPr>
               <w:t>(</w:t>
             </w:r>
+            <w:proofErr w:type="spellStart"/>
+            <w:proofErr w:type="gramEnd"/>
             <w:r>
               <w:rPr>
                 <w:rFonts w:ascii="Consolas" w:hAnsi="Consolas" w:cs="Consolas"/>
@@ -1209,6 +1368,7 @@
               </w:rPr>
               <w:t>length</w:t>
             </w:r>
+            <w:proofErr w:type="spellEnd"/>
             <w:r>
               <w:rPr>
                 <w:rFonts w:ascii="Consolas" w:hAnsi="Consolas" w:cs="Consolas"/>
@@ -1238,6 +1398,280 @@
     </w:p>
     <w:p>
       <w:pPr>
+        <w:pStyle w:val="ListParagraph"/>
+        <w:numPr>
+          <w:ilvl w:val="1"/>
+          <w:numId w:val="2"/>
+        </w:numPr>
+        <w:rPr>
+          <w:rFonts w:eastAsia="Times New Roman" w:cs="Times New Roman"/>
+          <w:color w:val="000000" w:themeColor="text1"/>
+        </w:rPr>
+      </w:pPr>
+      <w:r>
+        <w:rPr>
+          <w:rFonts w:eastAsia="Times New Roman" w:cs="Segoe UI"/>
+          <w:color w:val="000000" w:themeColor="text1"/>
+          <w:shd w:val="clear" w:color="auto" w:fill="FFFFFF"/>
+        </w:rPr>
+        <w:t xml:space="preserve">Is data type that is assigned </w:t>
+      </w:r>
+      <w:r>
+        <w:rPr>
+          <w:rFonts w:eastAsia="Times New Roman" w:cs="Segoe UI"/>
+          <w:color w:val="000000" w:themeColor="text1"/>
+          <w:shd w:val="clear" w:color="auto" w:fill="FFFFFF"/>
+        </w:rPr>
+        <w:t>when a variable is declared without being assigned an initial value</w:t>
+      </w:r>
+    </w:p>
+    <w:p>
+      <w:pPr>
+        <w:pStyle w:val="ListParagraph"/>
+        <w:numPr>
+          <w:ilvl w:val="1"/>
+          <w:numId w:val="2"/>
+        </w:numPr>
+        <w:rPr>
+          <w:rFonts w:eastAsia="Times New Roman" w:cs="Times New Roman"/>
+          <w:color w:val="000000" w:themeColor="text1"/>
+        </w:rPr>
+      </w:pPr>
+      <w:r>
+        <w:rPr>
+          <w:rFonts w:eastAsia="Times New Roman" w:cs="Segoe UI"/>
+          <w:color w:val="000000" w:themeColor="text1"/>
+          <w:shd w:val="clear" w:color="auto" w:fill="FFFFFF"/>
+        </w:rPr>
+        <w:t>TypeScript won’t give an error if they’re reassigned to a different type later on.</w:t>
+      </w:r>
+    </w:p>
+    <w:p/>
+    <w:tbl>
+      <w:tblPr>
+        <w:tblStyle w:val="TableGrid"/>
+        <w:tblW w:w="0" w:type="auto"/>
+        <w:tblLook w:val="04A0" w:firstRow="1" w:lastRow="0" w:firstColumn="1" w:lastColumn="0" w:noHBand="0" w:noVBand="1"/>
+      </w:tblPr>
+      <w:tblGrid>
+        <w:gridCol w:w="9350"/>
+      </w:tblGrid>
+      <w:tr>
+        <w:tc>
+          <w:tcPr>
+            <w:tcW w:w="9350" w:type="dxa"/>
+          </w:tcPr>
+          <w:p>
+            <w:pPr>
+              <w:shd w:val="clear" w:color="auto" w:fill="1E1E1E"/>
+              <w:spacing w:line="330" w:lineRule="atLeast"/>
+              <w:rPr>
+                <w:rFonts w:ascii="Consolas" w:hAnsi="Consolas" w:cs="Consolas"/>
+                <w:color w:val="FFFFFF"/>
+                <w:sz w:val="21"/>
+                <w:szCs w:val="21"/>
+              </w:rPr>
+            </w:pPr>
+            <w:r>
+              <w:rPr>
+                <w:rFonts w:ascii="Consolas" w:hAnsi="Consolas" w:cs="Consolas"/>
+                <w:color w:val="B3CCFF"/>
+                <w:sz w:val="21"/>
+                <w:szCs w:val="21"/>
+              </w:rPr>
+              <w:t>let</w:t>
+            </w:r>
+            <w:r>
+              <w:rPr>
+                <w:rFonts w:ascii="Consolas" w:hAnsi="Consolas" w:cs="Consolas"/>
+                <w:color w:val="FFFFFF"/>
+                <w:sz w:val="21"/>
+                <w:szCs w:val="21"/>
+              </w:rPr>
+              <w:t xml:space="preserve"> </w:t>
+            </w:r>
+            <w:proofErr w:type="spellStart"/>
+            <w:proofErr w:type="gramStart"/>
+            <w:r>
+              <w:rPr>
+                <w:rFonts w:ascii="Consolas" w:hAnsi="Consolas" w:cs="Consolas"/>
+                <w:color w:val="FFFFFF"/>
+                <w:sz w:val="21"/>
+                <w:szCs w:val="21"/>
+              </w:rPr>
+              <w:t>onOrOff</w:t>
+            </w:r>
+            <w:proofErr w:type="spellEnd"/>
+            <w:r>
+              <w:rPr>
+                <w:rFonts w:ascii="Consolas" w:hAnsi="Consolas" w:cs="Consolas"/>
+                <w:color w:val="E85D7F"/>
+                <w:sz w:val="21"/>
+                <w:szCs w:val="21"/>
+              </w:rPr>
+              <w:t>;</w:t>
+            </w:r>
+            <w:proofErr w:type="gramEnd"/>
+          </w:p>
+          <w:p>
+            <w:pPr>
+              <w:shd w:val="clear" w:color="auto" w:fill="1E1E1E"/>
+              <w:spacing w:line="330" w:lineRule="atLeast"/>
+              <w:rPr>
+                <w:rFonts w:ascii="Consolas" w:hAnsi="Consolas" w:cs="Consolas"/>
+                <w:color w:val="FFFFFF"/>
+                <w:sz w:val="21"/>
+                <w:szCs w:val="21"/>
+              </w:rPr>
+            </w:pPr>
+            <w:r>
+              <w:rPr>
+                <w:rFonts w:ascii="Consolas" w:hAnsi="Consolas" w:cs="Consolas"/>
+                <w:color w:val="FFFFFF"/>
+                <w:sz w:val="21"/>
+                <w:szCs w:val="21"/>
+              </w:rPr>
+              <w:t xml:space="preserve"> </w:t>
+            </w:r>
+          </w:p>
+          <w:p>
+            <w:pPr>
+              <w:shd w:val="clear" w:color="auto" w:fill="1E1E1E"/>
+              <w:spacing w:line="330" w:lineRule="atLeast"/>
+              <w:rPr>
+                <w:rFonts w:ascii="Consolas" w:hAnsi="Consolas" w:cs="Consolas"/>
+                <w:color w:val="FFFFFF"/>
+                <w:sz w:val="21"/>
+                <w:szCs w:val="21"/>
+              </w:rPr>
+            </w:pPr>
+            <w:proofErr w:type="spellStart"/>
+            <w:r>
+              <w:rPr>
+                <w:rFonts w:ascii="Consolas" w:hAnsi="Consolas" w:cs="Consolas"/>
+                <w:color w:val="FFFFFF"/>
+                <w:sz w:val="21"/>
+                <w:szCs w:val="21"/>
+              </w:rPr>
+              <w:t>onOrOff</w:t>
+            </w:r>
+            <w:proofErr w:type="spellEnd"/>
+            <w:r>
+              <w:rPr>
+                <w:rFonts w:ascii="Consolas" w:hAnsi="Consolas" w:cs="Consolas"/>
+                <w:color w:val="FFFFFF"/>
+                <w:sz w:val="21"/>
+                <w:szCs w:val="21"/>
+              </w:rPr>
+              <w:t xml:space="preserve"> </w:t>
+            </w:r>
+            <w:r>
+              <w:rPr>
+                <w:rFonts w:ascii="Consolas" w:hAnsi="Consolas" w:cs="Consolas"/>
+                <w:color w:val="E85D7F"/>
+                <w:sz w:val="21"/>
+                <w:szCs w:val="21"/>
+              </w:rPr>
+              <w:t>=</w:t>
+            </w:r>
+            <w:r>
+              <w:rPr>
+                <w:rFonts w:ascii="Consolas" w:hAnsi="Consolas" w:cs="Consolas"/>
+                <w:color w:val="FFFFFF"/>
+                <w:sz w:val="21"/>
+                <w:szCs w:val="21"/>
+              </w:rPr>
+              <w:t xml:space="preserve"> </w:t>
+            </w:r>
+            <w:proofErr w:type="gramStart"/>
+            <w:r>
+              <w:rPr>
+                <w:rFonts w:ascii="Consolas" w:hAnsi="Consolas" w:cs="Consolas"/>
+                <w:color w:val="E85D7F"/>
+                <w:sz w:val="21"/>
+                <w:szCs w:val="21"/>
+              </w:rPr>
+              <w:t>1;</w:t>
+            </w:r>
+            <w:proofErr w:type="gramEnd"/>
+          </w:p>
+          <w:p>
+            <w:pPr>
+              <w:shd w:val="clear" w:color="auto" w:fill="1E1E1E"/>
+              <w:spacing w:line="330" w:lineRule="atLeast"/>
+              <w:rPr>
+                <w:rFonts w:ascii="Consolas" w:hAnsi="Consolas" w:cs="Consolas"/>
+                <w:color w:val="FFFFFF"/>
+                <w:sz w:val="21"/>
+                <w:szCs w:val="21"/>
+              </w:rPr>
+            </w:pPr>
+            <w:proofErr w:type="spellStart"/>
+            <w:r>
+              <w:rPr>
+                <w:rFonts w:ascii="Consolas" w:hAnsi="Consolas" w:cs="Consolas"/>
+                <w:color w:val="FFFFFF"/>
+                <w:sz w:val="21"/>
+                <w:szCs w:val="21"/>
+              </w:rPr>
+              <w:t>onOrOff</w:t>
+            </w:r>
+            <w:proofErr w:type="spellEnd"/>
+            <w:r>
+              <w:rPr>
+                <w:rFonts w:ascii="Consolas" w:hAnsi="Consolas" w:cs="Consolas"/>
+                <w:color w:val="FFFFFF"/>
+                <w:sz w:val="21"/>
+                <w:szCs w:val="21"/>
+              </w:rPr>
+              <w:t xml:space="preserve"> </w:t>
+            </w:r>
+            <w:r>
+              <w:rPr>
+                <w:rFonts w:ascii="Consolas" w:hAnsi="Consolas" w:cs="Consolas"/>
+                <w:color w:val="E85D7F"/>
+                <w:sz w:val="21"/>
+                <w:szCs w:val="21"/>
+              </w:rPr>
+              <w:t>=</w:t>
+            </w:r>
+            <w:r>
+              <w:rPr>
+                <w:rFonts w:ascii="Consolas" w:hAnsi="Consolas" w:cs="Consolas"/>
+                <w:color w:val="FFFFFF"/>
+                <w:sz w:val="21"/>
+                <w:szCs w:val="21"/>
+              </w:rPr>
+              <w:t xml:space="preserve"> </w:t>
+            </w:r>
+            <w:proofErr w:type="gramStart"/>
+            <w:r>
+              <w:rPr>
+                <w:rFonts w:ascii="Consolas" w:hAnsi="Consolas" w:cs="Consolas"/>
+                <w:color w:val="B3CCFF"/>
+                <w:sz w:val="21"/>
+                <w:szCs w:val="21"/>
+              </w:rPr>
+              <w:t>false</w:t>
+            </w:r>
+            <w:r>
+              <w:rPr>
+                <w:rFonts w:ascii="Consolas" w:hAnsi="Consolas" w:cs="Consolas"/>
+                <w:color w:val="E85D7F"/>
+                <w:sz w:val="21"/>
+                <w:szCs w:val="21"/>
+              </w:rPr>
+              <w:t>;</w:t>
+            </w:r>
+            <w:proofErr w:type="gramEnd"/>
+          </w:p>
+          <w:p/>
+        </w:tc>
+      </w:tr>
+    </w:tbl>
+    <w:p/>
+    <w:p>
+      <w:pPr>
         <w:rPr>
           <w:sz w:val="28"/>
           <w:szCs w:val="28"/>
@@ -1250,6 +1684,284 @@
         </w:rPr>
         <w:br/>
       </w:r>
+    </w:p>
+    <w:tbl>
+      <w:tblPr>
+        <w:tblStyle w:val="TableGrid"/>
+        <w:tblW w:w="0" w:type="auto"/>
+        <w:tblLook w:val="04A0" w:firstRow="1" w:lastRow="0" w:firstColumn="1" w:lastColumn="0" w:noHBand="0" w:noVBand="1"/>
+      </w:tblPr>
+      <w:tblGrid>
+        <w:gridCol w:w="9350"/>
+      </w:tblGrid>
+      <w:tr>
+        <w:tc>
+          <w:tcPr>
+            <w:tcW w:w="9350" w:type="dxa"/>
+          </w:tcPr>
+          <w:p>
+            <w:pPr>
+              <w:shd w:val="clear" w:color="auto" w:fill="1E1E1E"/>
+              <w:spacing w:line="330" w:lineRule="atLeast"/>
+              <w:rPr>
+                <w:rFonts w:ascii="Consolas" w:hAnsi="Consolas" w:cs="Consolas"/>
+                <w:color w:val="FFFFFF"/>
+                <w:sz w:val="21"/>
+                <w:szCs w:val="21"/>
+              </w:rPr>
+            </w:pPr>
+            <w:r>
+              <w:rPr>
+                <w:rFonts w:ascii="Consolas" w:hAnsi="Consolas" w:cs="Consolas"/>
+                <w:color w:val="B3CCFF"/>
+                <w:sz w:val="21"/>
+                <w:szCs w:val="21"/>
+              </w:rPr>
+              <w:t>let</w:t>
+            </w:r>
+            <w:r>
+              <w:rPr>
+                <w:rFonts w:ascii="Consolas" w:hAnsi="Consolas" w:cs="Consolas"/>
+                <w:color w:val="FFFFFF"/>
+                <w:sz w:val="21"/>
+                <w:szCs w:val="21"/>
+              </w:rPr>
+              <w:t xml:space="preserve"> </w:t>
+            </w:r>
+            <w:proofErr w:type="gramStart"/>
+            <w:r>
+              <w:rPr>
+                <w:rFonts w:ascii="Consolas" w:hAnsi="Consolas" w:cs="Consolas"/>
+                <w:color w:val="FFFFFF"/>
+                <w:sz w:val="21"/>
+                <w:szCs w:val="21"/>
+              </w:rPr>
+              <w:t>guess</w:t>
+            </w:r>
+            <w:r>
+              <w:rPr>
+                <w:rFonts w:ascii="Consolas" w:hAnsi="Consolas" w:cs="Consolas"/>
+                <w:color w:val="E85D7F"/>
+                <w:sz w:val="21"/>
+                <w:szCs w:val="21"/>
+              </w:rPr>
+              <w:t>;</w:t>
+            </w:r>
+            <w:proofErr w:type="gramEnd"/>
+          </w:p>
+          <w:p>
+            <w:pPr>
+              <w:shd w:val="clear" w:color="auto" w:fill="1E1E1E"/>
+              <w:spacing w:line="330" w:lineRule="atLeast"/>
+              <w:rPr>
+                <w:rFonts w:ascii="Consolas" w:hAnsi="Consolas" w:cs="Consolas"/>
+                <w:color w:val="FFFFFF"/>
+                <w:sz w:val="21"/>
+                <w:szCs w:val="21"/>
+              </w:rPr>
+            </w:pPr>
+          </w:p>
+          <w:p>
+            <w:pPr>
+              <w:shd w:val="clear" w:color="auto" w:fill="1E1E1E"/>
+              <w:spacing w:line="330" w:lineRule="atLeast"/>
+              <w:rPr>
+                <w:rFonts w:ascii="Consolas" w:hAnsi="Consolas" w:cs="Consolas"/>
+                <w:color w:val="FFFFFF"/>
+                <w:sz w:val="21"/>
+                <w:szCs w:val="21"/>
+              </w:rPr>
+            </w:pPr>
+            <w:r>
+              <w:rPr>
+                <w:rFonts w:ascii="Consolas" w:hAnsi="Consolas" w:cs="Consolas"/>
+                <w:color w:val="FFFFFF"/>
+                <w:sz w:val="21"/>
+                <w:szCs w:val="21"/>
+              </w:rPr>
+              <w:t xml:space="preserve">guess </w:t>
+            </w:r>
+            <w:r>
+              <w:rPr>
+                <w:rFonts w:ascii="Consolas" w:hAnsi="Consolas" w:cs="Consolas"/>
+                <w:color w:val="E85D7F"/>
+                <w:sz w:val="21"/>
+                <w:szCs w:val="21"/>
+              </w:rPr>
+              <w:t>=</w:t>
+            </w:r>
+            <w:r>
+              <w:rPr>
+                <w:rFonts w:ascii="Consolas" w:hAnsi="Consolas" w:cs="Consolas"/>
+                <w:color w:val="FFFFFF"/>
+                <w:sz w:val="21"/>
+                <w:szCs w:val="21"/>
+              </w:rPr>
+              <w:t xml:space="preserve"> </w:t>
+            </w:r>
+            <w:r>
+              <w:rPr>
+                <w:rFonts w:ascii="Consolas" w:hAnsi="Consolas" w:cs="Consolas"/>
+                <w:color w:val="FFE083"/>
+                <w:sz w:val="21"/>
+                <w:szCs w:val="21"/>
+              </w:rPr>
+              <w:t>"red</w:t>
+            </w:r>
+            <w:proofErr w:type="gramStart"/>
+            <w:r>
+              <w:rPr>
+                <w:rFonts w:ascii="Consolas" w:hAnsi="Consolas" w:cs="Consolas"/>
+                <w:color w:val="FFE083"/>
+                <w:sz w:val="21"/>
+                <w:szCs w:val="21"/>
+              </w:rPr>
+              <w:t>"</w:t>
+            </w:r>
+            <w:r>
+              <w:rPr>
+                <w:rFonts w:ascii="Consolas" w:hAnsi="Consolas" w:cs="Consolas"/>
+                <w:color w:val="E85D7F"/>
+                <w:sz w:val="21"/>
+                <w:szCs w:val="21"/>
+              </w:rPr>
+              <w:t>;</w:t>
+            </w:r>
+            <w:proofErr w:type="gramEnd"/>
+          </w:p>
+          <w:p>
+            <w:pPr>
+              <w:shd w:val="clear" w:color="auto" w:fill="1E1E1E"/>
+              <w:spacing w:line="330" w:lineRule="atLeast"/>
+              <w:rPr>
+                <w:rFonts w:ascii="Consolas" w:hAnsi="Consolas" w:cs="Consolas"/>
+                <w:color w:val="FFFFFF"/>
+                <w:sz w:val="21"/>
+                <w:szCs w:val="21"/>
+              </w:rPr>
+            </w:pPr>
+          </w:p>
+          <w:p>
+            <w:pPr>
+              <w:shd w:val="clear" w:color="auto" w:fill="1E1E1E"/>
+              <w:spacing w:line="330" w:lineRule="atLeast"/>
+              <w:rPr>
+                <w:rFonts w:ascii="Consolas" w:hAnsi="Consolas" w:cs="Consolas"/>
+                <w:color w:val="FFFFFF"/>
+                <w:sz w:val="21"/>
+                <w:szCs w:val="21"/>
+              </w:rPr>
+            </w:pPr>
+            <w:r>
+              <w:rPr>
+                <w:rFonts w:ascii="Consolas" w:hAnsi="Consolas" w:cs="Consolas"/>
+                <w:color w:val="FFFFFF"/>
+                <w:sz w:val="21"/>
+                <w:szCs w:val="21"/>
+              </w:rPr>
+              <w:t xml:space="preserve">guess </w:t>
+            </w:r>
+            <w:r>
+              <w:rPr>
+                <w:rFonts w:ascii="Consolas" w:hAnsi="Consolas" w:cs="Consolas"/>
+                <w:color w:val="E85D7F"/>
+                <w:sz w:val="21"/>
+                <w:szCs w:val="21"/>
+              </w:rPr>
+              <w:t>=</w:t>
+            </w:r>
+            <w:r>
+              <w:rPr>
+                <w:rFonts w:ascii="Consolas" w:hAnsi="Consolas" w:cs="Consolas"/>
+                <w:color w:val="FFFFFF"/>
+                <w:sz w:val="21"/>
+                <w:szCs w:val="21"/>
+              </w:rPr>
+              <w:t xml:space="preserve"> </w:t>
+            </w:r>
+            <w:r>
+              <w:rPr>
+                <w:rFonts w:ascii="Consolas" w:hAnsi="Consolas" w:cs="Consolas"/>
+                <w:color w:val="E85D7F"/>
+                <w:sz w:val="21"/>
+                <w:szCs w:val="21"/>
+              </w:rPr>
+              <w:t>1;</w:t>
+            </w:r>
+          </w:p>
+        </w:tc>
+      </w:tr>
+    </w:tbl>
+    <w:p>
+      <w:pPr>
+        <w:rPr>
+          <w:sz w:val="28"/>
+          <w:szCs w:val="28"/>
+        </w:rPr>
+      </w:pPr>
+    </w:p>
+    <w:p>
+      <w:pPr>
+        <w:pStyle w:val="ListParagraph"/>
+        <w:numPr>
+          <w:ilvl w:val="0"/>
+          <w:numId w:val="2"/>
+        </w:numPr>
+      </w:pPr>
+      <w:r>
+        <w:t>Variable Type Annotations</w:t>
+      </w:r>
+    </w:p>
+    <w:p>
+      <w:pPr>
+        <w:pStyle w:val="ListParagraph"/>
+        <w:numPr>
+          <w:ilvl w:val="1"/>
+          <w:numId w:val="2"/>
+        </w:numPr>
+        <w:rPr>
+          <w:rFonts w:eastAsia="Times New Roman" w:cs="Times New Roman"/>
+          <w:color w:val="000000" w:themeColor="text1"/>
+        </w:rPr>
+      </w:pPr>
+      <w:r>
+        <w:rPr>
+          <w:rFonts w:eastAsia="Times New Roman" w:cs="Segoe UI"/>
+          <w:color w:val="000000" w:themeColor="text1"/>
+          <w:shd w:val="clear" w:color="auto" w:fill="FFFFFF"/>
+        </w:rPr>
+        <w:t>provide a type annotation by appending a variable with a colon (</w:t>
+      </w:r>
+      <w:r>
+        <w:rPr>
+          <w:rFonts w:eastAsia="Times New Roman" w:cs="Courier New"/>
+          <w:color w:val="000000" w:themeColor="text1"/>
+          <w:shd w:val="clear" w:color="auto" w:fill="EAE9ED"/>
+        </w:rPr>
+        <w:t>:</w:t>
+      </w:r>
+      <w:r>
+        <w:rPr>
+          <w:rFonts w:eastAsia="Times New Roman" w:cs="Segoe UI"/>
+          <w:color w:val="000000" w:themeColor="text1"/>
+          <w:shd w:val="clear" w:color="auto" w:fill="FFFFFF"/>
+        </w:rPr>
+        <w:t>) and the type</w:t>
+      </w:r>
+    </w:p>
+    <w:p>
+      <w:pPr>
+        <w:pStyle w:val="ListParagraph"/>
+        <w:ind w:left="1440"/>
+      </w:pPr>
+    </w:p>
+    <w:p>
+      <w:pPr>
+        <w:rPr>
+          <w:sz w:val="28"/>
+          <w:szCs w:val="28"/>
+        </w:rPr>
+      </w:pPr>
     </w:p>
     <w:p>
       <w:pPr>
@@ -1363,6 +2075,95 @@
   <w:abstractNum w:abstractNumId="1" w15:restartNumberingAfterBreak="0">
     <w:nsid w:val="178D2C94"/>
     <w:multiLevelType w:val="hybridMultilevel"/>
+    <w:tmpl w:val="CD5CCE8A"/>
+    <w:lvl w:ilvl="0" w:tplc="04090011">
+      <w:start w:val="3"/>
+      <w:numFmt w:val="decimal"/>
+      <w:lvlText w:val="%1)"/>
+      <w:lvlJc w:val="left"/>
+      <w:pPr>
+        <w:ind w:left="720" w:hanging="360"/>
+      </w:pPr>
+      <w:rPr>
+        <w:rFonts w:hint="default"/>
+      </w:rPr>
+    </w:lvl>
+    <w:lvl w:ilvl="1" w:tplc="04090019">
+      <w:start w:val="1"/>
+      <w:numFmt w:val="lowerLetter"/>
+      <w:lvlText w:val="%2."/>
+      <w:lvlJc w:val="left"/>
+      <w:pPr>
+        <w:ind w:left="1440" w:hanging="360"/>
+      </w:pPr>
+    </w:lvl>
+    <w:lvl w:ilvl="2" w:tplc="0409001B">
+      <w:start w:val="1"/>
+      <w:numFmt w:val="lowerRoman"/>
+      <w:lvlText w:val="%3."/>
+      <w:lvlJc w:val="right"/>
+      <w:pPr>
+        <w:ind w:left="2160" w:hanging="180"/>
+      </w:pPr>
+    </w:lvl>
+    <w:lvl w:ilvl="3" w:tplc="0409000F" w:tentative="1">
+      <w:start w:val="1"/>
+      <w:numFmt w:val="decimal"/>
+      <w:lvlText w:val="%4."/>
+      <w:lvlJc w:val="left"/>
+      <w:pPr>
+        <w:ind w:left="2880" w:hanging="360"/>
+      </w:pPr>
+    </w:lvl>
+    <w:lvl w:ilvl="4" w:tplc="04090019" w:tentative="1">
+      <w:start w:val="1"/>
+      <w:numFmt w:val="lowerLetter"/>
+      <w:lvlText w:val="%5."/>
+      <w:lvlJc w:val="left"/>
+      <w:pPr>
+        <w:ind w:left="3600" w:hanging="360"/>
+      </w:pPr>
+    </w:lvl>
+    <w:lvl w:ilvl="5" w:tplc="0409001B" w:tentative="1">
+      <w:start w:val="1"/>
+      <w:numFmt w:val="lowerRoman"/>
+      <w:lvlText w:val="%6."/>
+      <w:lvlJc w:val="right"/>
+      <w:pPr>
+        <w:ind w:left="4320" w:hanging="180"/>
+      </w:pPr>
+    </w:lvl>
+    <w:lvl w:ilvl="6" w:tplc="0409000F" w:tentative="1">
+      <w:start w:val="1"/>
+      <w:numFmt w:val="decimal"/>
+      <w:lvlText w:val="%7."/>
+      <w:lvlJc w:val="left"/>
+      <w:pPr>
+        <w:ind w:left="5040" w:hanging="360"/>
+      </w:pPr>
+    </w:lvl>
+    <w:lvl w:ilvl="7" w:tplc="04090019" w:tentative="1">
+      <w:start w:val="1"/>
+      <w:numFmt w:val="lowerLetter"/>
+      <w:lvlText w:val="%8."/>
+      <w:lvlJc w:val="left"/>
+      <w:pPr>
+        <w:ind w:left="5760" w:hanging="360"/>
+      </w:pPr>
+    </w:lvl>
+    <w:lvl w:ilvl="8" w:tplc="0409001B" w:tentative="1">
+      <w:start w:val="1"/>
+      <w:numFmt w:val="lowerRoman"/>
+      <w:lvlText w:val="%9."/>
+      <w:lvlJc w:val="right"/>
+      <w:pPr>
+        <w:ind w:left="6480" w:hanging="180"/>
+      </w:pPr>
+    </w:lvl>
+  </w:abstractNum>
+  <w:abstractNum w:abstractNumId="2" w15:restartNumberingAfterBreak="0">
+    <w:nsid w:val="50B62252"/>
+    <w:multiLevelType w:val="hybridMultilevel"/>
     <w:tmpl w:val="8FF4F71E"/>
     <w:lvl w:ilvl="0" w:tplc="04090011">
       <w:start w:val="3"/>
@@ -1449,7 +2250,7 @@
       </w:pPr>
     </w:lvl>
   </w:abstractNum>
-  <w:abstractNum w:abstractNumId="2" w15:restartNumberingAfterBreak="0">
+  <w:abstractNum w:abstractNumId="3" w15:restartNumberingAfterBreak="0">
     <w:nsid w:val="7BD61A18"/>
     <w:multiLevelType w:val="hybridMultilevel"/>
     <w:tmpl w:val="4FA834D6"/>
@@ -1545,6 +2346,9 @@
     <w:abstractNumId w:val="1"/>
   </w:num>
   <w:num w:numId="3">
+    <w:abstractNumId w:val="3"/>
+  </w:num>
+  <w:num w:numId="4">
     <w:abstractNumId w:val="2"/>
   </w:num>
 </w:numbering>
@@ -2010,6 +2814,19 @@
       </w:tblBorders>
     </w:tblPr>
   </w:style>
+  <w:style w:type="character" w:styleId="HTMLCode">
+    <w:name w:val="HTML Code"/>
+    <w:basedOn w:val="DefaultParagraphFont"/>
+    <w:uiPriority w:val="99"/>
+    <w:semiHidden/>
+    <w:unhideWhenUsed/>
+    <w:rsid w:val="007339AB"/>
+    <w:rPr>
+      <w:rFonts w:ascii="Courier New" w:eastAsia="Times New Roman" w:hAnsi="Courier New" w:cs="Courier New"/>
+      <w:sz w:val="20"/>
+      <w:szCs w:val="20"/>
+    </w:rPr>
+  </w:style>
 </w:styles>
 </file>
 

</xml_diff>

<commit_message>
feat: Add progress #7 'Learn Typescript'
</commit_message>
<xml_diff>
--- a/learn-typescript/Chatper 1 - Types.docx
+++ b/learn-typescript/Chatper 1 - Types.docx
@@ -9,21 +9,12 @@
           <w:szCs w:val="44"/>
         </w:rPr>
       </w:pPr>
-      <w:proofErr w:type="spellStart"/>
       <w:r>
         <w:rPr>
           <w:sz w:val="44"/>
           <w:szCs w:val="44"/>
         </w:rPr>
-        <w:t>Chatper</w:t>
-      </w:r>
-      <w:proofErr w:type="spellEnd"/>
-      <w:r>
-        <w:rPr>
-          <w:sz w:val="44"/>
-          <w:szCs w:val="44"/>
-        </w:rPr>
-        <w:t xml:space="preserve"> 1 – Types</w:t>
+        <w:t>Chatper 1 – Types</w:t>
       </w:r>
     </w:p>
     <w:p>
@@ -425,7 +416,6 @@
               </w:rPr>
               <w:t xml:space="preserve"> </w:t>
             </w:r>
-            <w:proofErr w:type="gramStart"/>
             <w:r>
               <w:rPr>
                 <w:rFonts w:ascii="Consolas" w:hAnsi="Consolas" w:cs="Consolas"/>
@@ -444,7 +434,6 @@
               </w:rPr>
               <w:t>;</w:t>
             </w:r>
-            <w:proofErr w:type="gramEnd"/>
           </w:p>
           <w:p>
             <w:pPr>
@@ -473,47 +462,26 @@
                 <w:sz w:val="21"/>
                 <w:szCs w:val="21"/>
               </w:rPr>
+              <w:t xml:space="preserve"> realAge </w:t>
+            </w:r>
+            <w:r>
+              <w:rPr>
+                <w:rFonts w:ascii="Consolas" w:hAnsi="Consolas" w:cs="Consolas"/>
+                <w:color w:val="E85D7F"/>
+                <w:sz w:val="21"/>
+                <w:szCs w:val="21"/>
+              </w:rPr>
+              <w:t>=</w:t>
+            </w:r>
+            <w:r>
+              <w:rPr>
+                <w:rFonts w:ascii="Consolas" w:hAnsi="Consolas" w:cs="Consolas"/>
+                <w:color w:val="FFFFFF"/>
+                <w:sz w:val="21"/>
+                <w:szCs w:val="21"/>
+              </w:rPr>
               <w:t xml:space="preserve"> </w:t>
             </w:r>
-            <w:proofErr w:type="spellStart"/>
-            <w:r>
-              <w:rPr>
-                <w:rFonts w:ascii="Consolas" w:hAnsi="Consolas" w:cs="Consolas"/>
-                <w:color w:val="FFFFFF"/>
-                <w:sz w:val="21"/>
-                <w:szCs w:val="21"/>
-              </w:rPr>
-              <w:t>realAge</w:t>
-            </w:r>
-            <w:proofErr w:type="spellEnd"/>
-            <w:r>
-              <w:rPr>
-                <w:rFonts w:ascii="Consolas" w:hAnsi="Consolas" w:cs="Consolas"/>
-                <w:color w:val="FFFFFF"/>
-                <w:sz w:val="21"/>
-                <w:szCs w:val="21"/>
-              </w:rPr>
-              <w:t xml:space="preserve"> </w:t>
-            </w:r>
-            <w:r>
-              <w:rPr>
-                <w:rFonts w:ascii="Consolas" w:hAnsi="Consolas" w:cs="Consolas"/>
-                <w:color w:val="E85D7F"/>
-                <w:sz w:val="21"/>
-                <w:szCs w:val="21"/>
-              </w:rPr>
-              <w:t>=</w:t>
-            </w:r>
-            <w:r>
-              <w:rPr>
-                <w:rFonts w:ascii="Consolas" w:hAnsi="Consolas" w:cs="Consolas"/>
-                <w:color w:val="FFFFFF"/>
-                <w:sz w:val="21"/>
-                <w:szCs w:val="21"/>
-              </w:rPr>
-              <w:t xml:space="preserve"> </w:t>
-            </w:r>
-            <w:proofErr w:type="gramStart"/>
             <w:r>
               <w:rPr>
                 <w:rFonts w:ascii="Consolas" w:hAnsi="Consolas" w:cs="Consolas"/>
@@ -523,7 +491,6 @@
               </w:rPr>
               <w:t>0;</w:t>
             </w:r>
-            <w:proofErr w:type="gramEnd"/>
           </w:p>
           <w:p>
             <w:pPr>
@@ -630,19 +597,17 @@
                 <w:sz w:val="21"/>
                 <w:szCs w:val="21"/>
               </w:rPr>
-              <w:t xml:space="preserve">  </w:t>
-            </w:r>
-            <w:proofErr w:type="spellStart"/>
-            <w:r>
-              <w:rPr>
-                <w:rFonts w:ascii="Consolas" w:hAnsi="Consolas" w:cs="Consolas"/>
-                <w:color w:val="FFFFFF"/>
-                <w:sz w:val="21"/>
-                <w:szCs w:val="21"/>
-              </w:rPr>
-              <w:t>realAge</w:t>
-            </w:r>
-            <w:proofErr w:type="spellEnd"/>
+              <w:t xml:space="preserve">  realAge </w:t>
+            </w:r>
+            <w:r>
+              <w:rPr>
+                <w:rFonts w:ascii="Consolas" w:hAnsi="Consolas" w:cs="Consolas"/>
+                <w:color w:val="E85D7F"/>
+                <w:sz w:val="21"/>
+                <w:szCs w:val="21"/>
+              </w:rPr>
+              <w:t>=</w:t>
+            </w:r>
             <w:r>
               <w:rPr>
                 <w:rFonts w:ascii="Consolas" w:hAnsi="Consolas" w:cs="Consolas"/>
@@ -659,28 +624,8 @@
                 <w:sz w:val="21"/>
                 <w:szCs w:val="21"/>
               </w:rPr>
-              <w:t>=</w:t>
-            </w:r>
-            <w:r>
-              <w:rPr>
-                <w:rFonts w:ascii="Consolas" w:hAnsi="Consolas" w:cs="Consolas"/>
-                <w:color w:val="FFFFFF"/>
-                <w:sz w:val="21"/>
-                <w:szCs w:val="21"/>
-              </w:rPr>
-              <w:t xml:space="preserve"> </w:t>
-            </w:r>
-            <w:proofErr w:type="gramStart"/>
-            <w:r>
-              <w:rPr>
-                <w:rFonts w:ascii="Consolas" w:hAnsi="Consolas" w:cs="Consolas"/>
-                <w:color w:val="E85D7F"/>
-                <w:sz w:val="21"/>
-                <w:szCs w:val="21"/>
-              </w:rPr>
               <w:t>4;</w:t>
             </w:r>
-            <w:proofErr w:type="gramEnd"/>
           </w:p>
           <w:p>
             <w:pPr>
@@ -742,85 +687,44 @@
                 <w:sz w:val="21"/>
                 <w:szCs w:val="21"/>
               </w:rPr>
+              <w:t xml:space="preserve"> dogAge </w:t>
+            </w:r>
+            <w:r>
+              <w:rPr>
+                <w:rFonts w:ascii="Consolas" w:hAnsi="Consolas" w:cs="Consolas"/>
+                <w:color w:val="E85D7F"/>
+                <w:sz w:val="21"/>
+                <w:szCs w:val="21"/>
+              </w:rPr>
+              <w:t>=</w:t>
+            </w:r>
+            <w:r>
+              <w:rPr>
+                <w:rFonts w:ascii="Consolas" w:hAnsi="Consolas" w:cs="Consolas"/>
+                <w:color w:val="FFFFFF"/>
+                <w:sz w:val="21"/>
+                <w:szCs w:val="21"/>
+              </w:rPr>
+              <w:t xml:space="preserve"> realAge </w:t>
+            </w:r>
+            <w:r>
+              <w:rPr>
+                <w:rFonts w:ascii="Consolas" w:hAnsi="Consolas" w:cs="Consolas"/>
+                <w:color w:val="E85D7F"/>
+                <w:sz w:val="21"/>
+                <w:szCs w:val="21"/>
+              </w:rPr>
+              <w:t>*</w:t>
+            </w:r>
+            <w:r>
+              <w:rPr>
+                <w:rFonts w:ascii="Consolas" w:hAnsi="Consolas" w:cs="Consolas"/>
+                <w:color w:val="FFFFFF"/>
+                <w:sz w:val="21"/>
+                <w:szCs w:val="21"/>
+              </w:rPr>
               <w:t xml:space="preserve"> </w:t>
             </w:r>
-            <w:proofErr w:type="spellStart"/>
-            <w:r>
-              <w:rPr>
-                <w:rFonts w:ascii="Consolas" w:hAnsi="Consolas" w:cs="Consolas"/>
-                <w:color w:val="FFFFFF"/>
-                <w:sz w:val="21"/>
-                <w:szCs w:val="21"/>
-              </w:rPr>
-              <w:t>dogAge</w:t>
-            </w:r>
-            <w:proofErr w:type="spellEnd"/>
-            <w:r>
-              <w:rPr>
-                <w:rFonts w:ascii="Consolas" w:hAnsi="Consolas" w:cs="Consolas"/>
-                <w:color w:val="FFFFFF"/>
-                <w:sz w:val="21"/>
-                <w:szCs w:val="21"/>
-              </w:rPr>
-              <w:t xml:space="preserve"> </w:t>
-            </w:r>
-            <w:r>
-              <w:rPr>
-                <w:rFonts w:ascii="Consolas" w:hAnsi="Consolas" w:cs="Consolas"/>
-                <w:color w:val="E85D7F"/>
-                <w:sz w:val="21"/>
-                <w:szCs w:val="21"/>
-              </w:rPr>
-              <w:t>=</w:t>
-            </w:r>
-            <w:r>
-              <w:rPr>
-                <w:rFonts w:ascii="Consolas" w:hAnsi="Consolas" w:cs="Consolas"/>
-                <w:color w:val="FFFFFF"/>
-                <w:sz w:val="21"/>
-                <w:szCs w:val="21"/>
-              </w:rPr>
-              <w:t xml:space="preserve"> </w:t>
-            </w:r>
-            <w:proofErr w:type="spellStart"/>
-            <w:r>
-              <w:rPr>
-                <w:rFonts w:ascii="Consolas" w:hAnsi="Consolas" w:cs="Consolas"/>
-                <w:color w:val="FFFFFF"/>
-                <w:sz w:val="21"/>
-                <w:szCs w:val="21"/>
-              </w:rPr>
-              <w:t>realAge</w:t>
-            </w:r>
-            <w:proofErr w:type="spellEnd"/>
-            <w:r>
-              <w:rPr>
-                <w:rFonts w:ascii="Consolas" w:hAnsi="Consolas" w:cs="Consolas"/>
-                <w:color w:val="FFFFFF"/>
-                <w:sz w:val="21"/>
-                <w:szCs w:val="21"/>
-              </w:rPr>
-              <w:t xml:space="preserve"> </w:t>
-            </w:r>
-            <w:r>
-              <w:rPr>
-                <w:rFonts w:ascii="Consolas" w:hAnsi="Consolas" w:cs="Consolas"/>
-                <w:color w:val="E85D7F"/>
-                <w:sz w:val="21"/>
-                <w:szCs w:val="21"/>
-              </w:rPr>
-              <w:t>*</w:t>
-            </w:r>
-            <w:r>
-              <w:rPr>
-                <w:rFonts w:ascii="Consolas" w:hAnsi="Consolas" w:cs="Consolas"/>
-                <w:color w:val="FFFFFF"/>
-                <w:sz w:val="21"/>
-                <w:szCs w:val="21"/>
-              </w:rPr>
-              <w:t xml:space="preserve"> </w:t>
-            </w:r>
-            <w:proofErr w:type="gramStart"/>
             <w:r>
               <w:rPr>
                 <w:rFonts w:ascii="Consolas" w:hAnsi="Consolas" w:cs="Consolas"/>
@@ -830,7 +734,6 @@
               </w:rPr>
               <w:t>7;</w:t>
             </w:r>
-            <w:proofErr w:type="gramEnd"/>
           </w:p>
           <w:p>
             <w:pPr>
@@ -909,7 +812,6 @@
               </w:rPr>
               <w:t>${</w:t>
             </w:r>
-            <w:proofErr w:type="spellStart"/>
             <w:r>
               <w:rPr>
                 <w:rFonts w:ascii="Consolas" w:hAnsi="Consolas" w:cs="Consolas"/>
@@ -919,7 +821,6 @@
               </w:rPr>
               <w:t>dogAge</w:t>
             </w:r>
-            <w:proofErr w:type="spellEnd"/>
             <w:r>
               <w:rPr>
                 <w:rFonts w:ascii="Consolas" w:hAnsi="Consolas" w:cs="Consolas"/>
@@ -938,7 +839,6 @@
               </w:rPr>
               <w:t xml:space="preserve"> years`</w:t>
             </w:r>
-            <w:proofErr w:type="gramStart"/>
             <w:r>
               <w:rPr>
                 <w:rFonts w:ascii="Consolas" w:hAnsi="Consolas" w:cs="Consolas"/>
@@ -948,7 +848,6 @@
               </w:rPr>
               <w:t>);</w:t>
             </w:r>
-            <w:proofErr w:type="gramEnd"/>
           </w:p>
           <w:p>
             <w:pPr>
@@ -1089,46 +988,26 @@
                 <w:sz w:val="21"/>
                 <w:szCs w:val="21"/>
               </w:rPr>
+              <w:t xml:space="preserve"> firstName </w:t>
+            </w:r>
+            <w:r>
+              <w:rPr>
+                <w:rFonts w:ascii="Consolas" w:hAnsi="Consolas" w:cs="Consolas"/>
+                <w:color w:val="E85D7F"/>
+                <w:sz w:val="21"/>
+                <w:szCs w:val="21"/>
+              </w:rPr>
+              <w:t>=</w:t>
+            </w:r>
+            <w:r>
+              <w:rPr>
+                <w:rFonts w:ascii="Consolas" w:hAnsi="Consolas" w:cs="Consolas"/>
+                <w:color w:val="FFFFFF"/>
+                <w:sz w:val="21"/>
+                <w:szCs w:val="21"/>
+              </w:rPr>
               <w:t xml:space="preserve"> </w:t>
             </w:r>
-            <w:proofErr w:type="spellStart"/>
-            <w:r>
-              <w:rPr>
-                <w:rFonts w:ascii="Consolas" w:hAnsi="Consolas" w:cs="Consolas"/>
-                <w:color w:val="FFFFFF"/>
-                <w:sz w:val="21"/>
-                <w:szCs w:val="21"/>
-              </w:rPr>
-              <w:t>firstName</w:t>
-            </w:r>
-            <w:proofErr w:type="spellEnd"/>
-            <w:r>
-              <w:rPr>
-                <w:rFonts w:ascii="Consolas" w:hAnsi="Consolas" w:cs="Consolas"/>
-                <w:color w:val="FFFFFF"/>
-                <w:sz w:val="21"/>
-                <w:szCs w:val="21"/>
-              </w:rPr>
-              <w:t xml:space="preserve"> </w:t>
-            </w:r>
-            <w:r>
-              <w:rPr>
-                <w:rFonts w:ascii="Consolas" w:hAnsi="Consolas" w:cs="Consolas"/>
-                <w:color w:val="E85D7F"/>
-                <w:sz w:val="21"/>
-                <w:szCs w:val="21"/>
-              </w:rPr>
-              <w:t>=</w:t>
-            </w:r>
-            <w:r>
-              <w:rPr>
-                <w:rFonts w:ascii="Consolas" w:hAnsi="Consolas" w:cs="Consolas"/>
-                <w:color w:val="FFFFFF"/>
-                <w:sz w:val="21"/>
-                <w:szCs w:val="21"/>
-              </w:rPr>
-              <w:t xml:space="preserve"> </w:t>
-            </w:r>
             <w:r>
               <w:rPr>
                 <w:rFonts w:ascii="Consolas" w:hAnsi="Consolas" w:cs="Consolas"/>
@@ -1136,37 +1015,7 @@
                 <w:sz w:val="21"/>
                 <w:szCs w:val="21"/>
               </w:rPr>
-              <w:t>'</w:t>
-            </w:r>
-            <w:proofErr w:type="spellStart"/>
-            <w:r>
-              <w:rPr>
-                <w:rFonts w:ascii="Consolas" w:hAnsi="Consolas" w:cs="Consolas"/>
-                <w:color w:val="FFE083"/>
-                <w:sz w:val="21"/>
-                <w:szCs w:val="21"/>
-              </w:rPr>
-              <w:t>muriel</w:t>
-            </w:r>
-            <w:proofErr w:type="spellEnd"/>
-            <w:r>
-              <w:rPr>
-                <w:rFonts w:ascii="Consolas" w:hAnsi="Consolas" w:cs="Consolas"/>
-                <w:color w:val="FFE083"/>
-                <w:sz w:val="21"/>
-                <w:szCs w:val="21"/>
-              </w:rPr>
-              <w:t>!</w:t>
-            </w:r>
-            <w:proofErr w:type="gramStart"/>
-            <w:r>
-              <w:rPr>
-                <w:rFonts w:ascii="Consolas" w:hAnsi="Consolas" w:cs="Consolas"/>
-                <w:color w:val="FFE083"/>
-                <w:sz w:val="21"/>
-                <w:szCs w:val="21"/>
-              </w:rPr>
-              <w:t>'</w:t>
+              <w:t>'muriel!'</w:t>
             </w:r>
             <w:r>
               <w:rPr>
@@ -1177,7 +1026,6 @@
               </w:rPr>
               <w:t>;</w:t>
             </w:r>
-            <w:proofErr w:type="gramEnd"/>
           </w:p>
           <w:p>
             <w:pPr>
@@ -1202,7 +1050,6 @@
                 <w:szCs w:val="21"/>
               </w:rPr>
             </w:pPr>
-            <w:proofErr w:type="gramStart"/>
             <w:r>
               <w:rPr>
                 <w:rFonts w:ascii="Consolas" w:hAnsi="Consolas" w:cs="Consolas"/>
@@ -1239,8 +1086,6 @@
               </w:rPr>
               <w:t>(</w:t>
             </w:r>
-            <w:proofErr w:type="spellStart"/>
-            <w:proofErr w:type="gramEnd"/>
             <w:r>
               <w:rPr>
                 <w:rFonts w:ascii="Consolas" w:hAnsi="Consolas" w:cs="Consolas"/>
@@ -1268,7 +1113,6 @@
               </w:rPr>
               <w:t>toUpperCase</w:t>
             </w:r>
-            <w:proofErr w:type="spellEnd"/>
             <w:r>
               <w:rPr>
                 <w:rFonts w:ascii="Consolas" w:hAnsi="Consolas" w:cs="Consolas"/>
@@ -1302,7 +1146,6 @@
                 <w:szCs w:val="21"/>
               </w:rPr>
             </w:pPr>
-            <w:proofErr w:type="gramStart"/>
             <w:r>
               <w:rPr>
                 <w:rFonts w:ascii="Consolas" w:hAnsi="Consolas" w:cs="Consolas"/>
@@ -1339,8 +1182,6 @@
               </w:rPr>
               <w:t>(</w:t>
             </w:r>
-            <w:proofErr w:type="spellStart"/>
-            <w:proofErr w:type="gramEnd"/>
             <w:r>
               <w:rPr>
                 <w:rFonts w:ascii="Consolas" w:hAnsi="Consolas" w:cs="Consolas"/>
@@ -1368,7 +1209,6 @@
               </w:rPr>
               <w:t>length</w:t>
             </w:r>
-            <w:proofErr w:type="spellEnd"/>
             <w:r>
               <w:rPr>
                 <w:rFonts w:ascii="Consolas" w:hAnsi="Consolas" w:cs="Consolas"/>
@@ -1488,20 +1328,8 @@
                 <w:sz w:val="21"/>
                 <w:szCs w:val="21"/>
               </w:rPr>
-              <w:t xml:space="preserve"> </w:t>
-            </w:r>
-            <w:proofErr w:type="spellStart"/>
-            <w:proofErr w:type="gramStart"/>
-            <w:r>
-              <w:rPr>
-                <w:rFonts w:ascii="Consolas" w:hAnsi="Consolas" w:cs="Consolas"/>
-                <w:color w:val="FFFFFF"/>
-                <w:sz w:val="21"/>
-                <w:szCs w:val="21"/>
-              </w:rPr>
-              <w:t>onOrOff</w:t>
-            </w:r>
-            <w:proofErr w:type="spellEnd"/>
+              <w:t xml:space="preserve"> onOrOff</w:t>
+            </w:r>
             <w:r>
               <w:rPr>
                 <w:rFonts w:ascii="Consolas" w:hAnsi="Consolas" w:cs="Consolas"/>
@@ -1511,7 +1339,6 @@
               </w:rPr>
               <w:t>;</w:t>
             </w:r>
-            <w:proofErr w:type="gramEnd"/>
           </w:p>
           <w:p>
             <w:pPr>
@@ -1545,17 +1372,24 @@
                 <w:szCs w:val="21"/>
               </w:rPr>
             </w:pPr>
-            <w:proofErr w:type="spellStart"/>
-            <w:r>
-              <w:rPr>
-                <w:rFonts w:ascii="Consolas" w:hAnsi="Consolas" w:cs="Consolas"/>
-                <w:color w:val="FFFFFF"/>
-                <w:sz w:val="21"/>
-                <w:szCs w:val="21"/>
-              </w:rPr>
-              <w:t>onOrOff</w:t>
-            </w:r>
-            <w:proofErr w:type="spellEnd"/>
+            <w:r>
+              <w:rPr>
+                <w:rFonts w:ascii="Consolas" w:hAnsi="Consolas" w:cs="Consolas"/>
+                <w:color w:val="FFFFFF"/>
+                <w:sz w:val="21"/>
+                <w:szCs w:val="21"/>
+              </w:rPr>
+              <w:t xml:space="preserve">onOrOff </w:t>
+            </w:r>
+            <w:r>
+              <w:rPr>
+                <w:rFonts w:ascii="Consolas" w:hAnsi="Consolas" w:cs="Consolas"/>
+                <w:color w:val="E85D7F"/>
+                <w:sz w:val="21"/>
+                <w:szCs w:val="21"/>
+              </w:rPr>
+              <w:t>=</w:t>
+            </w:r>
             <w:r>
               <w:rPr>
                 <w:rFonts w:ascii="Consolas" w:hAnsi="Consolas" w:cs="Consolas"/>
@@ -1572,28 +1406,8 @@
                 <w:sz w:val="21"/>
                 <w:szCs w:val="21"/>
               </w:rPr>
-              <w:t>=</w:t>
-            </w:r>
-            <w:r>
-              <w:rPr>
-                <w:rFonts w:ascii="Consolas" w:hAnsi="Consolas" w:cs="Consolas"/>
-                <w:color w:val="FFFFFF"/>
-                <w:sz w:val="21"/>
-                <w:szCs w:val="21"/>
-              </w:rPr>
-              <w:t xml:space="preserve"> </w:t>
-            </w:r>
-            <w:proofErr w:type="gramStart"/>
-            <w:r>
-              <w:rPr>
-                <w:rFonts w:ascii="Consolas" w:hAnsi="Consolas" w:cs="Consolas"/>
-                <w:color w:val="E85D7F"/>
-                <w:sz w:val="21"/>
-                <w:szCs w:val="21"/>
-              </w:rPr>
               <w:t>1;</w:t>
             </w:r>
-            <w:proofErr w:type="gramEnd"/>
           </w:p>
           <w:p>
             <w:pPr>
@@ -1606,17 +1420,24 @@
                 <w:szCs w:val="21"/>
               </w:rPr>
             </w:pPr>
-            <w:proofErr w:type="spellStart"/>
-            <w:r>
-              <w:rPr>
-                <w:rFonts w:ascii="Consolas" w:hAnsi="Consolas" w:cs="Consolas"/>
-                <w:color w:val="FFFFFF"/>
-                <w:sz w:val="21"/>
-                <w:szCs w:val="21"/>
-              </w:rPr>
-              <w:t>onOrOff</w:t>
-            </w:r>
-            <w:proofErr w:type="spellEnd"/>
+            <w:r>
+              <w:rPr>
+                <w:rFonts w:ascii="Consolas" w:hAnsi="Consolas" w:cs="Consolas"/>
+                <w:color w:val="FFFFFF"/>
+                <w:sz w:val="21"/>
+                <w:szCs w:val="21"/>
+              </w:rPr>
+              <w:t xml:space="preserve">onOrOff </w:t>
+            </w:r>
+            <w:r>
+              <w:rPr>
+                <w:rFonts w:ascii="Consolas" w:hAnsi="Consolas" w:cs="Consolas"/>
+                <w:color w:val="E85D7F"/>
+                <w:sz w:val="21"/>
+                <w:szCs w:val="21"/>
+              </w:rPr>
+              <w:t>=</w:t>
+            </w:r>
             <w:r>
               <w:rPr>
                 <w:rFonts w:ascii="Consolas" w:hAnsi="Consolas" w:cs="Consolas"/>
@@ -1629,25 +1450,6 @@
             <w:r>
               <w:rPr>
                 <w:rFonts w:ascii="Consolas" w:hAnsi="Consolas" w:cs="Consolas"/>
-                <w:color w:val="E85D7F"/>
-                <w:sz w:val="21"/>
-                <w:szCs w:val="21"/>
-              </w:rPr>
-              <w:t>=</w:t>
-            </w:r>
-            <w:r>
-              <w:rPr>
-                <w:rFonts w:ascii="Consolas" w:hAnsi="Consolas" w:cs="Consolas"/>
-                <w:color w:val="FFFFFF"/>
-                <w:sz w:val="21"/>
-                <w:szCs w:val="21"/>
-              </w:rPr>
-              <w:t xml:space="preserve"> </w:t>
-            </w:r>
-            <w:proofErr w:type="gramStart"/>
-            <w:r>
-              <w:rPr>
-                <w:rFonts w:ascii="Consolas" w:hAnsi="Consolas" w:cs="Consolas"/>
                 <w:color w:val="B3CCFF"/>
                 <w:sz w:val="21"/>
                 <w:szCs w:val="21"/>
@@ -1663,7 +1465,6 @@
               </w:rPr>
               <w:t>;</w:t>
             </w:r>
-            <w:proofErr w:type="gramEnd"/>
           </w:p>
           <w:p/>
         </w:tc>
@@ -1726,17 +1527,7 @@
                 <w:sz w:val="21"/>
                 <w:szCs w:val="21"/>
               </w:rPr>
-              <w:t xml:space="preserve"> </w:t>
-            </w:r>
-            <w:proofErr w:type="gramStart"/>
-            <w:r>
-              <w:rPr>
-                <w:rFonts w:ascii="Consolas" w:hAnsi="Consolas" w:cs="Consolas"/>
-                <w:color w:val="FFFFFF"/>
-                <w:sz w:val="21"/>
-                <w:szCs w:val="21"/>
-              </w:rPr>
-              <w:t>guess</w:t>
+              <w:t xml:space="preserve"> guess</w:t>
             </w:r>
             <w:r>
               <w:rPr>
@@ -1747,7 +1538,6 @@
               </w:rPr>
               <w:t>;</w:t>
             </w:r>
-            <w:proofErr w:type="gramEnd"/>
           </w:p>
           <w:p>
             <w:pPr>
@@ -1806,17 +1596,7 @@
                 <w:sz w:val="21"/>
                 <w:szCs w:val="21"/>
               </w:rPr>
-              <w:t>"red</w:t>
-            </w:r>
-            <w:proofErr w:type="gramStart"/>
-            <w:r>
-              <w:rPr>
-                <w:rFonts w:ascii="Consolas" w:hAnsi="Consolas" w:cs="Consolas"/>
-                <w:color w:val="FFE083"/>
-                <w:sz w:val="21"/>
-                <w:szCs w:val="21"/>
-              </w:rPr>
-              <w:t>"</w:t>
+              <w:t>"red"</w:t>
             </w:r>
             <w:r>
               <w:rPr>
@@ -1827,7 +1607,6 @@
               </w:rPr>
               <w:t>;</w:t>
             </w:r>
-            <w:proofErr w:type="gramEnd"/>
           </w:p>
           <w:p>
             <w:pPr>
@@ -1949,12 +1728,239 @@
         <w:t>) and the type</w:t>
       </w:r>
     </w:p>
-    <w:p>
-      <w:pPr>
-        <w:pStyle w:val="ListParagraph"/>
-        <w:ind w:left="1440"/>
-      </w:pPr>
-    </w:p>
+    <w:p/>
+    <w:tbl>
+      <w:tblPr>
+        <w:tblStyle w:val="TableGrid"/>
+        <w:tblW w:w="0" w:type="auto"/>
+        <w:tblLook w:val="04A0" w:firstRow="1" w:lastRow="0" w:firstColumn="1" w:lastColumn="0" w:noHBand="0" w:noVBand="1"/>
+      </w:tblPr>
+      <w:tblGrid>
+        <w:gridCol w:w="9350"/>
+      </w:tblGrid>
+      <w:tr>
+        <w:tc>
+          <w:tcPr>
+            <w:tcW w:w="9350" w:type="dxa"/>
+          </w:tcPr>
+          <w:p>
+            <w:pPr>
+              <w:shd w:val="clear" w:color="auto" w:fill="1E1E1E"/>
+              <w:spacing w:line="330" w:lineRule="atLeast"/>
+              <w:rPr>
+                <w:rFonts w:ascii="Consolas" w:hAnsi="Consolas" w:cs="Consolas"/>
+                <w:color w:val="FFFFFF"/>
+                <w:sz w:val="21"/>
+                <w:szCs w:val="21"/>
+              </w:rPr>
+            </w:pPr>
+            <w:r>
+              <w:rPr>
+                <w:rFonts w:ascii="Consolas" w:hAnsi="Consolas" w:cs="Consolas"/>
+                <w:color w:val="B3CCFF"/>
+                <w:sz w:val="21"/>
+                <w:szCs w:val="21"/>
+              </w:rPr>
+              <w:t>let</w:t>
+            </w:r>
+            <w:r>
+              <w:rPr>
+                <w:rFonts w:ascii="Consolas" w:hAnsi="Consolas" w:cs="Consolas"/>
+                <w:color w:val="FFFFFF"/>
+                <w:sz w:val="21"/>
+                <w:szCs w:val="21"/>
+              </w:rPr>
+              <w:t xml:space="preserve"> mustBeAString </w:t>
+            </w:r>
+            <w:r>
+              <w:rPr>
+                <w:rFonts w:ascii="Consolas" w:hAnsi="Consolas" w:cs="Consolas"/>
+                <w:color w:val="E85D7F"/>
+                <w:sz w:val="21"/>
+                <w:szCs w:val="21"/>
+              </w:rPr>
+              <w:t>:</w:t>
+            </w:r>
+            <w:r>
+              <w:rPr>
+                <w:rFonts w:ascii="Consolas" w:hAnsi="Consolas" w:cs="Consolas"/>
+                <w:color w:val="FFFFFF"/>
+                <w:sz w:val="21"/>
+                <w:szCs w:val="21"/>
+              </w:rPr>
+              <w:t xml:space="preserve"> </w:t>
+            </w:r>
+            <w:r>
+              <w:rPr>
+                <w:rFonts w:ascii="Consolas" w:hAnsi="Consolas" w:cs="Consolas"/>
+                <w:color w:val="B3CCFF"/>
+                <w:sz w:val="21"/>
+                <w:szCs w:val="21"/>
+              </w:rPr>
+              <w:t>string</w:t>
+            </w:r>
+            <w:r>
+              <w:rPr>
+                <w:rFonts w:ascii="Consolas" w:hAnsi="Consolas" w:cs="Consolas"/>
+                <w:color w:val="E85D7F"/>
+                <w:sz w:val="21"/>
+                <w:szCs w:val="21"/>
+              </w:rPr>
+              <w:t>;</w:t>
+            </w:r>
+          </w:p>
+          <w:p>
+            <w:pPr>
+              <w:shd w:val="clear" w:color="auto" w:fill="1E1E1E"/>
+              <w:spacing w:line="330" w:lineRule="atLeast"/>
+              <w:rPr>
+                <w:rFonts w:ascii="Consolas" w:hAnsi="Consolas" w:cs="Consolas"/>
+                <w:color w:val="FFFFFF"/>
+                <w:sz w:val="21"/>
+                <w:szCs w:val="21"/>
+              </w:rPr>
+            </w:pPr>
+            <w:r>
+              <w:rPr>
+                <w:rFonts w:ascii="Consolas" w:hAnsi="Consolas" w:cs="Consolas"/>
+                <w:color w:val="FFFFFF"/>
+                <w:sz w:val="21"/>
+                <w:szCs w:val="21"/>
+              </w:rPr>
+              <w:t xml:space="preserve">mustBeAString </w:t>
+            </w:r>
+            <w:r>
+              <w:rPr>
+                <w:rFonts w:ascii="Consolas" w:hAnsi="Consolas" w:cs="Consolas"/>
+                <w:color w:val="E85D7F"/>
+                <w:sz w:val="21"/>
+                <w:szCs w:val="21"/>
+              </w:rPr>
+              <w:t>=</w:t>
+            </w:r>
+            <w:r>
+              <w:rPr>
+                <w:rFonts w:ascii="Consolas" w:hAnsi="Consolas" w:cs="Consolas"/>
+                <w:color w:val="FFFFFF"/>
+                <w:sz w:val="21"/>
+                <w:szCs w:val="21"/>
+              </w:rPr>
+              <w:t xml:space="preserve"> </w:t>
+            </w:r>
+            <w:r>
+              <w:rPr>
+                <w:rFonts w:ascii="Consolas" w:hAnsi="Consolas" w:cs="Consolas"/>
+                <w:color w:val="FFE083"/>
+                <w:sz w:val="21"/>
+                <w:szCs w:val="21"/>
+              </w:rPr>
+              <w:t>'Catdog'</w:t>
+            </w:r>
+            <w:r>
+              <w:rPr>
+                <w:rFonts w:ascii="Consolas" w:hAnsi="Consolas" w:cs="Consolas"/>
+                <w:color w:val="E85D7F"/>
+                <w:sz w:val="21"/>
+                <w:szCs w:val="21"/>
+              </w:rPr>
+              <w:t>;</w:t>
+            </w:r>
+          </w:p>
+          <w:p>
+            <w:pPr>
+              <w:shd w:val="clear" w:color="auto" w:fill="1E1E1E"/>
+              <w:spacing w:line="330" w:lineRule="atLeast"/>
+              <w:rPr>
+                <w:rFonts w:ascii="Consolas" w:hAnsi="Consolas" w:cs="Consolas"/>
+                <w:color w:val="FFFFFF"/>
+                <w:sz w:val="21"/>
+                <w:szCs w:val="21"/>
+              </w:rPr>
+            </w:pPr>
+            <w:r>
+              <w:rPr>
+                <w:rFonts w:ascii="Consolas" w:hAnsi="Consolas" w:cs="Consolas"/>
+                <w:color w:val="FFFFFF"/>
+                <w:sz w:val="21"/>
+                <w:szCs w:val="21"/>
+              </w:rPr>
+              <w:t xml:space="preserve"> </w:t>
+            </w:r>
+          </w:p>
+          <w:p>
+            <w:pPr>
+              <w:shd w:val="clear" w:color="auto" w:fill="1E1E1E"/>
+              <w:spacing w:line="330" w:lineRule="atLeast"/>
+              <w:rPr>
+                <w:rFonts w:ascii="Consolas" w:hAnsi="Consolas" w:cs="Consolas"/>
+                <w:color w:val="FFFFFF"/>
+                <w:sz w:val="21"/>
+                <w:szCs w:val="21"/>
+              </w:rPr>
+            </w:pPr>
+            <w:r>
+              <w:rPr>
+                <w:rFonts w:ascii="Consolas" w:hAnsi="Consolas" w:cs="Consolas"/>
+                <w:color w:val="FFFFFF"/>
+                <w:sz w:val="21"/>
+                <w:szCs w:val="21"/>
+              </w:rPr>
+              <w:t xml:space="preserve">mustBeAString </w:t>
+            </w:r>
+            <w:r>
+              <w:rPr>
+                <w:rFonts w:ascii="Consolas" w:hAnsi="Consolas" w:cs="Consolas"/>
+                <w:color w:val="E85D7F"/>
+                <w:sz w:val="21"/>
+                <w:szCs w:val="21"/>
+              </w:rPr>
+              <w:t>=</w:t>
+            </w:r>
+            <w:r>
+              <w:rPr>
+                <w:rFonts w:ascii="Consolas" w:hAnsi="Consolas" w:cs="Consolas"/>
+                <w:color w:val="FFFFFF"/>
+                <w:sz w:val="21"/>
+                <w:szCs w:val="21"/>
+              </w:rPr>
+              <w:t xml:space="preserve"> </w:t>
+            </w:r>
+            <w:r>
+              <w:rPr>
+                <w:rFonts w:ascii="Consolas" w:hAnsi="Consolas" w:cs="Consolas"/>
+                <w:color w:val="E85D7F"/>
+                <w:sz w:val="21"/>
+                <w:szCs w:val="21"/>
+              </w:rPr>
+              <w:t>1337;</w:t>
+            </w:r>
+          </w:p>
+          <w:p>
+            <w:pPr>
+              <w:shd w:val="clear" w:color="auto" w:fill="1E1E1E"/>
+              <w:spacing w:line="330" w:lineRule="atLeast"/>
+              <w:rPr>
+                <w:rFonts w:ascii="Consolas" w:hAnsi="Consolas" w:cs="Consolas"/>
+                <w:color w:val="FFFFFF"/>
+                <w:sz w:val="21"/>
+                <w:szCs w:val="21"/>
+              </w:rPr>
+            </w:pPr>
+            <w:r>
+              <w:rPr>
+                <w:rFonts w:ascii="Consolas" w:hAnsi="Consolas" w:cs="Consolas"/>
+                <w:color w:val="939598"/>
+                <w:sz w:val="21"/>
+                <w:szCs w:val="21"/>
+              </w:rPr>
+              <w:t>// Error: Type 'number' is not assignable to type 'string'</w:t>
+            </w:r>
+          </w:p>
+          <w:p/>
+        </w:tc>
+      </w:tr>
+    </w:tbl>
+    <w:p/>
     <w:p>
       <w:pPr>
         <w:rPr>

</xml_diff>

<commit_message>
feat: Add progress #8 'Learn Typescript'
</commit_message>
<xml_diff>
--- a/learn-typescript/Chatper 1 - Types.docx
+++ b/learn-typescript/Chatper 1 - Types.docx
@@ -9,12 +9,21 @@
           <w:szCs w:val="44"/>
         </w:rPr>
       </w:pPr>
+      <w:proofErr w:type="spellStart"/>
       <w:r>
         <w:rPr>
           <w:sz w:val="44"/>
           <w:szCs w:val="44"/>
         </w:rPr>
-        <w:t>Chatper 1 – Types</w:t>
+        <w:t>Chatper</w:t>
+      </w:r>
+      <w:proofErr w:type="spellEnd"/>
+      <w:r>
+        <w:rPr>
+          <w:sz w:val="44"/>
+          <w:szCs w:val="44"/>
+        </w:rPr>
+        <w:t xml:space="preserve"> 1 – Types</w:t>
       </w:r>
     </w:p>
     <w:p>
@@ -416,6 +425,7 @@
               </w:rPr>
               <w:t xml:space="preserve"> </w:t>
             </w:r>
+            <w:proofErr w:type="gramStart"/>
             <w:r>
               <w:rPr>
                 <w:rFonts w:ascii="Consolas" w:hAnsi="Consolas" w:cs="Consolas"/>
@@ -434,6 +444,7 @@
               </w:rPr>
               <w:t>;</w:t>
             </w:r>
+            <w:proofErr w:type="gramEnd"/>
           </w:p>
           <w:p>
             <w:pPr>
@@ -462,7 +473,27 @@
                 <w:sz w:val="21"/>
                 <w:szCs w:val="21"/>
               </w:rPr>
-              <w:t xml:space="preserve"> realAge </w:t>
+              <w:t xml:space="preserve"> </w:t>
+            </w:r>
+            <w:proofErr w:type="spellStart"/>
+            <w:r>
+              <w:rPr>
+                <w:rFonts w:ascii="Consolas" w:hAnsi="Consolas" w:cs="Consolas"/>
+                <w:color w:val="FFFFFF"/>
+                <w:sz w:val="21"/>
+                <w:szCs w:val="21"/>
+              </w:rPr>
+              <w:t>realAge</w:t>
+            </w:r>
+            <w:proofErr w:type="spellEnd"/>
+            <w:r>
+              <w:rPr>
+                <w:rFonts w:ascii="Consolas" w:hAnsi="Consolas" w:cs="Consolas"/>
+                <w:color w:val="FFFFFF"/>
+                <w:sz w:val="21"/>
+                <w:szCs w:val="21"/>
+              </w:rPr>
+              <w:t xml:space="preserve"> </w:t>
             </w:r>
             <w:r>
               <w:rPr>
@@ -482,6 +513,7 @@
               </w:rPr>
               <w:t xml:space="preserve"> </w:t>
             </w:r>
+            <w:proofErr w:type="gramStart"/>
             <w:r>
               <w:rPr>
                 <w:rFonts w:ascii="Consolas" w:hAnsi="Consolas" w:cs="Consolas"/>
@@ -491,6 +523,7 @@
               </w:rPr>
               <w:t>0;</w:t>
             </w:r>
+            <w:proofErr w:type="gramEnd"/>
           </w:p>
           <w:p>
             <w:pPr>
@@ -597,7 +630,27 @@
                 <w:sz w:val="21"/>
                 <w:szCs w:val="21"/>
               </w:rPr>
-              <w:t xml:space="preserve">  realAge </w:t>
+              <w:t xml:space="preserve">  </w:t>
+            </w:r>
+            <w:proofErr w:type="spellStart"/>
+            <w:r>
+              <w:rPr>
+                <w:rFonts w:ascii="Consolas" w:hAnsi="Consolas" w:cs="Consolas"/>
+                <w:color w:val="FFFFFF"/>
+                <w:sz w:val="21"/>
+                <w:szCs w:val="21"/>
+              </w:rPr>
+              <w:t>realAge</w:t>
+            </w:r>
+            <w:proofErr w:type="spellEnd"/>
+            <w:r>
+              <w:rPr>
+                <w:rFonts w:ascii="Consolas" w:hAnsi="Consolas" w:cs="Consolas"/>
+                <w:color w:val="FFFFFF"/>
+                <w:sz w:val="21"/>
+                <w:szCs w:val="21"/>
+              </w:rPr>
+              <w:t xml:space="preserve"> </w:t>
             </w:r>
             <w:r>
               <w:rPr>
@@ -617,6 +670,7 @@
               </w:rPr>
               <w:t xml:space="preserve"> </w:t>
             </w:r>
+            <w:proofErr w:type="gramStart"/>
             <w:r>
               <w:rPr>
                 <w:rFonts w:ascii="Consolas" w:hAnsi="Consolas" w:cs="Consolas"/>
@@ -626,6 +680,7 @@
               </w:rPr>
               <w:t>4;</w:t>
             </w:r>
+            <w:proofErr w:type="gramEnd"/>
           </w:p>
           <w:p>
             <w:pPr>
@@ -687,7 +742,27 @@
                 <w:sz w:val="21"/>
                 <w:szCs w:val="21"/>
               </w:rPr>
-              <w:t xml:space="preserve"> dogAge </w:t>
+              <w:t xml:space="preserve"> </w:t>
+            </w:r>
+            <w:proofErr w:type="spellStart"/>
+            <w:r>
+              <w:rPr>
+                <w:rFonts w:ascii="Consolas" w:hAnsi="Consolas" w:cs="Consolas"/>
+                <w:color w:val="FFFFFF"/>
+                <w:sz w:val="21"/>
+                <w:szCs w:val="21"/>
+              </w:rPr>
+              <w:t>dogAge</w:t>
+            </w:r>
+            <w:proofErr w:type="spellEnd"/>
+            <w:r>
+              <w:rPr>
+                <w:rFonts w:ascii="Consolas" w:hAnsi="Consolas" w:cs="Consolas"/>
+                <w:color w:val="FFFFFF"/>
+                <w:sz w:val="21"/>
+                <w:szCs w:val="21"/>
+              </w:rPr>
+              <w:t xml:space="preserve"> </w:t>
             </w:r>
             <w:r>
               <w:rPr>
@@ -705,7 +780,27 @@
                 <w:sz w:val="21"/>
                 <w:szCs w:val="21"/>
               </w:rPr>
-              <w:t xml:space="preserve"> realAge </w:t>
+              <w:t xml:space="preserve"> </w:t>
+            </w:r>
+            <w:proofErr w:type="spellStart"/>
+            <w:r>
+              <w:rPr>
+                <w:rFonts w:ascii="Consolas" w:hAnsi="Consolas" w:cs="Consolas"/>
+                <w:color w:val="FFFFFF"/>
+                <w:sz w:val="21"/>
+                <w:szCs w:val="21"/>
+              </w:rPr>
+              <w:t>realAge</w:t>
+            </w:r>
+            <w:proofErr w:type="spellEnd"/>
+            <w:r>
+              <w:rPr>
+                <w:rFonts w:ascii="Consolas" w:hAnsi="Consolas" w:cs="Consolas"/>
+                <w:color w:val="FFFFFF"/>
+                <w:sz w:val="21"/>
+                <w:szCs w:val="21"/>
+              </w:rPr>
+              <w:t xml:space="preserve"> </w:t>
             </w:r>
             <w:r>
               <w:rPr>
@@ -725,6 +820,7 @@
               </w:rPr>
               <w:t xml:space="preserve"> </w:t>
             </w:r>
+            <w:proofErr w:type="gramStart"/>
             <w:r>
               <w:rPr>
                 <w:rFonts w:ascii="Consolas" w:hAnsi="Consolas" w:cs="Consolas"/>
@@ -734,6 +830,7 @@
               </w:rPr>
               <w:t>7;</w:t>
             </w:r>
+            <w:proofErr w:type="gramEnd"/>
           </w:p>
           <w:p>
             <w:pPr>
@@ -812,6 +909,7 @@
               </w:rPr>
               <w:t>${</w:t>
             </w:r>
+            <w:proofErr w:type="spellStart"/>
             <w:r>
               <w:rPr>
                 <w:rFonts w:ascii="Consolas" w:hAnsi="Consolas" w:cs="Consolas"/>
@@ -821,6 +919,7 @@
               </w:rPr>
               <w:t>dogAge</w:t>
             </w:r>
+            <w:proofErr w:type="spellEnd"/>
             <w:r>
               <w:rPr>
                 <w:rFonts w:ascii="Consolas" w:hAnsi="Consolas" w:cs="Consolas"/>
@@ -839,6 +938,7 @@
               </w:rPr>
               <w:t xml:space="preserve"> years`</w:t>
             </w:r>
+            <w:proofErr w:type="gramStart"/>
             <w:r>
               <w:rPr>
                 <w:rFonts w:ascii="Consolas" w:hAnsi="Consolas" w:cs="Consolas"/>
@@ -848,6 +948,7 @@
               </w:rPr>
               <w:t>);</w:t>
             </w:r>
+            <w:proofErr w:type="gramEnd"/>
           </w:p>
           <w:p>
             <w:pPr>
@@ -988,7 +1089,27 @@
                 <w:sz w:val="21"/>
                 <w:szCs w:val="21"/>
               </w:rPr>
-              <w:t xml:space="preserve"> firstName </w:t>
+              <w:t xml:space="preserve"> </w:t>
+            </w:r>
+            <w:proofErr w:type="spellStart"/>
+            <w:r>
+              <w:rPr>
+                <w:rFonts w:ascii="Consolas" w:hAnsi="Consolas" w:cs="Consolas"/>
+                <w:color w:val="FFFFFF"/>
+                <w:sz w:val="21"/>
+                <w:szCs w:val="21"/>
+              </w:rPr>
+              <w:t>firstName</w:t>
+            </w:r>
+            <w:proofErr w:type="spellEnd"/>
+            <w:r>
+              <w:rPr>
+                <w:rFonts w:ascii="Consolas" w:hAnsi="Consolas" w:cs="Consolas"/>
+                <w:color w:val="FFFFFF"/>
+                <w:sz w:val="21"/>
+                <w:szCs w:val="21"/>
+              </w:rPr>
+              <w:t xml:space="preserve"> </w:t>
             </w:r>
             <w:r>
               <w:rPr>
@@ -1015,7 +1136,37 @@
                 <w:sz w:val="21"/>
                 <w:szCs w:val="21"/>
               </w:rPr>
-              <w:t>'muriel!'</w:t>
+              <w:t>'</w:t>
+            </w:r>
+            <w:proofErr w:type="spellStart"/>
+            <w:r>
+              <w:rPr>
+                <w:rFonts w:ascii="Consolas" w:hAnsi="Consolas" w:cs="Consolas"/>
+                <w:color w:val="FFE083"/>
+                <w:sz w:val="21"/>
+                <w:szCs w:val="21"/>
+              </w:rPr>
+              <w:t>muriel</w:t>
+            </w:r>
+            <w:proofErr w:type="spellEnd"/>
+            <w:r>
+              <w:rPr>
+                <w:rFonts w:ascii="Consolas" w:hAnsi="Consolas" w:cs="Consolas"/>
+                <w:color w:val="FFE083"/>
+                <w:sz w:val="21"/>
+                <w:szCs w:val="21"/>
+              </w:rPr>
+              <w:t>!</w:t>
+            </w:r>
+            <w:proofErr w:type="gramStart"/>
+            <w:r>
+              <w:rPr>
+                <w:rFonts w:ascii="Consolas" w:hAnsi="Consolas" w:cs="Consolas"/>
+                <w:color w:val="FFE083"/>
+                <w:sz w:val="21"/>
+                <w:szCs w:val="21"/>
+              </w:rPr>
+              <w:t>'</w:t>
             </w:r>
             <w:r>
               <w:rPr>
@@ -1026,6 +1177,7 @@
               </w:rPr>
               <w:t>;</w:t>
             </w:r>
+            <w:proofErr w:type="gramEnd"/>
           </w:p>
           <w:p>
             <w:pPr>
@@ -1050,6 +1202,7 @@
                 <w:szCs w:val="21"/>
               </w:rPr>
             </w:pPr>
+            <w:proofErr w:type="gramStart"/>
             <w:r>
               <w:rPr>
                 <w:rFonts w:ascii="Consolas" w:hAnsi="Consolas" w:cs="Consolas"/>
@@ -1086,6 +1239,8 @@
               </w:rPr>
               <w:t>(</w:t>
             </w:r>
+            <w:proofErr w:type="spellStart"/>
+            <w:proofErr w:type="gramEnd"/>
             <w:r>
               <w:rPr>
                 <w:rFonts w:ascii="Consolas" w:hAnsi="Consolas" w:cs="Consolas"/>
@@ -1113,6 +1268,7 @@
               </w:rPr>
               <w:t>toUpperCase</w:t>
             </w:r>
+            <w:proofErr w:type="spellEnd"/>
             <w:r>
               <w:rPr>
                 <w:rFonts w:ascii="Consolas" w:hAnsi="Consolas" w:cs="Consolas"/>
@@ -1146,6 +1302,7 @@
                 <w:szCs w:val="21"/>
               </w:rPr>
             </w:pPr>
+            <w:proofErr w:type="gramStart"/>
             <w:r>
               <w:rPr>
                 <w:rFonts w:ascii="Consolas" w:hAnsi="Consolas" w:cs="Consolas"/>
@@ -1182,6 +1339,8 @@
               </w:rPr>
               <w:t>(</w:t>
             </w:r>
+            <w:proofErr w:type="spellStart"/>
+            <w:proofErr w:type="gramEnd"/>
             <w:r>
               <w:rPr>
                 <w:rFonts w:ascii="Consolas" w:hAnsi="Consolas" w:cs="Consolas"/>
@@ -1209,6 +1368,7 @@
               </w:rPr>
               <w:t>length</w:t>
             </w:r>
+            <w:proofErr w:type="spellEnd"/>
             <w:r>
               <w:rPr>
                 <w:rFonts w:ascii="Consolas" w:hAnsi="Consolas" w:cs="Consolas"/>
@@ -1328,8 +1488,20 @@
                 <w:sz w:val="21"/>
                 <w:szCs w:val="21"/>
               </w:rPr>
-              <w:t xml:space="preserve"> onOrOff</w:t>
-            </w:r>
+              <w:t xml:space="preserve"> </w:t>
+            </w:r>
+            <w:proofErr w:type="spellStart"/>
+            <w:proofErr w:type="gramStart"/>
+            <w:r>
+              <w:rPr>
+                <w:rFonts w:ascii="Consolas" w:hAnsi="Consolas" w:cs="Consolas"/>
+                <w:color w:val="FFFFFF"/>
+                <w:sz w:val="21"/>
+                <w:szCs w:val="21"/>
+              </w:rPr>
+              <w:t>onOrOff</w:t>
+            </w:r>
+            <w:proofErr w:type="spellEnd"/>
             <w:r>
               <w:rPr>
                 <w:rFonts w:ascii="Consolas" w:hAnsi="Consolas" w:cs="Consolas"/>
@@ -1339,6 +1511,7 @@
               </w:rPr>
               <w:t>;</w:t>
             </w:r>
+            <w:proofErr w:type="gramEnd"/>
           </w:p>
           <w:p>
             <w:pPr>
@@ -1372,14 +1545,25 @@
                 <w:szCs w:val="21"/>
               </w:rPr>
             </w:pPr>
-            <w:r>
-              <w:rPr>
-                <w:rFonts w:ascii="Consolas" w:hAnsi="Consolas" w:cs="Consolas"/>
-                <w:color w:val="FFFFFF"/>
-                <w:sz w:val="21"/>
-                <w:szCs w:val="21"/>
-              </w:rPr>
-              <w:t xml:space="preserve">onOrOff </w:t>
+            <w:proofErr w:type="spellStart"/>
+            <w:r>
+              <w:rPr>
+                <w:rFonts w:ascii="Consolas" w:hAnsi="Consolas" w:cs="Consolas"/>
+                <w:color w:val="FFFFFF"/>
+                <w:sz w:val="21"/>
+                <w:szCs w:val="21"/>
+              </w:rPr>
+              <w:t>onOrOff</w:t>
+            </w:r>
+            <w:proofErr w:type="spellEnd"/>
+            <w:r>
+              <w:rPr>
+                <w:rFonts w:ascii="Consolas" w:hAnsi="Consolas" w:cs="Consolas"/>
+                <w:color w:val="FFFFFF"/>
+                <w:sz w:val="21"/>
+                <w:szCs w:val="21"/>
+              </w:rPr>
+              <w:t xml:space="preserve"> </w:t>
             </w:r>
             <w:r>
               <w:rPr>
@@ -1399,6 +1583,7 @@
               </w:rPr>
               <w:t xml:space="preserve"> </w:t>
             </w:r>
+            <w:proofErr w:type="gramStart"/>
             <w:r>
               <w:rPr>
                 <w:rFonts w:ascii="Consolas" w:hAnsi="Consolas" w:cs="Consolas"/>
@@ -1408,6 +1593,7 @@
               </w:rPr>
               <w:t>1;</w:t>
             </w:r>
+            <w:proofErr w:type="gramEnd"/>
           </w:p>
           <w:p>
             <w:pPr>
@@ -1420,14 +1606,25 @@
                 <w:szCs w:val="21"/>
               </w:rPr>
             </w:pPr>
-            <w:r>
-              <w:rPr>
-                <w:rFonts w:ascii="Consolas" w:hAnsi="Consolas" w:cs="Consolas"/>
-                <w:color w:val="FFFFFF"/>
-                <w:sz w:val="21"/>
-                <w:szCs w:val="21"/>
-              </w:rPr>
-              <w:t xml:space="preserve">onOrOff </w:t>
+            <w:proofErr w:type="spellStart"/>
+            <w:r>
+              <w:rPr>
+                <w:rFonts w:ascii="Consolas" w:hAnsi="Consolas" w:cs="Consolas"/>
+                <w:color w:val="FFFFFF"/>
+                <w:sz w:val="21"/>
+                <w:szCs w:val="21"/>
+              </w:rPr>
+              <w:t>onOrOff</w:t>
+            </w:r>
+            <w:proofErr w:type="spellEnd"/>
+            <w:r>
+              <w:rPr>
+                <w:rFonts w:ascii="Consolas" w:hAnsi="Consolas" w:cs="Consolas"/>
+                <w:color w:val="FFFFFF"/>
+                <w:sz w:val="21"/>
+                <w:szCs w:val="21"/>
+              </w:rPr>
+              <w:t xml:space="preserve"> </w:t>
             </w:r>
             <w:r>
               <w:rPr>
@@ -1447,6 +1644,7 @@
               </w:rPr>
               <w:t xml:space="preserve"> </w:t>
             </w:r>
+            <w:proofErr w:type="gramStart"/>
             <w:r>
               <w:rPr>
                 <w:rFonts w:ascii="Consolas" w:hAnsi="Consolas" w:cs="Consolas"/>
@@ -1465,6 +1663,7 @@
               </w:rPr>
               <w:t>;</w:t>
             </w:r>
+            <w:proofErr w:type="gramEnd"/>
           </w:p>
           <w:p/>
         </w:tc>
@@ -1527,7 +1726,17 @@
                 <w:sz w:val="21"/>
                 <w:szCs w:val="21"/>
               </w:rPr>
-              <w:t xml:space="preserve"> guess</w:t>
+              <w:t xml:space="preserve"> </w:t>
+            </w:r>
+            <w:proofErr w:type="gramStart"/>
+            <w:r>
+              <w:rPr>
+                <w:rFonts w:ascii="Consolas" w:hAnsi="Consolas" w:cs="Consolas"/>
+                <w:color w:val="FFFFFF"/>
+                <w:sz w:val="21"/>
+                <w:szCs w:val="21"/>
+              </w:rPr>
+              <w:t>guess</w:t>
             </w:r>
             <w:r>
               <w:rPr>
@@ -1538,6 +1747,7 @@
               </w:rPr>
               <w:t>;</w:t>
             </w:r>
+            <w:proofErr w:type="gramEnd"/>
           </w:p>
           <w:p>
             <w:pPr>
@@ -1596,7 +1806,17 @@
                 <w:sz w:val="21"/>
                 <w:szCs w:val="21"/>
               </w:rPr>
-              <w:t>"red"</w:t>
+              <w:t>"red</w:t>
+            </w:r>
+            <w:proofErr w:type="gramStart"/>
+            <w:r>
+              <w:rPr>
+                <w:rFonts w:ascii="Consolas" w:hAnsi="Consolas" w:cs="Consolas"/>
+                <w:color w:val="FFE083"/>
+                <w:sz w:val="21"/>
+                <w:szCs w:val="21"/>
+              </w:rPr>
+              <w:t>"</w:t>
             </w:r>
             <w:r>
               <w:rPr>
@@ -1607,6 +1827,7 @@
               </w:rPr>
               <w:t>;</w:t>
             </w:r>
+            <w:proofErr w:type="gramEnd"/>
           </w:p>
           <w:p>
             <w:pPr>
@@ -1770,7 +1991,28 @@
                 <w:sz w:val="21"/>
                 <w:szCs w:val="21"/>
               </w:rPr>
-              <w:t xml:space="preserve"> mustBeAString </w:t>
+              <w:t xml:space="preserve"> </w:t>
+            </w:r>
+            <w:proofErr w:type="spellStart"/>
+            <w:proofErr w:type="gramStart"/>
+            <w:r>
+              <w:rPr>
+                <w:rFonts w:ascii="Consolas" w:hAnsi="Consolas" w:cs="Consolas"/>
+                <w:color w:val="FFFFFF"/>
+                <w:sz w:val="21"/>
+                <w:szCs w:val="21"/>
+              </w:rPr>
+              <w:t>mustBeAString</w:t>
+            </w:r>
+            <w:proofErr w:type="spellEnd"/>
+            <w:r>
+              <w:rPr>
+                <w:rFonts w:ascii="Consolas" w:hAnsi="Consolas" w:cs="Consolas"/>
+                <w:color w:val="FFFFFF"/>
+                <w:sz w:val="21"/>
+                <w:szCs w:val="21"/>
+              </w:rPr>
+              <w:t xml:space="preserve"> </w:t>
             </w:r>
             <w:r>
               <w:rPr>
@@ -1781,6 +2023,7 @@
               </w:rPr>
               <w:t>:</w:t>
             </w:r>
+            <w:proofErr w:type="gramEnd"/>
             <w:r>
               <w:rPr>
                 <w:rFonts w:ascii="Consolas" w:hAnsi="Consolas" w:cs="Consolas"/>
@@ -1820,14 +2063,25 @@
                 <w:szCs w:val="21"/>
               </w:rPr>
             </w:pPr>
-            <w:r>
-              <w:rPr>
-                <w:rFonts w:ascii="Consolas" w:hAnsi="Consolas" w:cs="Consolas"/>
-                <w:color w:val="FFFFFF"/>
-                <w:sz w:val="21"/>
-                <w:szCs w:val="21"/>
-              </w:rPr>
-              <w:t xml:space="preserve">mustBeAString </w:t>
+            <w:proofErr w:type="spellStart"/>
+            <w:r>
+              <w:rPr>
+                <w:rFonts w:ascii="Consolas" w:hAnsi="Consolas" w:cs="Consolas"/>
+                <w:color w:val="FFFFFF"/>
+                <w:sz w:val="21"/>
+                <w:szCs w:val="21"/>
+              </w:rPr>
+              <w:t>mustBeAString</w:t>
+            </w:r>
+            <w:proofErr w:type="spellEnd"/>
+            <w:r>
+              <w:rPr>
+                <w:rFonts w:ascii="Consolas" w:hAnsi="Consolas" w:cs="Consolas"/>
+                <w:color w:val="FFFFFF"/>
+                <w:sz w:val="21"/>
+                <w:szCs w:val="21"/>
+              </w:rPr>
+              <w:t xml:space="preserve"> </w:t>
             </w:r>
             <w:r>
               <w:rPr>
@@ -1854,7 +2108,28 @@
                 <w:sz w:val="21"/>
                 <w:szCs w:val="21"/>
               </w:rPr>
-              <w:t>'Catdog'</w:t>
+              <w:t>'</w:t>
+            </w:r>
+            <w:proofErr w:type="spellStart"/>
+            <w:r>
+              <w:rPr>
+                <w:rFonts w:ascii="Consolas" w:hAnsi="Consolas" w:cs="Consolas"/>
+                <w:color w:val="FFE083"/>
+                <w:sz w:val="21"/>
+                <w:szCs w:val="21"/>
+              </w:rPr>
+              <w:t>Catdog</w:t>
+            </w:r>
+            <w:proofErr w:type="spellEnd"/>
+            <w:proofErr w:type="gramStart"/>
+            <w:r>
+              <w:rPr>
+                <w:rFonts w:ascii="Consolas" w:hAnsi="Consolas" w:cs="Consolas"/>
+                <w:color w:val="FFE083"/>
+                <w:sz w:val="21"/>
+                <w:szCs w:val="21"/>
+              </w:rPr>
+              <w:t>'</w:t>
             </w:r>
             <w:r>
               <w:rPr>
@@ -1865,6 +2140,7 @@
               </w:rPr>
               <w:t>;</w:t>
             </w:r>
+            <w:proofErr w:type="gramEnd"/>
           </w:p>
           <w:p>
             <w:pPr>
@@ -1898,14 +2174,25 @@
                 <w:szCs w:val="21"/>
               </w:rPr>
             </w:pPr>
-            <w:r>
-              <w:rPr>
-                <w:rFonts w:ascii="Consolas" w:hAnsi="Consolas" w:cs="Consolas"/>
-                <w:color w:val="FFFFFF"/>
-                <w:sz w:val="21"/>
-                <w:szCs w:val="21"/>
-              </w:rPr>
-              <w:t xml:space="preserve">mustBeAString </w:t>
+            <w:proofErr w:type="spellStart"/>
+            <w:r>
+              <w:rPr>
+                <w:rFonts w:ascii="Consolas" w:hAnsi="Consolas" w:cs="Consolas"/>
+                <w:color w:val="FFFFFF"/>
+                <w:sz w:val="21"/>
+                <w:szCs w:val="21"/>
+              </w:rPr>
+              <w:t>mustBeAString</w:t>
+            </w:r>
+            <w:proofErr w:type="spellEnd"/>
+            <w:r>
+              <w:rPr>
+                <w:rFonts w:ascii="Consolas" w:hAnsi="Consolas" w:cs="Consolas"/>
+                <w:color w:val="FFFFFF"/>
+                <w:sz w:val="21"/>
+                <w:szCs w:val="21"/>
+              </w:rPr>
+              <w:t xml:space="preserve"> </w:t>
             </w:r>
             <w:r>
               <w:rPr>
@@ -1925,6 +2212,7 @@
               </w:rPr>
               <w:t xml:space="preserve"> </w:t>
             </w:r>
+            <w:proofErr w:type="gramStart"/>
             <w:r>
               <w:rPr>
                 <w:rFonts w:ascii="Consolas" w:hAnsi="Consolas" w:cs="Consolas"/>
@@ -1934,6 +2222,7 @@
               </w:rPr>
               <w:t>1337;</w:t>
             </w:r>
+            <w:proofErr w:type="gramEnd"/>
           </w:p>
           <w:p>
             <w:pPr>
@@ -1969,6 +2258,504 @@
         </w:rPr>
       </w:pPr>
     </w:p>
+    <w:p>
+      <w:pPr>
+        <w:rPr>
+          <w:sz w:val="28"/>
+          <w:szCs w:val="28"/>
+        </w:rPr>
+      </w:pPr>
+      <w:r>
+        <w:rPr>
+          <w:sz w:val="28"/>
+          <w:szCs w:val="28"/>
+        </w:rPr>
+        <w:lastRenderedPageBreak/>
+        <w:t>Exercise</w:t>
+      </w:r>
+    </w:p>
+    <w:p>
+      <w:pPr>
+        <w:rPr>
+          <w:sz w:val="28"/>
+          <w:szCs w:val="28"/>
+        </w:rPr>
+      </w:pPr>
+    </w:p>
+    <w:tbl>
+      <w:tblPr>
+        <w:tblStyle w:val="TableGrid"/>
+        <w:tblW w:w="0" w:type="auto"/>
+        <w:tblLook w:val="04A0" w:firstRow="1" w:lastRow="0" w:firstColumn="1" w:lastColumn="0" w:noHBand="0" w:noVBand="1"/>
+      </w:tblPr>
+      <w:tblGrid>
+        <w:gridCol w:w="9350"/>
+      </w:tblGrid>
+      <w:tr>
+        <w:tc>
+          <w:tcPr>
+            <w:tcW w:w="9350" w:type="dxa"/>
+          </w:tcPr>
+          <w:p>
+            <w:pPr>
+              <w:shd w:val="clear" w:color="auto" w:fill="1E1E1E"/>
+              <w:spacing w:line="330" w:lineRule="atLeast"/>
+              <w:rPr>
+                <w:rFonts w:ascii="Consolas" w:hAnsi="Consolas" w:cs="Consolas"/>
+                <w:color w:val="FFFFFF"/>
+                <w:sz w:val="21"/>
+                <w:szCs w:val="21"/>
+              </w:rPr>
+            </w:pPr>
+            <w:r>
+              <w:rPr>
+                <w:rFonts w:ascii="Consolas" w:hAnsi="Consolas" w:cs="Consolas"/>
+                <w:color w:val="B3CCFF"/>
+                <w:sz w:val="21"/>
+                <w:szCs w:val="21"/>
+              </w:rPr>
+              <w:t>let</w:t>
+            </w:r>
+            <w:r>
+              <w:rPr>
+                <w:rFonts w:ascii="Consolas" w:hAnsi="Consolas" w:cs="Consolas"/>
+                <w:color w:val="FFFFFF"/>
+                <w:sz w:val="21"/>
+                <w:szCs w:val="21"/>
+              </w:rPr>
+              <w:t xml:space="preserve"> </w:t>
+            </w:r>
+            <w:proofErr w:type="spellStart"/>
+            <w:r>
+              <w:rPr>
+                <w:rFonts w:ascii="Consolas" w:hAnsi="Consolas" w:cs="Consolas"/>
+                <w:color w:val="FFFFFF"/>
+                <w:sz w:val="21"/>
+                <w:szCs w:val="21"/>
+              </w:rPr>
+              <w:t>phoneNumber</w:t>
+            </w:r>
+            <w:proofErr w:type="spellEnd"/>
+            <w:r>
+              <w:rPr>
+                <w:rFonts w:ascii="Consolas" w:hAnsi="Consolas" w:cs="Consolas"/>
+                <w:color w:val="E85D7F"/>
+                <w:sz w:val="21"/>
+                <w:szCs w:val="21"/>
+              </w:rPr>
+              <w:t>:</w:t>
+            </w:r>
+            <w:r>
+              <w:rPr>
+                <w:rFonts w:ascii="Consolas" w:hAnsi="Consolas" w:cs="Consolas"/>
+                <w:color w:val="FFFFFF"/>
+                <w:sz w:val="21"/>
+                <w:szCs w:val="21"/>
+              </w:rPr>
+              <w:t xml:space="preserve"> </w:t>
+            </w:r>
+            <w:proofErr w:type="gramStart"/>
+            <w:r>
+              <w:rPr>
+                <w:rFonts w:ascii="Consolas" w:hAnsi="Consolas" w:cs="Consolas"/>
+                <w:color w:val="B3CCFF"/>
+                <w:sz w:val="21"/>
+                <w:szCs w:val="21"/>
+              </w:rPr>
+              <w:t>string</w:t>
+            </w:r>
+            <w:r>
+              <w:rPr>
+                <w:rFonts w:ascii="Consolas" w:hAnsi="Consolas" w:cs="Consolas"/>
+                <w:color w:val="E85D7F"/>
+                <w:sz w:val="21"/>
+                <w:szCs w:val="21"/>
+              </w:rPr>
+              <w:t>;</w:t>
+            </w:r>
+            <w:proofErr w:type="gramEnd"/>
+          </w:p>
+          <w:p>
+            <w:pPr>
+              <w:shd w:val="clear" w:color="auto" w:fill="1E1E1E"/>
+              <w:spacing w:line="330" w:lineRule="atLeast"/>
+              <w:rPr>
+                <w:rFonts w:ascii="Consolas" w:hAnsi="Consolas" w:cs="Consolas"/>
+                <w:color w:val="FFFFFF"/>
+                <w:sz w:val="21"/>
+                <w:szCs w:val="21"/>
+              </w:rPr>
+            </w:pPr>
+          </w:p>
+          <w:p>
+            <w:pPr>
+              <w:shd w:val="clear" w:color="auto" w:fill="1E1E1E"/>
+              <w:spacing w:line="330" w:lineRule="atLeast"/>
+              <w:rPr>
+                <w:rFonts w:ascii="Consolas" w:hAnsi="Consolas" w:cs="Consolas"/>
+                <w:color w:val="FFFFFF"/>
+                <w:sz w:val="21"/>
+                <w:szCs w:val="21"/>
+              </w:rPr>
+            </w:pPr>
+            <w:r>
+              <w:rPr>
+                <w:rFonts w:ascii="Consolas" w:hAnsi="Consolas" w:cs="Consolas"/>
+                <w:color w:val="B3CCFF"/>
+                <w:sz w:val="21"/>
+                <w:szCs w:val="21"/>
+              </w:rPr>
+              <w:t>if</w:t>
+            </w:r>
+            <w:r>
+              <w:rPr>
+                <w:rFonts w:ascii="Consolas" w:hAnsi="Consolas" w:cs="Consolas"/>
+                <w:color w:val="FFFFFF"/>
+                <w:sz w:val="21"/>
+                <w:szCs w:val="21"/>
+              </w:rPr>
+              <w:t xml:space="preserve"> </w:t>
+            </w:r>
+            <w:r>
+              <w:rPr>
+                <w:rFonts w:ascii="Consolas" w:hAnsi="Consolas" w:cs="Consolas"/>
+                <w:color w:val="E85D7F"/>
+                <w:sz w:val="21"/>
+                <w:szCs w:val="21"/>
+              </w:rPr>
+              <w:t>(</w:t>
+            </w:r>
+            <w:proofErr w:type="spellStart"/>
+            <w:r>
+              <w:rPr>
+                <w:rFonts w:ascii="Consolas" w:hAnsi="Consolas" w:cs="Consolas"/>
+                <w:color w:val="E85D7F"/>
+                <w:sz w:val="21"/>
+                <w:szCs w:val="21"/>
+              </w:rPr>
+              <w:t>Math.</w:t>
+            </w:r>
+            <w:r>
+              <w:rPr>
+                <w:rFonts w:ascii="Consolas" w:hAnsi="Consolas" w:cs="Consolas"/>
+                <w:color w:val="FFFFFF"/>
+                <w:sz w:val="21"/>
+                <w:szCs w:val="21"/>
+              </w:rPr>
+              <w:t>random</w:t>
+            </w:r>
+            <w:proofErr w:type="spellEnd"/>
+            <w:r>
+              <w:rPr>
+                <w:rFonts w:ascii="Consolas" w:hAnsi="Consolas" w:cs="Consolas"/>
+                <w:color w:val="E85D7F"/>
+                <w:sz w:val="21"/>
+                <w:szCs w:val="21"/>
+              </w:rPr>
+              <w:t>()</w:t>
+            </w:r>
+            <w:r>
+              <w:rPr>
+                <w:rFonts w:ascii="Consolas" w:hAnsi="Consolas" w:cs="Consolas"/>
+                <w:color w:val="FFFFFF"/>
+                <w:sz w:val="21"/>
+                <w:szCs w:val="21"/>
+              </w:rPr>
+              <w:t xml:space="preserve"> </w:t>
+            </w:r>
+            <w:r>
+              <w:rPr>
+                <w:rFonts w:ascii="Consolas" w:hAnsi="Consolas" w:cs="Consolas"/>
+                <w:color w:val="E85D7F"/>
+                <w:sz w:val="21"/>
+                <w:szCs w:val="21"/>
+              </w:rPr>
+              <w:t>&gt;</w:t>
+            </w:r>
+            <w:r>
+              <w:rPr>
+                <w:rFonts w:ascii="Consolas" w:hAnsi="Consolas" w:cs="Consolas"/>
+                <w:color w:val="FFFFFF"/>
+                <w:sz w:val="21"/>
+                <w:szCs w:val="21"/>
+              </w:rPr>
+              <w:t xml:space="preserve"> </w:t>
+            </w:r>
+            <w:r>
+              <w:rPr>
+                <w:rFonts w:ascii="Consolas" w:hAnsi="Consolas" w:cs="Consolas"/>
+                <w:color w:val="E85D7F"/>
+                <w:sz w:val="21"/>
+                <w:szCs w:val="21"/>
+              </w:rPr>
+              <w:t>0.5)</w:t>
+            </w:r>
+            <w:r>
+              <w:rPr>
+                <w:rFonts w:ascii="Consolas" w:hAnsi="Consolas" w:cs="Consolas"/>
+                <w:color w:val="FFFFFF"/>
+                <w:sz w:val="21"/>
+                <w:szCs w:val="21"/>
+              </w:rPr>
+              <w:t xml:space="preserve"> </w:t>
+            </w:r>
+            <w:r>
+              <w:rPr>
+                <w:rFonts w:ascii="Consolas" w:hAnsi="Consolas" w:cs="Consolas"/>
+                <w:color w:val="E85D7F"/>
+                <w:sz w:val="21"/>
+                <w:szCs w:val="21"/>
+              </w:rPr>
+              <w:t>{</w:t>
+            </w:r>
+          </w:p>
+          <w:p>
+            <w:pPr>
+              <w:shd w:val="clear" w:color="auto" w:fill="1E1E1E"/>
+              <w:spacing w:line="330" w:lineRule="atLeast"/>
+              <w:rPr>
+                <w:rFonts w:ascii="Consolas" w:hAnsi="Consolas" w:cs="Consolas"/>
+                <w:color w:val="FFFFFF"/>
+                <w:sz w:val="21"/>
+                <w:szCs w:val="21"/>
+              </w:rPr>
+            </w:pPr>
+            <w:r>
+              <w:rPr>
+                <w:rFonts w:ascii="Consolas" w:hAnsi="Consolas" w:cs="Consolas"/>
+                <w:color w:val="FFFFFF"/>
+                <w:sz w:val="21"/>
+                <w:szCs w:val="21"/>
+              </w:rPr>
+              <w:t xml:space="preserve">  </w:t>
+            </w:r>
+            <w:proofErr w:type="spellStart"/>
+            <w:r>
+              <w:rPr>
+                <w:rFonts w:ascii="Consolas" w:hAnsi="Consolas" w:cs="Consolas"/>
+                <w:color w:val="FFFFFF"/>
+                <w:sz w:val="21"/>
+                <w:szCs w:val="21"/>
+              </w:rPr>
+              <w:t>phoneNumber</w:t>
+            </w:r>
+            <w:proofErr w:type="spellEnd"/>
+            <w:r>
+              <w:rPr>
+                <w:rFonts w:ascii="Consolas" w:hAnsi="Consolas" w:cs="Consolas"/>
+                <w:color w:val="FFFFFF"/>
+                <w:sz w:val="21"/>
+                <w:szCs w:val="21"/>
+              </w:rPr>
+              <w:t xml:space="preserve"> </w:t>
+            </w:r>
+            <w:r>
+              <w:rPr>
+                <w:rFonts w:ascii="Consolas" w:hAnsi="Consolas" w:cs="Consolas"/>
+                <w:color w:val="E85D7F"/>
+                <w:sz w:val="21"/>
+                <w:szCs w:val="21"/>
+              </w:rPr>
+              <w:t>=</w:t>
+            </w:r>
+            <w:r>
+              <w:rPr>
+                <w:rFonts w:ascii="Consolas" w:hAnsi="Consolas" w:cs="Consolas"/>
+                <w:color w:val="FFFFFF"/>
+                <w:sz w:val="21"/>
+                <w:szCs w:val="21"/>
+              </w:rPr>
+              <w:t xml:space="preserve"> </w:t>
+            </w:r>
+            <w:r>
+              <w:rPr>
+                <w:rFonts w:ascii="Consolas" w:hAnsi="Consolas" w:cs="Consolas"/>
+                <w:color w:val="FFE083"/>
+                <w:sz w:val="21"/>
+                <w:szCs w:val="21"/>
+              </w:rPr>
+              <w:t>'+61770102062</w:t>
+            </w:r>
+            <w:proofErr w:type="gramStart"/>
+            <w:r>
+              <w:rPr>
+                <w:rFonts w:ascii="Consolas" w:hAnsi="Consolas" w:cs="Consolas"/>
+                <w:color w:val="FFE083"/>
+                <w:sz w:val="21"/>
+                <w:szCs w:val="21"/>
+              </w:rPr>
+              <w:t>'</w:t>
+            </w:r>
+            <w:r>
+              <w:rPr>
+                <w:rFonts w:ascii="Consolas" w:hAnsi="Consolas" w:cs="Consolas"/>
+                <w:color w:val="E85D7F"/>
+                <w:sz w:val="21"/>
+                <w:szCs w:val="21"/>
+              </w:rPr>
+              <w:t>;</w:t>
+            </w:r>
+            <w:proofErr w:type="gramEnd"/>
+          </w:p>
+          <w:p>
+            <w:pPr>
+              <w:shd w:val="clear" w:color="auto" w:fill="1E1E1E"/>
+              <w:spacing w:line="330" w:lineRule="atLeast"/>
+              <w:rPr>
+                <w:rFonts w:ascii="Consolas" w:hAnsi="Consolas" w:cs="Consolas"/>
+                <w:color w:val="FFFFFF"/>
+                <w:sz w:val="21"/>
+                <w:szCs w:val="21"/>
+              </w:rPr>
+            </w:pPr>
+            <w:r>
+              <w:rPr>
+                <w:rFonts w:ascii="Consolas" w:hAnsi="Consolas" w:cs="Consolas"/>
+                <w:color w:val="E85D7F"/>
+                <w:sz w:val="21"/>
+                <w:szCs w:val="21"/>
+              </w:rPr>
+              <w:t>}</w:t>
+            </w:r>
+            <w:r>
+              <w:rPr>
+                <w:rFonts w:ascii="Consolas" w:hAnsi="Consolas" w:cs="Consolas"/>
+                <w:color w:val="FFFFFF"/>
+                <w:sz w:val="21"/>
+                <w:szCs w:val="21"/>
+              </w:rPr>
+              <w:t xml:space="preserve"> </w:t>
+            </w:r>
+            <w:r>
+              <w:rPr>
+                <w:rFonts w:ascii="Consolas" w:hAnsi="Consolas" w:cs="Consolas"/>
+                <w:color w:val="B3CCFF"/>
+                <w:sz w:val="21"/>
+                <w:szCs w:val="21"/>
+              </w:rPr>
+              <w:t>else</w:t>
+            </w:r>
+            <w:r>
+              <w:rPr>
+                <w:rFonts w:ascii="Consolas" w:hAnsi="Consolas" w:cs="Consolas"/>
+                <w:color w:val="FFFFFF"/>
+                <w:sz w:val="21"/>
+                <w:szCs w:val="21"/>
+              </w:rPr>
+              <w:t xml:space="preserve"> </w:t>
+            </w:r>
+            <w:r>
+              <w:rPr>
+                <w:rFonts w:ascii="Consolas" w:hAnsi="Consolas" w:cs="Consolas"/>
+                <w:color w:val="E85D7F"/>
+                <w:sz w:val="21"/>
+                <w:szCs w:val="21"/>
+              </w:rPr>
+              <w:t>{</w:t>
+            </w:r>
+          </w:p>
+          <w:p>
+            <w:pPr>
+              <w:shd w:val="clear" w:color="auto" w:fill="1E1E1E"/>
+              <w:spacing w:line="330" w:lineRule="atLeast"/>
+              <w:rPr>
+                <w:rFonts w:ascii="Consolas" w:hAnsi="Consolas" w:cs="Consolas"/>
+                <w:color w:val="FFFFFF"/>
+                <w:sz w:val="21"/>
+                <w:szCs w:val="21"/>
+              </w:rPr>
+            </w:pPr>
+            <w:r>
+              <w:rPr>
+                <w:rFonts w:ascii="Consolas" w:hAnsi="Consolas" w:cs="Consolas"/>
+                <w:color w:val="FFFFFF"/>
+                <w:sz w:val="21"/>
+                <w:szCs w:val="21"/>
+              </w:rPr>
+              <w:t xml:space="preserve">  </w:t>
+            </w:r>
+            <w:proofErr w:type="spellStart"/>
+            <w:r>
+              <w:rPr>
+                <w:rFonts w:ascii="Consolas" w:hAnsi="Consolas" w:cs="Consolas"/>
+                <w:color w:val="FFFFFF"/>
+                <w:sz w:val="21"/>
+                <w:szCs w:val="21"/>
+              </w:rPr>
+              <w:t>phoneNumber</w:t>
+            </w:r>
+            <w:proofErr w:type="spellEnd"/>
+            <w:r>
+              <w:rPr>
+                <w:rFonts w:ascii="Consolas" w:hAnsi="Consolas" w:cs="Consolas"/>
+                <w:color w:val="FFFFFF"/>
+                <w:sz w:val="21"/>
+                <w:szCs w:val="21"/>
+              </w:rPr>
+              <w:t xml:space="preserve"> </w:t>
+            </w:r>
+            <w:r>
+              <w:rPr>
+                <w:rFonts w:ascii="Consolas" w:hAnsi="Consolas" w:cs="Consolas"/>
+                <w:color w:val="E85D7F"/>
+                <w:sz w:val="21"/>
+                <w:szCs w:val="21"/>
+              </w:rPr>
+              <w:t>=</w:t>
+            </w:r>
+            <w:r>
+              <w:rPr>
+                <w:rFonts w:ascii="Consolas" w:hAnsi="Consolas" w:cs="Consolas"/>
+                <w:color w:val="FFFFFF"/>
+                <w:sz w:val="21"/>
+                <w:szCs w:val="21"/>
+              </w:rPr>
+              <w:t xml:space="preserve"> </w:t>
+            </w:r>
+            <w:proofErr w:type="gramStart"/>
+            <w:r>
+              <w:rPr>
+                <w:rFonts w:ascii="Consolas" w:hAnsi="Consolas" w:cs="Consolas"/>
+                <w:color w:val="E85D7F"/>
+                <w:sz w:val="21"/>
+                <w:szCs w:val="21"/>
+              </w:rPr>
+              <w:t>7167762323;</w:t>
+            </w:r>
+            <w:proofErr w:type="gramEnd"/>
+          </w:p>
+          <w:p>
+            <w:pPr>
+              <w:shd w:val="clear" w:color="auto" w:fill="1E1E1E"/>
+              <w:spacing w:line="330" w:lineRule="atLeast"/>
+              <w:rPr>
+                <w:rFonts w:ascii="Consolas" w:hAnsi="Consolas" w:cs="Consolas"/>
+                <w:color w:val="FFFFFF"/>
+                <w:sz w:val="21"/>
+                <w:szCs w:val="21"/>
+              </w:rPr>
+            </w:pPr>
+            <w:r>
+              <w:rPr>
+                <w:rFonts w:ascii="Consolas" w:hAnsi="Consolas" w:cs="Consolas"/>
+                <w:color w:val="E85D7F"/>
+                <w:sz w:val="21"/>
+                <w:szCs w:val="21"/>
+              </w:rPr>
+              <w:t>}</w:t>
+            </w:r>
+          </w:p>
+          <w:p>
+            <w:pPr>
+              <w:rPr>
+                <w:sz w:val="28"/>
+                <w:szCs w:val="28"/>
+              </w:rPr>
+            </w:pPr>
+          </w:p>
+        </w:tc>
+      </w:tr>
+    </w:tbl>
     <w:p>
       <w:pPr>
         <w:rPr>

</xml_diff>

<commit_message>
feat: Add progress #9 'Learn Typescript'
</commit_message>
<xml_diff>
--- a/learn-typescript/Chatper 1 - Types.docx
+++ b/learn-typescript/Chatper 1 - Types.docx
@@ -2712,15 +2712,33 @@
               </w:rPr>
               <w:t xml:space="preserve"> </w:t>
             </w:r>
+            <w:r>
+              <w:rPr>
+                <w:rFonts w:ascii="Consolas" w:hAnsi="Consolas" w:cs="Consolas"/>
+                <w:color w:val="FFE083"/>
+                <w:sz w:val="21"/>
+                <w:szCs w:val="21"/>
+              </w:rPr>
+              <w:t>'7167762323</w:t>
+            </w:r>
             <w:proofErr w:type="gramStart"/>
             <w:r>
               <w:rPr>
                 <w:rFonts w:ascii="Consolas" w:hAnsi="Consolas" w:cs="Consolas"/>
-                <w:color w:val="E85D7F"/>
-                <w:sz w:val="21"/>
-                <w:szCs w:val="21"/>
-              </w:rPr>
-              <w:t>7167762323;</w:t>
+                <w:color w:val="FFE083"/>
+                <w:sz w:val="21"/>
+                <w:szCs w:val="21"/>
+              </w:rPr>
+              <w:t>'</w:t>
+            </w:r>
+            <w:r>
+              <w:rPr>
+                <w:rFonts w:ascii="Consolas" w:hAnsi="Consolas" w:cs="Consolas"/>
+                <w:color w:val="E85D7F"/>
+                <w:sz w:val="21"/>
+                <w:szCs w:val="21"/>
+              </w:rPr>
+              <w:t>;</w:t>
             </w:r>
             <w:proofErr w:type="gramEnd"/>
           </w:p>
@@ -2762,6 +2780,38 @@
           <w:sz w:val="28"/>
           <w:szCs w:val="28"/>
         </w:rPr>
+      </w:pPr>
+    </w:p>
+    <w:p>
+      <w:pPr>
+        <w:rPr>
+          <w:sz w:val="28"/>
+          <w:szCs w:val="28"/>
+        </w:rPr>
+      </w:pPr>
+      <w:r>
+        <w:rPr>
+          <w:sz w:val="28"/>
+          <w:szCs w:val="28"/>
+        </w:rPr>
+        <w:t>Quiz</w:t>
+      </w:r>
+    </w:p>
+    <w:p>
+      <w:pPr>
+        <w:rPr>
+          <w:sz w:val="28"/>
+          <w:szCs w:val="28"/>
+        </w:rPr>
+      </w:pPr>
+    </w:p>
+    <w:p>
+      <w:pPr>
+        <w:pStyle w:val="ListParagraph"/>
+        <w:numPr>
+          <w:ilvl w:val="0"/>
+          <w:numId w:val="5"/>
+        </w:numPr>
       </w:pPr>
     </w:p>
     <w:sectPr>
@@ -2868,9 +2918,9 @@
   <w:abstractNum w:abstractNumId="1" w15:restartNumberingAfterBreak="0">
     <w:nsid w:val="178D2C94"/>
     <w:multiLevelType w:val="hybridMultilevel"/>
-    <w:tmpl w:val="CD5CCE8A"/>
+    <w:tmpl w:val="9BA0C20E"/>
     <w:lvl w:ilvl="0" w:tplc="04090011">
-      <w:start w:val="3"/>
+      <w:start w:val="1"/>
       <w:numFmt w:val="decimal"/>
       <w:lvlText w:val="%1)"/>
       <w:lvlJc w:val="left"/>
@@ -2955,6 +3005,95 @@
     </w:lvl>
   </w:abstractNum>
   <w:abstractNum w:abstractNumId="2" w15:restartNumberingAfterBreak="0">
+    <w:nsid w:val="1C5B7B9C"/>
+    <w:multiLevelType w:val="hybridMultilevel"/>
+    <w:tmpl w:val="9BA0C20E"/>
+    <w:lvl w:ilvl="0" w:tplc="04090011">
+      <w:start w:val="1"/>
+      <w:numFmt w:val="decimal"/>
+      <w:lvlText w:val="%1)"/>
+      <w:lvlJc w:val="left"/>
+      <w:pPr>
+        <w:ind w:left="720" w:hanging="360"/>
+      </w:pPr>
+      <w:rPr>
+        <w:rFonts w:hint="default"/>
+      </w:rPr>
+    </w:lvl>
+    <w:lvl w:ilvl="1" w:tplc="04090019">
+      <w:start w:val="1"/>
+      <w:numFmt w:val="lowerLetter"/>
+      <w:lvlText w:val="%2."/>
+      <w:lvlJc w:val="left"/>
+      <w:pPr>
+        <w:ind w:left="1440" w:hanging="360"/>
+      </w:pPr>
+    </w:lvl>
+    <w:lvl w:ilvl="2" w:tplc="0409001B">
+      <w:start w:val="1"/>
+      <w:numFmt w:val="lowerRoman"/>
+      <w:lvlText w:val="%3."/>
+      <w:lvlJc w:val="right"/>
+      <w:pPr>
+        <w:ind w:left="2160" w:hanging="180"/>
+      </w:pPr>
+    </w:lvl>
+    <w:lvl w:ilvl="3" w:tplc="0409000F" w:tentative="1">
+      <w:start w:val="1"/>
+      <w:numFmt w:val="decimal"/>
+      <w:lvlText w:val="%4."/>
+      <w:lvlJc w:val="left"/>
+      <w:pPr>
+        <w:ind w:left="2880" w:hanging="360"/>
+      </w:pPr>
+    </w:lvl>
+    <w:lvl w:ilvl="4" w:tplc="04090019" w:tentative="1">
+      <w:start w:val="1"/>
+      <w:numFmt w:val="lowerLetter"/>
+      <w:lvlText w:val="%5."/>
+      <w:lvlJc w:val="left"/>
+      <w:pPr>
+        <w:ind w:left="3600" w:hanging="360"/>
+      </w:pPr>
+    </w:lvl>
+    <w:lvl w:ilvl="5" w:tplc="0409001B" w:tentative="1">
+      <w:start w:val="1"/>
+      <w:numFmt w:val="lowerRoman"/>
+      <w:lvlText w:val="%6."/>
+      <w:lvlJc w:val="right"/>
+      <w:pPr>
+        <w:ind w:left="4320" w:hanging="180"/>
+      </w:pPr>
+    </w:lvl>
+    <w:lvl w:ilvl="6" w:tplc="0409000F" w:tentative="1">
+      <w:start w:val="1"/>
+      <w:numFmt w:val="decimal"/>
+      <w:lvlText w:val="%7."/>
+      <w:lvlJc w:val="left"/>
+      <w:pPr>
+        <w:ind w:left="5040" w:hanging="360"/>
+      </w:pPr>
+    </w:lvl>
+    <w:lvl w:ilvl="7" w:tplc="04090019" w:tentative="1">
+      <w:start w:val="1"/>
+      <w:numFmt w:val="lowerLetter"/>
+      <w:lvlText w:val="%8."/>
+      <w:lvlJc w:val="left"/>
+      <w:pPr>
+        <w:ind w:left="5760" w:hanging="360"/>
+      </w:pPr>
+    </w:lvl>
+    <w:lvl w:ilvl="8" w:tplc="0409001B" w:tentative="1">
+      <w:start w:val="1"/>
+      <w:numFmt w:val="lowerRoman"/>
+      <w:lvlText w:val="%9."/>
+      <w:lvlJc w:val="right"/>
+      <w:pPr>
+        <w:ind w:left="6480" w:hanging="180"/>
+      </w:pPr>
+    </w:lvl>
+  </w:abstractNum>
+  <w:abstractNum w:abstractNumId="3" w15:restartNumberingAfterBreak="0">
     <w:nsid w:val="50B62252"/>
     <w:multiLevelType w:val="hybridMultilevel"/>
     <w:tmpl w:val="8FF4F71E"/>
@@ -3043,7 +3182,7 @@
       </w:pPr>
     </w:lvl>
   </w:abstractNum>
-  <w:abstractNum w:abstractNumId="3" w15:restartNumberingAfterBreak="0">
+  <w:abstractNum w:abstractNumId="4" w15:restartNumberingAfterBreak="0">
     <w:nsid w:val="7BD61A18"/>
     <w:multiLevelType w:val="hybridMultilevel"/>
     <w:tmpl w:val="4FA834D6"/>
@@ -3139,9 +3278,12 @@
     <w:abstractNumId w:val="1"/>
   </w:num>
   <w:num w:numId="3">
+    <w:abstractNumId w:val="4"/>
+  </w:num>
+  <w:num w:numId="4">
     <w:abstractNumId w:val="3"/>
   </w:num>
-  <w:num w:numId="4">
+  <w:num w:numId="5">
     <w:abstractNumId w:val="2"/>
   </w:num>
 </w:numbering>

</xml_diff>

<commit_message>
feat: Add progress #10 'Learn Typescript'
</commit_message>
<xml_diff>
--- a/learn-typescript/Chatper 1 - Types.docx
+++ b/learn-typescript/Chatper 1 - Types.docx
@@ -2603,7 +2603,7 @@
               <w:spacing w:line="330" w:lineRule="atLeast"/>
               <w:rPr>
                 <w:rFonts w:ascii="Consolas" w:hAnsi="Consolas" w:cs="Consolas"/>
-                <w:color w:val="FFFFFF"/>
+                <w:color w:val="E85D7F"/>
                 <w:sz w:val="21"/>
                 <w:szCs w:val="21"/>
               </w:rPr>
@@ -2617,6 +2617,30 @@
               </w:rPr>
               <w:t>}</w:t>
             </w:r>
+          </w:p>
+          <w:p>
+            <w:pPr>
+              <w:shd w:val="clear" w:color="auto" w:fill="1E1E1E"/>
+              <w:spacing w:line="330" w:lineRule="atLeast"/>
+              <w:rPr>
+                <w:rFonts w:ascii="Consolas" w:hAnsi="Consolas" w:cs="Consolas"/>
+                <w:color w:val="E85D7F"/>
+                <w:sz w:val="21"/>
+                <w:szCs w:val="21"/>
+              </w:rPr>
+            </w:pPr>
+          </w:p>
+          <w:p>
+            <w:pPr>
+              <w:shd w:val="clear" w:color="auto" w:fill="1E1E1E"/>
+              <w:spacing w:line="330" w:lineRule="atLeast"/>
+              <w:rPr>
+                <w:rFonts w:ascii="Consolas" w:hAnsi="Consolas" w:cs="Consolas"/>
+                <w:color w:val="FFFFFF"/>
+                <w:sz w:val="21"/>
+                <w:szCs w:val="21"/>
+              </w:rPr>
+            </w:pPr>
             <w:r>
               <w:rPr>
                 <w:rFonts w:ascii="Consolas" w:hAnsi="Consolas" w:cs="Consolas"/>
@@ -2748,7 +2772,7 @@
               <w:spacing w:line="330" w:lineRule="atLeast"/>
               <w:rPr>
                 <w:rFonts w:ascii="Consolas" w:hAnsi="Consolas" w:cs="Consolas"/>
-                <w:color w:val="FFFFFF"/>
+                <w:color w:val="E85D7F"/>
                 <w:sz w:val="21"/>
                 <w:szCs w:val="21"/>
               </w:rPr>
@@ -2762,6 +2786,18 @@
               </w:rPr>
               <w:t>}</w:t>
             </w:r>
+          </w:p>
+          <w:p>
+            <w:pPr>
+              <w:shd w:val="clear" w:color="auto" w:fill="1E1E1E"/>
+              <w:spacing w:line="330" w:lineRule="atLeast"/>
+              <w:rPr>
+                <w:rFonts w:ascii="Consolas" w:hAnsi="Consolas" w:cs="Consolas"/>
+                <w:color w:val="FFFFFF"/>
+                <w:sz w:val="21"/>
+                <w:szCs w:val="21"/>
+              </w:rPr>
+            </w:pPr>
           </w:p>
           <w:p>
             <w:pPr>
@@ -2813,6 +2849,69 @@
           <w:numId w:val="5"/>
         </w:numPr>
       </w:pPr>
+      <w:r>
+        <w:rPr>
+          <w:rFonts w:ascii="AppleSystemUIFont" w:hAnsi="AppleSystemUIFont" w:cs="AppleSystemUIFont"/>
+          <w:lang w:val="en-US"/>
+        </w:rPr>
+        <w:t>When declaring a variable with an initial value in TypeScript, the variable can never be reassigned a value of a different data type.</w:t>
+      </w:r>
+      <w:r>
+        <w:rPr>
+          <w:rFonts w:ascii="AppleSystemUIFont" w:hAnsi="AppleSystemUIFont" w:cs="AppleSystemUIFont"/>
+          <w:lang w:val="en-US"/>
+        </w:rPr>
+        <w:br/>
+      </w:r>
+      <w:r>
+        <w:rPr>
+          <w:rFonts w:ascii="AppleSystemUIFont" w:hAnsi="AppleSystemUIFont" w:cs="AppleSystemUIFont"/>
+          <w:lang w:val="en-US"/>
+        </w:rPr>
+        <w:br/>
+      </w:r>
+      <w:r>
+        <w:rPr>
+          <w:rFonts w:ascii="AppleSystemUIFont" w:hAnsi="AppleSystemUIFont" w:cs="AppleSystemUIFont"/>
+          <w:lang w:val="en-US"/>
+        </w:rPr>
+        <w:t>Which line of code will cause an error in TypeScript:</w:t>
+      </w:r>
+    </w:p>
+    <w:p/>
+    <w:p>
+      <w:pPr>
+        <w:pStyle w:val="ListParagraph"/>
+        <w:numPr>
+          <w:ilvl w:val="1"/>
+          <w:numId w:val="5"/>
+        </w:numPr>
+      </w:pPr>
+      <w:proofErr w:type="spellStart"/>
+      <w:r>
+        <w:rPr>
+          <w:rFonts w:ascii="AppleSystemUIFont" w:hAnsi="AppleSystemUIFont" w:cs="AppleSystemUIFont"/>
+          <w:lang w:val="en-US"/>
+        </w:rPr>
+        <w:t>isHungry</w:t>
+      </w:r>
+      <w:proofErr w:type="spellEnd"/>
+      <w:r>
+        <w:rPr>
+          <w:rFonts w:ascii="AppleSystemUIFont" w:hAnsi="AppleSystemUIFont" w:cs="AppleSystemUIFont"/>
+          <w:lang w:val="en-US"/>
+        </w:rPr>
+        <w:t xml:space="preserve"> = ‘yes</w:t>
+      </w:r>
+      <w:proofErr w:type="gramStart"/>
+      <w:r>
+        <w:rPr>
+          <w:rFonts w:ascii="AppleSystemUIFont" w:hAnsi="AppleSystemUIFont" w:cs="AppleSystemUIFont"/>
+          <w:lang w:val="en-US"/>
+        </w:rPr>
+        <w:t>’;</w:t>
+      </w:r>
+      <w:proofErr w:type="gramEnd"/>
     </w:p>
     <w:sectPr>
       <w:pgSz w:w="12240" w:h="15840"/>

</xml_diff>

<commit_message>
feat: Add progress #11 'Learn Typescript'
</commit_message>
<xml_diff>
--- a/learn-typescript/Chatper 1 - Types.docx
+++ b/learn-typescript/Chatper 1 - Types.docx
@@ -2912,6 +2912,187 @@
         <w:t>’;</w:t>
       </w:r>
       <w:proofErr w:type="gramEnd"/>
+    </w:p>
+    <w:p/>
+    <w:p>
+      <w:pPr>
+        <w:pStyle w:val="ListParagraph"/>
+        <w:numPr>
+          <w:ilvl w:val="0"/>
+          <w:numId w:val="5"/>
+        </w:numPr>
+      </w:pPr>
+      <w:r>
+        <w:rPr>
+          <w:rFonts w:ascii="AppleSystemUIFont" w:hAnsi="AppleSystemUIFont" w:cs="AppleSystemUIFont"/>
+          <w:lang w:val="en-US"/>
+        </w:rPr>
+        <w:t>What is the benefit of TypeScript?</w:t>
+      </w:r>
+    </w:p>
+    <w:p/>
+    <w:p>
+      <w:pPr>
+        <w:pStyle w:val="ListParagraph"/>
+        <w:numPr>
+          <w:ilvl w:val="1"/>
+          <w:numId w:val="5"/>
+        </w:numPr>
+      </w:pPr>
+      <w:r>
+        <w:rPr>
+          <w:rFonts w:ascii="AppleSystemUIFont" w:hAnsi="AppleSystemUIFont" w:cs="AppleSystemUIFont"/>
+          <w:lang w:val="en-US"/>
+        </w:rPr>
+        <w:t>TypeScript adds types to JavaScript to help spot potential bugs in, clarify the structure of, and help refactor our code</w:t>
+      </w:r>
+    </w:p>
+    <w:p/>
+    <w:p>
+      <w:pPr>
+        <w:pStyle w:val="ListParagraph"/>
+        <w:numPr>
+          <w:ilvl w:val="0"/>
+          <w:numId w:val="5"/>
+        </w:numPr>
+      </w:pPr>
+      <w:r>
+        <w:rPr>
+          <w:rFonts w:ascii="AppleSystemUIFont" w:hAnsi="AppleSystemUIFont" w:cs="AppleSystemUIFont"/>
+          <w:lang w:val="en-US"/>
+        </w:rPr>
+        <w:t>Given the following code, what will happen after running the TS compiler?</w:t>
+      </w:r>
+      <w:r>
+        <w:rPr>
+          <w:rFonts w:ascii="AppleSystemUIFont" w:hAnsi="AppleSystemUIFont" w:cs="AppleSystemUIFont"/>
+          <w:lang w:val="en-US"/>
+        </w:rPr>
+        <w:br/>
+      </w:r>
+    </w:p>
+    <w:p>
+      <w:pPr>
+        <w:pStyle w:val="ListParagraph"/>
+        <w:numPr>
+          <w:ilvl w:val="1"/>
+          <w:numId w:val="5"/>
+        </w:numPr>
+      </w:pPr>
+      <w:r>
+        <w:rPr>
+          <w:rFonts w:ascii="AppleSystemUIFont" w:hAnsi="AppleSystemUIFont" w:cs="AppleSystemUIFont"/>
+          <w:lang w:val="en-US"/>
+        </w:rPr>
+        <w:t>Compiles without any issues.</w:t>
+      </w:r>
+    </w:p>
+    <w:p/>
+    <w:p/>
+    <w:p>
+      <w:pPr>
+        <w:pStyle w:val="ListParagraph"/>
+        <w:numPr>
+          <w:ilvl w:val="0"/>
+          <w:numId w:val="5"/>
+        </w:numPr>
+        <w:autoSpaceDE w:val="0"/>
+        <w:autoSpaceDN w:val="0"/>
+        <w:adjustRightInd w:val="0"/>
+        <w:rPr>
+          <w:rFonts w:ascii="AppleSystemUIFont" w:hAnsi="AppleSystemUIFont" w:cs="AppleSystemUIFont"/>
+          <w:lang w:val="en-US"/>
+        </w:rPr>
+      </w:pPr>
+      <w:r>
+        <w:rPr>
+          <w:rFonts w:ascii="AppleSystemUIFont" w:hAnsi="AppleSystemUIFont" w:cs="AppleSystemUIFont"/>
+          <w:lang w:val="en-US"/>
+        </w:rPr>
+        <w:t>TypeScript’s </w:t>
+      </w:r>
+      <w:proofErr w:type="spellStart"/>
+      <w:r>
+        <w:rPr>
+          <w:rFonts w:ascii="AppleSystemUIFont" w:hAnsi="AppleSystemUIFont" w:cs="AppleSystemUIFont"/>
+          <w:lang w:val="en-US"/>
+        </w:rPr>
+        <w:t>tsc</w:t>
+      </w:r>
+      <w:proofErr w:type="spellEnd"/>
+      <w:r>
+        <w:rPr>
+          <w:rFonts w:ascii="AppleSystemUIFont" w:hAnsi="AppleSystemUIFont" w:cs="AppleSystemUIFont"/>
+          <w:lang w:val="en-US"/>
+        </w:rPr>
+        <w:t> command will let you know if your code tried to access members of variables known to not exist. TypeScript helps us quickly locate bugs in our code.</w:t>
+      </w:r>
+    </w:p>
+    <w:p>
+      <w:pPr>
+        <w:pStyle w:val="ListParagraph"/>
+        <w:autoSpaceDE w:val="0"/>
+        <w:autoSpaceDN w:val="0"/>
+        <w:adjustRightInd w:val="0"/>
+        <w:rPr>
+          <w:rFonts w:ascii="AppleSystemUIFont" w:hAnsi="AppleSystemUIFont" w:cs="AppleSystemUIFont"/>
+          <w:lang w:val="en-US"/>
+        </w:rPr>
+      </w:pPr>
+    </w:p>
+    <w:p>
+      <w:pPr>
+        <w:pStyle w:val="ListParagraph"/>
+        <w:autoSpaceDE w:val="0"/>
+        <w:autoSpaceDN w:val="0"/>
+        <w:adjustRightInd w:val="0"/>
+        <w:rPr>
+          <w:rFonts w:ascii="AppleSystemUIFont" w:hAnsi="AppleSystemUIFont" w:cs="AppleSystemUIFont"/>
+          <w:lang w:val="en-US"/>
+        </w:rPr>
+      </w:pPr>
+      <w:r>
+        <w:rPr>
+          <w:rFonts w:ascii="AppleSystemUIFont" w:hAnsi="AppleSystemUIFont" w:cs="AppleSystemUIFont"/>
+          <w:lang w:val="en-US"/>
+        </w:rPr>
+        <w:t>How many errors will TypeScript show based on the code provided?</w:t>
+      </w:r>
+      <w:r>
+        <w:rPr>
+          <w:rFonts w:ascii="AppleSystemUIFont" w:hAnsi="AppleSystemUIFont" w:cs="AppleSystemUIFont"/>
+          <w:lang w:val="en-US"/>
+        </w:rPr>
+        <w:br/>
+      </w:r>
+    </w:p>
+    <w:p>
+      <w:pPr>
+        <w:pStyle w:val="ListParagraph"/>
+        <w:numPr>
+          <w:ilvl w:val="1"/>
+          <w:numId w:val="5"/>
+        </w:numPr>
+      </w:pPr>
+      <w:r>
+        <w:t>2</w:t>
+      </w:r>
+    </w:p>
+    <w:p>
+      <w:pPr>
+        <w:pStyle w:val="ListParagraph"/>
+        <w:numPr>
+          <w:ilvl w:val="0"/>
+          <w:numId w:val="5"/>
+        </w:numPr>
+      </w:pPr>
+      <w:r>
+        <w:lastRenderedPageBreak/>
+        <w:br/>
+      </w:r>
+      <w:r>
+        <w:br/>
+      </w:r>
     </w:p>
     <w:sectPr>
       <w:pgSz w:w="12240" w:h="15840"/>

</xml_diff>

<commit_message>
feat: Add progress #12 'Learn Typescript'
</commit_message>
<xml_diff>
--- a/learn-typescript/Chatper 1 - Types.docx
+++ b/learn-typescript/Chatper 1 - Types.docx
@@ -3078,6 +3078,7 @@
         <w:t>2</w:t>
       </w:r>
     </w:p>
+    <w:p/>
     <w:p>
       <w:pPr>
         <w:pStyle w:val="ListParagraph"/>
@@ -3085,10 +3086,333 @@
           <w:ilvl w:val="0"/>
           <w:numId w:val="5"/>
         </w:numPr>
-      </w:pPr>
-      <w:r>
+        <w:autoSpaceDE w:val="0"/>
+        <w:autoSpaceDN w:val="0"/>
+        <w:adjustRightInd w:val="0"/>
+        <w:rPr>
+          <w:rFonts w:ascii="AppleSystemUIFont" w:hAnsi="AppleSystemUIFont" w:cs="AppleSystemUIFont"/>
+          <w:lang w:val="en-US"/>
+        </w:rPr>
+      </w:pPr>
+      <w:r>
+        <w:rPr>
+          <w:rFonts w:ascii="AppleSystemUIFont" w:hAnsi="AppleSystemUIFont" w:cs="AppleSystemUIFont"/>
+          <w:lang w:val="en-US"/>
+        </w:rPr>
         <w:lastRenderedPageBreak/>
+        <w:t>In the following line of code, we have declared the variable </w:t>
+      </w:r>
+      <w:proofErr w:type="spellStart"/>
+      <w:r>
+        <w:rPr>
+          <w:rFonts w:ascii="AppleSystemUIFont" w:hAnsi="AppleSystemUIFont" w:cs="AppleSystemUIFont"/>
+          <w:lang w:val="en-US"/>
+        </w:rPr>
+        <w:t>shouldWeOrderPizza</w:t>
+      </w:r>
+      <w:proofErr w:type="spellEnd"/>
+      <w:r>
+        <w:rPr>
+          <w:rFonts w:ascii="AppleSystemUIFont" w:hAnsi="AppleSystemUIFont" w:cs="AppleSystemUIFont"/>
+          <w:lang w:val="en-US"/>
+        </w:rPr>
+        <w:t xml:space="preserve"> without initializing a value. Fill in the code using type annotation to cause an error if a string value is assigned in the future rather than a </w:t>
+      </w:r>
+      <w:proofErr w:type="spellStart"/>
+      <w:r>
+        <w:rPr>
+          <w:rFonts w:ascii="AppleSystemUIFont" w:hAnsi="AppleSystemUIFont" w:cs="AppleSystemUIFont"/>
+          <w:lang w:val="en-US"/>
+        </w:rPr>
+        <w:t>boolean</w:t>
+      </w:r>
+      <w:proofErr w:type="spellEnd"/>
+      <w:r>
+        <w:rPr>
+          <w:rFonts w:ascii="AppleSystemUIFont" w:hAnsi="AppleSystemUIFont" w:cs="AppleSystemUIFont"/>
+          <w:lang w:val="en-US"/>
+        </w:rPr>
+        <w:t>. Then assign the correct value type to </w:t>
+      </w:r>
+      <w:proofErr w:type="spellStart"/>
+      <w:r>
+        <w:rPr>
+          <w:rFonts w:ascii="AppleSystemUIFont" w:hAnsi="AppleSystemUIFont" w:cs="AppleSystemUIFont"/>
+          <w:lang w:val="en-US"/>
+        </w:rPr>
+        <w:t>shouldWeOrderPizza</w:t>
+      </w:r>
+      <w:proofErr w:type="spellEnd"/>
+      <w:r>
+        <w:rPr>
+          <w:rFonts w:ascii="AppleSystemUIFont" w:hAnsi="AppleSystemUIFont" w:cs="AppleSystemUIFont"/>
+          <w:lang w:val="en-US"/>
+        </w:rPr>
+        <w:t> to avoid throwing an error:</w:t>
+      </w:r>
+    </w:p>
+    <w:p>
+      <w:pPr>
+        <w:pStyle w:val="ListParagraph"/>
+        <w:autoSpaceDE w:val="0"/>
+        <w:autoSpaceDN w:val="0"/>
+        <w:adjustRightInd w:val="0"/>
+        <w:rPr>
+          <w:rFonts w:ascii="AppleSystemUIFont" w:hAnsi="AppleSystemUIFont" w:cs="AppleSystemUIFont"/>
+          <w:lang w:val="en-US"/>
+        </w:rPr>
+      </w:pPr>
+    </w:p>
+    <w:p>
+      <w:pPr>
+        <w:pStyle w:val="ListParagraph"/>
+        <w:numPr>
+          <w:ilvl w:val="1"/>
+          <w:numId w:val="5"/>
+        </w:numPr>
+      </w:pPr>
+      <w:r>
+        <w:t>Boolean, true</w:t>
+      </w:r>
+    </w:p>
+    <w:p/>
+    <w:p>
+      <w:pPr>
+        <w:pStyle w:val="ListParagraph"/>
+        <w:numPr>
+          <w:ilvl w:val="0"/>
+          <w:numId w:val="5"/>
+        </w:numPr>
+      </w:pPr>
+      <w:r>
+        <w:rPr>
+          <w:rFonts w:ascii="AppleSystemUIFont" w:hAnsi="AppleSystemUIFont" w:cs="AppleSystemUIFont"/>
+          <w:lang w:val="en-US"/>
+        </w:rPr>
+        <w:t>After running </w:t>
+      </w:r>
+      <w:proofErr w:type="spellStart"/>
+      <w:r>
+        <w:rPr>
+          <w:rFonts w:ascii="AppleSystemUIFont" w:hAnsi="AppleSystemUIFont" w:cs="AppleSystemUIFont"/>
+          <w:lang w:val="en-US"/>
+        </w:rPr>
+        <w:t>tsc</w:t>
+      </w:r>
+      <w:proofErr w:type="spellEnd"/>
+      <w:r>
+        <w:rPr>
+          <w:rFonts w:ascii="AppleSystemUIFont" w:hAnsi="AppleSystemUIFont" w:cs="AppleSystemUIFont"/>
+          <w:lang w:val="en-US"/>
+        </w:rPr>
+        <w:t xml:space="preserve"> </w:t>
+      </w:r>
+      <w:proofErr w:type="spellStart"/>
+      <w:r>
+        <w:rPr>
+          <w:rFonts w:ascii="AppleSystemUIFont" w:hAnsi="AppleSystemUIFont" w:cs="AppleSystemUIFont"/>
+          <w:lang w:val="en-US"/>
+        </w:rPr>
+        <w:t>main.ts</w:t>
+      </w:r>
+      <w:proofErr w:type="spellEnd"/>
+      <w:r>
+        <w:rPr>
+          <w:rFonts w:ascii="AppleSystemUIFont" w:hAnsi="AppleSystemUIFont" w:cs="AppleSystemUIFont"/>
+          <w:lang w:val="en-US"/>
+        </w:rPr>
+        <w:t>, what happens?</w:t>
+      </w:r>
+    </w:p>
+    <w:p>
+      <w:pPr>
+        <w:pStyle w:val="ListParagraph"/>
+      </w:pPr>
+    </w:p>
+    <w:p>
+      <w:pPr>
+        <w:pStyle w:val="ListParagraph"/>
+        <w:numPr>
+          <w:ilvl w:val="1"/>
+          <w:numId w:val="5"/>
+        </w:numPr>
+      </w:pPr>
+      <w:r>
+        <w:rPr>
+          <w:rFonts w:ascii="AppleSystemUIFont" w:hAnsi="AppleSystemUIFont" w:cs="AppleSystemUIFont"/>
+          <w:lang w:val="en-US"/>
+        </w:rPr>
+        <w:t xml:space="preserve">The TypeScript </w:t>
+      </w:r>
+      <w:proofErr w:type="spellStart"/>
+      <w:r>
+        <w:rPr>
+          <w:rFonts w:ascii="AppleSystemUIFont" w:hAnsi="AppleSystemUIFont" w:cs="AppleSystemUIFont"/>
+          <w:lang w:val="en-US"/>
+        </w:rPr>
+        <w:t>transcompiler</w:t>
+      </w:r>
+      <w:proofErr w:type="spellEnd"/>
+      <w:r>
+        <w:rPr>
+          <w:rFonts w:ascii="AppleSystemUIFont" w:hAnsi="AppleSystemUIFont" w:cs="AppleSystemUIFont"/>
+          <w:lang w:val="en-US"/>
+        </w:rPr>
+        <w:t xml:space="preserve"> reads </w:t>
+      </w:r>
+      <w:proofErr w:type="spellStart"/>
+      <w:r>
+        <w:rPr>
+          <w:rFonts w:ascii="AppleSystemUIFontBold" w:hAnsi="AppleSystemUIFontBold" w:cs="AppleSystemUIFontBold"/>
+          <w:b/>
+          <w:bCs/>
+          <w:lang w:val="en-US"/>
+        </w:rPr>
+        <w:t>main.ts</w:t>
+      </w:r>
+      <w:proofErr w:type="spellEnd"/>
+      <w:r>
+        <w:rPr>
+          <w:rFonts w:ascii="AppleSystemUIFont" w:hAnsi="AppleSystemUIFont" w:cs="AppleSystemUIFont"/>
+          <w:lang w:val="en-US"/>
+        </w:rPr>
+        <w:t> file and creates a new </w:t>
+      </w:r>
+      <w:r>
+        <w:rPr>
+          <w:rFonts w:ascii="AppleSystemUIFontBold" w:hAnsi="AppleSystemUIFontBold" w:cs="AppleSystemUIFontBold"/>
+          <w:b/>
+          <w:bCs/>
+          <w:lang w:val="en-US"/>
+        </w:rPr>
+        <w:t>main.js</w:t>
+      </w:r>
+      <w:r>
+        <w:rPr>
+          <w:rFonts w:ascii="AppleSystemUIFont" w:hAnsi="AppleSystemUIFont" w:cs="AppleSystemUIFont"/>
+          <w:lang w:val="en-US"/>
+        </w:rPr>
+        <w:t> file that will be used for code execution.</w:t>
+      </w:r>
+    </w:p>
+    <w:p/>
+    <w:p>
+      <w:pPr>
+        <w:pStyle w:val="ListParagraph"/>
+        <w:numPr>
+          <w:ilvl w:val="0"/>
+          <w:numId w:val="5"/>
+        </w:numPr>
+      </w:pPr>
+      <w:r>
+        <w:rPr>
+          <w:rFonts w:ascii="AppleSystemUIFont" w:hAnsi="AppleSystemUIFont" w:cs="AppleSystemUIFont"/>
+          <w:lang w:val="en-US"/>
+        </w:rPr>
+        <w:t>Which of the following has a valid TypeScript file extension?</w:t>
+      </w:r>
+      <w:r>
+        <w:rPr>
+          <w:rFonts w:ascii="AppleSystemUIFont" w:hAnsi="AppleSystemUIFont" w:cs="AppleSystemUIFont"/>
+          <w:lang w:val="en-US"/>
+        </w:rPr>
         <w:br/>
+      </w:r>
+    </w:p>
+    <w:p>
+      <w:pPr>
+        <w:pStyle w:val="ListParagraph"/>
+        <w:numPr>
+          <w:ilvl w:val="1"/>
+          <w:numId w:val="5"/>
+        </w:numPr>
+      </w:pPr>
+      <w:proofErr w:type="spellStart"/>
+      <w:r>
+        <w:rPr>
+          <w:rFonts w:ascii="AppleSystemUIFont" w:hAnsi="AppleSystemUIFont" w:cs="AppleSystemUIFont"/>
+          <w:lang w:val="en-US"/>
+        </w:rPr>
+        <w:t>hello.ts</w:t>
+      </w:r>
+      <w:proofErr w:type="spellEnd"/>
+      <w:r>
+        <w:rPr>
+          <w:rFonts w:ascii="AppleSystemUIFont" w:hAnsi="AppleSystemUIFont" w:cs="AppleSystemUIFont"/>
+          <w:lang w:val="en-US"/>
+        </w:rPr>
+        <w:br/>
+      </w:r>
+    </w:p>
+    <w:p>
+      <w:pPr>
+        <w:pStyle w:val="ListParagraph"/>
+        <w:numPr>
+          <w:ilvl w:val="0"/>
+          <w:numId w:val="5"/>
+        </w:numPr>
+      </w:pPr>
+      <w:r>
+        <w:rPr>
+          <w:rFonts w:ascii="AppleSystemUIFont" w:hAnsi="AppleSystemUIFont" w:cs="AppleSystemUIFont"/>
+          <w:lang w:val="en-US"/>
+        </w:rPr>
+        <w:t xml:space="preserve">Select a statement that is NOT true about the TypeScript </w:t>
+      </w:r>
+      <w:proofErr w:type="spellStart"/>
+      <w:r>
+        <w:rPr>
+          <w:rFonts w:ascii="AppleSystemUIFont" w:hAnsi="AppleSystemUIFont" w:cs="AppleSystemUIFont"/>
+          <w:lang w:val="en-US"/>
+        </w:rPr>
+        <w:t>transcompiler</w:t>
+      </w:r>
+      <w:proofErr w:type="spellEnd"/>
+      <w:r>
+        <w:rPr>
+          <w:rFonts w:ascii="AppleSystemUIFont" w:hAnsi="AppleSystemUIFont" w:cs="AppleSystemUIFont"/>
+          <w:lang w:val="en-US"/>
+        </w:rPr>
+        <w:t>.</w:t>
+      </w:r>
+      <w:r>
+        <w:rPr>
+          <w:rFonts w:ascii="AppleSystemUIFont" w:hAnsi="AppleSystemUIFont" w:cs="AppleSystemUIFont"/>
+          <w:lang w:val="en-US"/>
+        </w:rPr>
+        <w:br/>
+      </w:r>
+    </w:p>
+    <w:p>
+      <w:pPr>
+        <w:pStyle w:val="ListParagraph"/>
+        <w:numPr>
+          <w:ilvl w:val="1"/>
+          <w:numId w:val="5"/>
+        </w:numPr>
+      </w:pPr>
+      <w:r>
+        <w:rPr>
+          <w:rFonts w:ascii="AppleSystemUIFont" w:hAnsi="AppleSystemUIFont" w:cs="AppleSystemUIFont"/>
+          <w:lang w:val="en-US"/>
+        </w:rPr>
+        <w:t xml:space="preserve">The TypeScript </w:t>
+      </w:r>
+      <w:proofErr w:type="spellStart"/>
+      <w:r>
+        <w:rPr>
+          <w:rFonts w:ascii="AppleSystemUIFont" w:hAnsi="AppleSystemUIFont" w:cs="AppleSystemUIFont"/>
+          <w:lang w:val="en-US"/>
+        </w:rPr>
+        <w:t>transcompiler</w:t>
+      </w:r>
+      <w:proofErr w:type="spellEnd"/>
+      <w:r>
+        <w:rPr>
+          <w:rFonts w:ascii="AppleSystemUIFont" w:hAnsi="AppleSystemUIFont" w:cs="AppleSystemUIFont"/>
+          <w:lang w:val="en-US"/>
+        </w:rPr>
+        <w:t xml:space="preserve"> replaces TypeScript code with JavaScript code in place.</w:t>
       </w:r>
       <w:r>
         <w:br/>

</xml_diff>